<commit_message>
REPORTGEN-598 : update reports and change message when no item
</commit_message>
<xml_diff>
--- a/CastReporting.Reporting/TemplatesFiles/STIG V4R8 Standards- Summary Report.docx
+++ b/CastReporting.Reporting/TemplatesFiles/STIG V4R8 Standards- Summary Report.docx
@@ -5274,11 +5274,13 @@
         <w:lastRenderedPageBreak/>
         <w:tab/>
       </w:r>
-      <w:bookmarkStart w:id="1" w:name="_Toc14687792"/>
+      <w:bookmarkStart w:id="1" w:name="_Toc14781736"/>
+      <w:bookmarkStart w:id="2" w:name="_Toc14781747"/>
       <w:r>
         <w:t>Table of Content</w:t>
       </w:r>
       <w:bookmarkEnd w:id="1"/>
+      <w:bookmarkEnd w:id="2"/>
       <w:r>
         <w:tab/>
       </w:r>
@@ -5300,7 +5302,7 @@
       <w:r>
         <w:rPr>
           <w:rFonts w:asciiTheme="majorHAnsi" w:hAnsiTheme="majorHAnsi"/>
-          <w:b w:val="0"/>
+          <w:caps w:val="0"/>
           <w:color w:val="404040" w:themeColor="text1" w:themeTint="BF"/>
           <w:sz w:val="22"/>
           <w:szCs w:val="16"/>
@@ -5310,17 +5312,17 @@
       <w:r>
         <w:rPr>
           <w:rFonts w:asciiTheme="majorHAnsi" w:hAnsiTheme="majorHAnsi"/>
-          <w:b w:val="0"/>
+          <w:caps w:val="0"/>
           <w:color w:val="404040" w:themeColor="text1" w:themeTint="BF"/>
           <w:sz w:val="22"/>
           <w:szCs w:val="16"/>
         </w:rPr>
-        <w:instrText xml:space="preserve"> TOC \o "1-4" </w:instrText>
+        <w:instrText xml:space="preserve"> TOC \o "1-4" \n </w:instrText>
       </w:r>
       <w:r>
         <w:rPr>
           <w:rFonts w:asciiTheme="majorHAnsi" w:hAnsiTheme="majorHAnsi"/>
-          <w:b w:val="0"/>
+          <w:caps w:val="0"/>
           <w:color w:val="404040" w:themeColor="text1" w:themeTint="BF"/>
           <w:sz w:val="22"/>
           <w:szCs w:val="16"/>
@@ -5332,47 +5334,6 @@
           <w:noProof/>
         </w:rPr>
         <w:t>Table of Content</w:t>
-      </w:r>
-      <w:r>
-        <w:rPr>
-          <w:noProof/>
-        </w:rPr>
-        <w:tab/>
-      </w:r>
-      <w:r>
-        <w:rPr>
-          <w:noProof/>
-        </w:rPr>
-        <w:fldChar w:fldCharType="begin"/>
-      </w:r>
-      <w:r>
-        <w:rPr>
-          <w:noProof/>
-        </w:rPr>
-        <w:instrText xml:space="preserve"> PAGEREF _Toc14687792 \h </w:instrText>
-      </w:r>
-      <w:r>
-        <w:rPr>
-          <w:noProof/>
-        </w:rPr>
-      </w:r>
-      <w:r>
-        <w:rPr>
-          <w:noProof/>
-        </w:rPr>
-        <w:fldChar w:fldCharType="separate"/>
-      </w:r>
-      <w:r>
-        <w:rPr>
-          <w:noProof/>
-        </w:rPr>
-        <w:t>2</w:t>
-      </w:r>
-      <w:r>
-        <w:rPr>
-          <w:noProof/>
-        </w:rPr>
-        <w:fldChar w:fldCharType="end"/>
       </w:r>
     </w:p>
     <w:p>
@@ -5417,47 +5378,6 @@
         </w:rPr>
         <w:t>Introduction</w:t>
       </w:r>
-      <w:r>
-        <w:rPr>
-          <w:noProof/>
-        </w:rPr>
-        <w:tab/>
-      </w:r>
-      <w:r>
-        <w:rPr>
-          <w:noProof/>
-        </w:rPr>
-        <w:fldChar w:fldCharType="begin"/>
-      </w:r>
-      <w:r>
-        <w:rPr>
-          <w:noProof/>
-        </w:rPr>
-        <w:instrText xml:space="preserve"> PAGEREF _Toc14687793 \h </w:instrText>
-      </w:r>
-      <w:r>
-        <w:rPr>
-          <w:noProof/>
-        </w:rPr>
-      </w:r>
-      <w:r>
-        <w:rPr>
-          <w:noProof/>
-        </w:rPr>
-        <w:fldChar w:fldCharType="separate"/>
-      </w:r>
-      <w:r>
-        <w:rPr>
-          <w:noProof/>
-        </w:rPr>
-        <w:t>3</w:t>
-      </w:r>
-      <w:r>
-        <w:rPr>
-          <w:noProof/>
-        </w:rPr>
-        <w:fldChar w:fldCharType="end"/>
-      </w:r>
     </w:p>
     <w:p>
       <w:pPr>
@@ -5506,47 +5426,6 @@
         </w:rPr>
         <w:t>Application Characteristics</w:t>
       </w:r>
-      <w:r>
-        <w:rPr>
-          <w:noProof/>
-        </w:rPr>
-        <w:tab/>
-      </w:r>
-      <w:r>
-        <w:rPr>
-          <w:noProof/>
-        </w:rPr>
-        <w:fldChar w:fldCharType="begin"/>
-      </w:r>
-      <w:r>
-        <w:rPr>
-          <w:noProof/>
-        </w:rPr>
-        <w:instrText xml:space="preserve"> PAGEREF _Toc14687794 \h </w:instrText>
-      </w:r>
-      <w:r>
-        <w:rPr>
-          <w:noProof/>
-        </w:rPr>
-      </w:r>
-      <w:r>
-        <w:rPr>
-          <w:noProof/>
-        </w:rPr>
-        <w:fldChar w:fldCharType="separate"/>
-      </w:r>
-      <w:r>
-        <w:rPr>
-          <w:noProof/>
-        </w:rPr>
-        <w:t>3</w:t>
-      </w:r>
-      <w:r>
-        <w:rPr>
-          <w:noProof/>
-        </w:rPr>
-        <w:fldChar w:fldCharType="end"/>
-      </w:r>
     </w:p>
     <w:p>
       <w:pPr>
@@ -5596,48 +5475,7 @@
         <w:rPr>
           <w:noProof/>
         </w:rPr>
-        <w:t xml:space="preserve"> Overview</w:t>
-      </w:r>
-      <w:r>
-        <w:rPr>
-          <w:noProof/>
-        </w:rPr>
-        <w:tab/>
-      </w:r>
-      <w:r>
-        <w:rPr>
-          <w:noProof/>
-        </w:rPr>
-        <w:fldChar w:fldCharType="begin"/>
-      </w:r>
-      <w:r>
-        <w:rPr>
-          <w:noProof/>
-        </w:rPr>
-        <w:instrText xml:space="preserve"> PAGEREF _Toc14687795 \h </w:instrText>
-      </w:r>
-      <w:r>
-        <w:rPr>
-          <w:noProof/>
-        </w:rPr>
-      </w:r>
-      <w:r>
-        <w:rPr>
-          <w:noProof/>
-        </w:rPr>
-        <w:fldChar w:fldCharType="separate"/>
-      </w:r>
-      <w:r>
-        <w:rPr>
-          <w:noProof/>
-        </w:rPr>
-        <w:t>4</w:t>
-      </w:r>
-      <w:r>
-        <w:rPr>
-          <w:noProof/>
-        </w:rPr>
-        <w:fldChar w:fldCharType="end"/>
+        <w:t xml:space="preserve"> Summary</w:t>
       </w:r>
     </w:p>
     <w:p>
@@ -5688,47 +5526,6 @@
         </w:rPr>
         <w:t>STIG Ver 4 Release 8 Summary for ASD</w:t>
       </w:r>
-      <w:r>
-        <w:rPr>
-          <w:noProof/>
-        </w:rPr>
-        <w:tab/>
-      </w:r>
-      <w:r>
-        <w:rPr>
-          <w:noProof/>
-        </w:rPr>
-        <w:fldChar w:fldCharType="begin"/>
-      </w:r>
-      <w:r>
-        <w:rPr>
-          <w:noProof/>
-        </w:rPr>
-        <w:instrText xml:space="preserve"> PAGEREF _Toc14687796 \h </w:instrText>
-      </w:r>
-      <w:r>
-        <w:rPr>
-          <w:noProof/>
-        </w:rPr>
-      </w:r>
-      <w:r>
-        <w:rPr>
-          <w:noProof/>
-        </w:rPr>
-        <w:fldChar w:fldCharType="separate"/>
-      </w:r>
-      <w:r>
-        <w:rPr>
-          <w:noProof/>
-        </w:rPr>
-        <w:t>4</w:t>
-      </w:r>
-      <w:r>
-        <w:rPr>
-          <w:noProof/>
-        </w:rPr>
-        <w:fldChar w:fldCharType="end"/>
-      </w:r>
     </w:p>
     <w:p>
       <w:pPr>
@@ -5778,48 +5575,7 @@
         <w:rPr>
           <w:noProof/>
         </w:rPr>
-        <w:t>Findings Details</w:t>
-      </w:r>
-      <w:r>
-        <w:rPr>
-          <w:noProof/>
-        </w:rPr>
-        <w:tab/>
-      </w:r>
-      <w:r>
-        <w:rPr>
-          <w:noProof/>
-        </w:rPr>
-        <w:fldChar w:fldCharType="begin"/>
-      </w:r>
-      <w:r>
-        <w:rPr>
-          <w:noProof/>
-        </w:rPr>
-        <w:instrText xml:space="preserve"> PAGEREF _Toc14687797 \h </w:instrText>
-      </w:r>
-      <w:r>
-        <w:rPr>
-          <w:noProof/>
-        </w:rPr>
-      </w:r>
-      <w:r>
-        <w:rPr>
-          <w:noProof/>
-        </w:rPr>
-        <w:fldChar w:fldCharType="separate"/>
-      </w:r>
-      <w:r>
-        <w:rPr>
-          <w:noProof/>
-        </w:rPr>
-        <w:t>5</w:t>
-      </w:r>
-      <w:r>
-        <w:rPr>
-          <w:noProof/>
-        </w:rPr>
-        <w:fldChar w:fldCharType="end"/>
+        <w:t>Findings Summary</w:t>
       </w:r>
     </w:p>
     <w:p>
@@ -5870,48 +5626,7 @@
         <w:rPr>
           <w:noProof/>
         </w:rPr>
-        <w:t>Findings Details</w:t>
-      </w:r>
-      <w:r>
-        <w:rPr>
-          <w:noProof/>
-        </w:rPr>
-        <w:tab/>
-      </w:r>
-      <w:r>
-        <w:rPr>
-          <w:noProof/>
-        </w:rPr>
-        <w:fldChar w:fldCharType="begin"/>
-      </w:r>
-      <w:r>
-        <w:rPr>
-          <w:noProof/>
-        </w:rPr>
-        <w:instrText xml:space="preserve"> PAGEREF _Toc14687798 \h </w:instrText>
-      </w:r>
-      <w:r>
-        <w:rPr>
-          <w:noProof/>
-        </w:rPr>
-      </w:r>
-      <w:r>
-        <w:rPr>
-          <w:noProof/>
-        </w:rPr>
-        <w:fldChar w:fldCharType="separate"/>
-      </w:r>
-      <w:r>
-        <w:rPr>
-          <w:noProof/>
-        </w:rPr>
-        <w:t>6</w:t>
-      </w:r>
-      <w:r>
-        <w:rPr>
-          <w:noProof/>
-        </w:rPr>
-        <w:fldChar w:fldCharType="end"/>
+        <w:t>Findings Summary</w:t>
       </w:r>
     </w:p>
     <w:p>
@@ -5962,48 +5677,7 @@
         <w:rPr>
           <w:noProof/>
         </w:rPr>
-        <w:t>Findings Details</w:t>
-      </w:r>
-      <w:r>
-        <w:rPr>
-          <w:noProof/>
-        </w:rPr>
-        <w:tab/>
-      </w:r>
-      <w:r>
-        <w:rPr>
-          <w:noProof/>
-        </w:rPr>
-        <w:fldChar w:fldCharType="begin"/>
-      </w:r>
-      <w:r>
-        <w:rPr>
-          <w:noProof/>
-        </w:rPr>
-        <w:instrText xml:space="preserve"> PAGEREF _Toc14687799 \h </w:instrText>
-      </w:r>
-      <w:r>
-        <w:rPr>
-          <w:noProof/>
-        </w:rPr>
-      </w:r>
-      <w:r>
-        <w:rPr>
-          <w:noProof/>
-        </w:rPr>
-        <w:fldChar w:fldCharType="separate"/>
-      </w:r>
-      <w:r>
-        <w:rPr>
-          <w:noProof/>
-        </w:rPr>
-        <w:t>7</w:t>
-      </w:r>
-      <w:r>
-        <w:rPr>
-          <w:noProof/>
-        </w:rPr>
-        <w:fldChar w:fldCharType="end"/>
+        <w:t>Findings Summary</w:t>
       </w:r>
     </w:p>
     <w:p>
@@ -6048,47 +5722,6 @@
         </w:rPr>
         <w:t>Appendix</w:t>
       </w:r>
-      <w:r>
-        <w:rPr>
-          <w:noProof/>
-        </w:rPr>
-        <w:tab/>
-      </w:r>
-      <w:r>
-        <w:rPr>
-          <w:noProof/>
-        </w:rPr>
-        <w:fldChar w:fldCharType="begin"/>
-      </w:r>
-      <w:r>
-        <w:rPr>
-          <w:noProof/>
-        </w:rPr>
-        <w:instrText xml:space="preserve"> PAGEREF _Toc14687800 \h </w:instrText>
-      </w:r>
-      <w:r>
-        <w:rPr>
-          <w:noProof/>
-        </w:rPr>
-      </w:r>
-      <w:r>
-        <w:rPr>
-          <w:noProof/>
-        </w:rPr>
-        <w:fldChar w:fldCharType="separate"/>
-      </w:r>
-      <w:r>
-        <w:rPr>
-          <w:noProof/>
-        </w:rPr>
-        <w:t>8</w:t>
-      </w:r>
-      <w:r>
-        <w:rPr>
-          <w:noProof/>
-        </w:rPr>
-        <w:fldChar w:fldCharType="end"/>
-      </w:r>
     </w:p>
     <w:p>
       <w:pPr>
@@ -6137,47 +5770,6 @@
         </w:rPr>
         <w:t>About CAST Software Intelligence</w:t>
       </w:r>
-      <w:r>
-        <w:rPr>
-          <w:noProof/>
-        </w:rPr>
-        <w:tab/>
-      </w:r>
-      <w:r>
-        <w:rPr>
-          <w:noProof/>
-        </w:rPr>
-        <w:fldChar w:fldCharType="begin"/>
-      </w:r>
-      <w:r>
-        <w:rPr>
-          <w:noProof/>
-        </w:rPr>
-        <w:instrText xml:space="preserve"> PAGEREF _Toc14687801 \h </w:instrText>
-      </w:r>
-      <w:r>
-        <w:rPr>
-          <w:noProof/>
-        </w:rPr>
-      </w:r>
-      <w:r>
-        <w:rPr>
-          <w:noProof/>
-        </w:rPr>
-        <w:fldChar w:fldCharType="separate"/>
-      </w:r>
-      <w:r>
-        <w:rPr>
-          <w:noProof/>
-        </w:rPr>
-        <w:t>8</w:t>
-      </w:r>
-      <w:r>
-        <w:rPr>
-          <w:noProof/>
-        </w:rPr>
-        <w:fldChar w:fldCharType="end"/>
-      </w:r>
     </w:p>
     <w:p>
       <w:pPr>
@@ -6226,89 +5818,48 @@
         </w:rPr>
         <w:t>About CAST Security</w:t>
       </w:r>
+    </w:p>
+    <w:p>
+      <w:pPr>
+        <w:ind w:left="0" w:right="657"/>
+        <w:rPr>
+          <w:sz w:val="16"/>
+          <w:szCs w:val="16"/>
+        </w:rPr>
+      </w:pPr>
       <w:r>
         <w:rPr>
-          <w:noProof/>
-        </w:rPr>
-        <w:tab/>
-      </w:r>
-      <w:r>
-        <w:rPr>
-          <w:noProof/>
-        </w:rPr>
-        <w:fldChar w:fldCharType="begin"/>
-      </w:r>
-      <w:r>
-        <w:rPr>
-          <w:noProof/>
-        </w:rPr>
-        <w:instrText xml:space="preserve"> PAGEREF _Toc14687802 \h </w:instrText>
-      </w:r>
-      <w:r>
-        <w:rPr>
-          <w:noProof/>
-        </w:rPr>
-      </w:r>
-      <w:r>
-        <w:rPr>
-          <w:noProof/>
-        </w:rPr>
-        <w:fldChar w:fldCharType="separate"/>
-      </w:r>
-      <w:r>
-        <w:rPr>
-          <w:noProof/>
-        </w:rPr>
-        <w:t>8</w:t>
-      </w:r>
-      <w:r>
-        <w:rPr>
-          <w:noProof/>
+          <w:rFonts w:asciiTheme="majorHAnsi" w:hAnsiTheme="majorHAnsi"/>
+          <w:caps/>
+          <w:color w:val="404040" w:themeColor="text1" w:themeTint="BF"/>
+          <w:sz w:val="22"/>
+          <w:szCs w:val="16"/>
         </w:rPr>
         <w:fldChar w:fldCharType="end"/>
       </w:r>
     </w:p>
     <w:p>
       <w:pPr>
-        <w:ind w:left="0" w:right="657"/>
-        <w:rPr>
-          <w:sz w:val="16"/>
-          <w:szCs w:val="16"/>
-        </w:rPr>
-      </w:pPr>
-      <w:r>
-        <w:rPr>
-          <w:rFonts w:asciiTheme="majorHAnsi" w:hAnsiTheme="majorHAnsi"/>
-          <w:b/>
-          <w:color w:val="404040" w:themeColor="text1" w:themeTint="BF"/>
-          <w:sz w:val="22"/>
-          <w:szCs w:val="16"/>
-        </w:rPr>
-        <w:fldChar w:fldCharType="end"/>
-      </w:r>
-      <w:bookmarkStart w:id="2" w:name="_GoBack"/>
-      <w:bookmarkEnd w:id="2"/>
-    </w:p>
-    <w:p>
-      <w:pPr>
         <w:pStyle w:val="Heading1"/>
       </w:pPr>
       <w:r>
         <w:lastRenderedPageBreak/>
         <w:t xml:space="preserve"> </w:t>
       </w:r>
-      <w:bookmarkStart w:id="3" w:name="_Toc14687793"/>
+      <w:bookmarkStart w:id="3" w:name="_Toc14781737"/>
+      <w:bookmarkStart w:id="4" w:name="_Toc14781748"/>
       <w:r>
         <w:t>Introduction</w:t>
       </w:r>
       <w:bookmarkEnd w:id="3"/>
+      <w:bookmarkEnd w:id="4"/>
     </w:p>
     <w:p>
       <w:pPr>
         <w:spacing w:after="0" w:line="240" w:lineRule="auto"/>
         <w:ind w:right="657"/>
       </w:pPr>
-      <w:bookmarkStart w:id="4" w:name="_Hlk530663297"/>
+      <w:bookmarkStart w:id="5" w:name="_Hlk530663297"/>
       <w:r>
         <w:t xml:space="preserve">This assessment is an effort to determine the </w:t>
       </w:r>
@@ -6343,7 +5894,7 @@
         <w:t>adapts the quality rules from best-in-class industry standards (OWASP, CWE, CISQ, STIG, PCI, NIST). With its unique ability to perform dataflow and system-level analysis (From Presentation layer to Database layer), CAST provides the most accurate security findings, reducing a lot of false positives.</w:t>
       </w:r>
     </w:p>
-    <w:bookmarkEnd w:id="4"/>
+    <w:bookmarkEnd w:id="5"/>
     <w:p>
       <w:pPr>
         <w:spacing w:after="0" w:line="240" w:lineRule="auto"/>
@@ -6364,22 +5915,24 @@
           <w:lang w:val="en-US"/>
         </w:rPr>
       </w:pPr>
-      <w:bookmarkStart w:id="5" w:name="_Toc380677725"/>
-      <w:bookmarkStart w:id="6" w:name="_Toc14687794"/>
+      <w:bookmarkStart w:id="6" w:name="_Toc380677725"/>
+      <w:bookmarkStart w:id="7" w:name="_Toc14781738"/>
+      <w:bookmarkStart w:id="8" w:name="_Toc14781749"/>
       <w:r>
         <w:rPr>
           <w:lang w:val="en-US"/>
         </w:rPr>
         <w:t xml:space="preserve">Application </w:t>
       </w:r>
-      <w:bookmarkEnd w:id="5"/>
+      <w:bookmarkEnd w:id="6"/>
       <w:r>
         <w:rPr>
           <w:lang w:val="en-US"/>
         </w:rPr>
         <w:t>Characteristics</w:t>
       </w:r>
-      <w:bookmarkEnd w:id="6"/>
+      <w:bookmarkEnd w:id="7"/>
+      <w:bookmarkEnd w:id="8"/>
     </w:p>
     <w:p>
       <w:pPr>
@@ -7265,7 +6818,8 @@
           <w:sz w:val="22"/>
         </w:rPr>
       </w:pPr>
-      <w:bookmarkStart w:id="7" w:name="_Toc14687795"/>
+      <w:bookmarkStart w:id="9" w:name="_Toc14781739"/>
+      <w:bookmarkStart w:id="10" w:name="_Toc14781750"/>
       <w:r>
         <w:rPr>
           <w:rFonts w:eastAsia="Calibri"/>
@@ -7280,9 +6834,13 @@
         <w:t xml:space="preserve"> Ver 4 Release 8</w:t>
       </w:r>
       <w:r>
-        <w:t xml:space="preserve"> Overview</w:t>
+        <w:t xml:space="preserve"> </w:t>
       </w:r>
-      <w:bookmarkEnd w:id="7"/>
+      <w:r>
+        <w:t>Summary</w:t>
+      </w:r>
+      <w:bookmarkEnd w:id="9"/>
+      <w:bookmarkEnd w:id="10"/>
     </w:p>
     <w:p>
       <w:pPr>
@@ -7411,7 +6969,8 @@
           <w:rFonts w:eastAsia="Calibri"/>
         </w:rPr>
       </w:pPr>
-      <w:bookmarkStart w:id="8" w:name="_Toc14687796"/>
+      <w:bookmarkStart w:id="11" w:name="_Toc14781740"/>
+      <w:bookmarkStart w:id="12" w:name="_Toc14781751"/>
       <w:r>
         <w:rPr>
           <w:rFonts w:eastAsia="Calibri"/>
@@ -7439,7 +6998,8 @@
         </w:rPr>
         <w:t xml:space="preserve"> for ASD</w:t>
       </w:r>
-      <w:bookmarkEnd w:id="8"/>
+      <w:bookmarkEnd w:id="11"/>
+      <w:bookmarkEnd w:id="12"/>
     </w:p>
     <w:p>
       <w:pPr>
@@ -7634,7 +7194,9 @@
       <w:tr>
         <w:trPr>
           <w:cnfStyle w:val="100000000000" w:firstRow="1" w:lastRow="0" w:firstColumn="0" w:lastColumn="0" w:oddVBand="0" w:evenVBand="0" w:oddHBand="0" w:evenHBand="0" w:firstRowFirstColumn="0" w:firstRowLastColumn="0" w:lastRowFirstColumn="0" w:lastRowLastColumn="0"/>
+          <w:cantSplit/>
           <w:trHeight w:val="585"/>
+          <w:tblHeader/>
         </w:trPr>
         <w:tc>
           <w:tcPr>
@@ -7648,12 +7210,16 @@
               <w:ind w:left="330" w:right="657"/>
               <w:jc w:val="left"/>
               <w:rPr>
-                <w:rFonts w:ascii="Open Sans" w:hAnsi="Open Sans" w:cs="Open Sans"/>
+                <w:rFonts w:cs="Open Sans"/>
+                <w:sz w:val="16"/>
+                <w:szCs w:val="18"/>
               </w:rPr>
             </w:pPr>
             <w:r>
               <w:rPr>
-                <w:rFonts w:ascii="Open Sans" w:hAnsi="Open Sans" w:cs="Open Sans"/>
+                <w:rFonts w:cs="Open Sans"/>
+                <w:sz w:val="16"/>
+                <w:szCs w:val="18"/>
               </w:rPr>
               <w:t>STIG V4R8</w:t>
             </w:r>
@@ -7671,14 +7237,18 @@
               <w:jc w:val="center"/>
               <w:cnfStyle w:val="100000000000" w:firstRow="1" w:lastRow="0" w:firstColumn="0" w:lastColumn="0" w:oddVBand="0" w:evenVBand="0" w:oddHBand="0" w:evenHBand="0" w:firstRowFirstColumn="0" w:firstRowLastColumn="0" w:lastRowFirstColumn="0" w:lastRowLastColumn="0"/>
               <w:rPr>
-                <w:rFonts w:ascii="Open Sans" w:hAnsi="Open Sans" w:cs="Open Sans"/>
+                <w:rFonts w:cs="Open Sans"/>
                 <w:b w:val="0"/>
+                <w:sz w:val="16"/>
+                <w:szCs w:val="18"/>
               </w:rPr>
             </w:pPr>
             <w:r>
               <w:rPr>
-                <w:rFonts w:ascii="Open Sans" w:hAnsi="Open Sans" w:cs="Open Sans"/>
+                <w:rFonts w:cs="Open Sans"/>
                 <w:b w:val="0"/>
+                <w:sz w:val="16"/>
+                <w:szCs w:val="18"/>
               </w:rPr>
               <w:t>Total Vulnerabilities</w:t>
             </w:r>
@@ -7696,14 +7266,18 @@
               <w:jc w:val="center"/>
               <w:cnfStyle w:val="100000000000" w:firstRow="1" w:lastRow="0" w:firstColumn="0" w:lastColumn="0" w:oddVBand="0" w:evenVBand="0" w:oddHBand="0" w:evenHBand="0" w:firstRowFirstColumn="0" w:firstRowLastColumn="0" w:lastRowFirstColumn="0" w:lastRowLastColumn="0"/>
               <w:rPr>
-                <w:rFonts w:ascii="Open Sans" w:hAnsi="Open Sans" w:cs="Open Sans"/>
+                <w:rFonts w:cs="Open Sans"/>
                 <w:b w:val="0"/>
+                <w:sz w:val="16"/>
+                <w:szCs w:val="18"/>
               </w:rPr>
             </w:pPr>
             <w:r>
               <w:rPr>
-                <w:rFonts w:ascii="Open Sans" w:hAnsi="Open Sans" w:cs="Open Sans"/>
+                <w:rFonts w:cs="Open Sans"/>
                 <w:b w:val="0"/>
+                <w:sz w:val="16"/>
+                <w:szCs w:val="18"/>
               </w:rPr>
               <w:t>Added Vulnerabilities</w:t>
             </w:r>
@@ -7721,29 +7295,27 @@
               <w:jc w:val="center"/>
               <w:cnfStyle w:val="100000000000" w:firstRow="1" w:lastRow="0" w:firstColumn="0" w:lastColumn="0" w:oddVBand="0" w:evenVBand="0" w:oddHBand="0" w:evenHBand="0" w:firstRowFirstColumn="0" w:firstRowLastColumn="0" w:lastRowFirstColumn="0" w:lastRowLastColumn="0"/>
               <w:rPr>
-                <w:rFonts w:ascii="Open Sans" w:hAnsi="Open Sans" w:cs="Open Sans"/>
+                <w:rFonts w:cs="Open Sans"/>
                 <w:b w:val="0"/>
+                <w:sz w:val="16"/>
+                <w:szCs w:val="18"/>
               </w:rPr>
             </w:pPr>
             <w:r>
               <w:rPr>
-                <w:rFonts w:ascii="Open Sans" w:hAnsi="Open Sans" w:cs="Open Sans"/>
+                <w:rFonts w:cs="Open Sans"/>
                 <w:b w:val="0"/>
-              </w:rPr>
-              <w:t xml:space="preserve">Removed </w:t>
-            </w:r>
-            <w:r>
-              <w:rPr>
-                <w:rFonts w:ascii="Open Sans" w:hAnsi="Open Sans" w:cs="Open Sans"/>
-                <w:b w:val="0"/>
-              </w:rPr>
-              <w:t>Vulnerabilities</w:t>
+                <w:sz w:val="16"/>
+                <w:szCs w:val="18"/>
+              </w:rPr>
+              <w:t>Removed Vulnerabilities</w:t>
             </w:r>
           </w:p>
         </w:tc>
       </w:tr>
       <w:tr>
         <w:trPr>
+          <w:cantSplit/>
           <w:trHeight w:val="360"/>
         </w:trPr>
         <w:tc>
@@ -7756,15 +7328,17 @@
               <w:ind w:right="657"/>
               <w:jc w:val="left"/>
               <w:rPr>
-                <w:rFonts w:asciiTheme="minorHAnsi" w:hAnsiTheme="minorHAnsi" w:cstheme="minorHAnsi"/>
+                <w:rFonts w:cstheme="minorHAnsi"/>
                 <w:b w:val="0"/>
+                <w:sz w:val="16"/>
                 <w:szCs w:val="18"/>
               </w:rPr>
             </w:pPr>
             <w:r>
               <w:rPr>
-                <w:rFonts w:asciiTheme="minorHAnsi" w:hAnsiTheme="minorHAnsi" w:cstheme="minorHAnsi"/>
+                <w:rFonts w:cstheme="minorHAnsi"/>
                 <w:b w:val="0"/>
+                <w:sz w:val="16"/>
                 <w:szCs w:val="18"/>
               </w:rPr>
               <w:t>Cat1</w:t>
@@ -7781,13 +7355,15 @@
               <w:jc w:val="center"/>
               <w:cnfStyle w:val="000000000000" w:firstRow="0" w:lastRow="0" w:firstColumn="0" w:lastColumn="0" w:oddVBand="0" w:evenVBand="0" w:oddHBand="0" w:evenHBand="0" w:firstRowFirstColumn="0" w:firstRowLastColumn="0" w:lastRowFirstColumn="0" w:lastRowLastColumn="0"/>
               <w:rPr>
-                <w:rFonts w:asciiTheme="minorHAnsi" w:hAnsiTheme="minorHAnsi" w:cstheme="minorHAnsi"/>
+                <w:rFonts w:cstheme="minorHAnsi"/>
+                <w:sz w:val="16"/>
                 <w:szCs w:val="18"/>
               </w:rPr>
             </w:pPr>
             <w:r>
               <w:rPr>
-                <w:rFonts w:asciiTheme="minorHAnsi" w:hAnsiTheme="minorHAnsi" w:cstheme="minorHAnsi"/>
+                <w:rFonts w:cstheme="minorHAnsi"/>
+                <w:sz w:val="16"/>
                 <w:szCs w:val="18"/>
               </w:rPr>
               <w:t>0</w:t>
@@ -7804,13 +7380,15 @@
               <w:jc w:val="center"/>
               <w:cnfStyle w:val="000000000000" w:firstRow="0" w:lastRow="0" w:firstColumn="0" w:lastColumn="0" w:oddVBand="0" w:evenVBand="0" w:oddHBand="0" w:evenHBand="0" w:firstRowFirstColumn="0" w:firstRowLastColumn="0" w:lastRowFirstColumn="0" w:lastRowLastColumn="0"/>
               <w:rPr>
-                <w:rFonts w:asciiTheme="minorHAnsi" w:hAnsiTheme="minorHAnsi" w:cstheme="minorHAnsi"/>
+                <w:rFonts w:cstheme="minorHAnsi"/>
+                <w:sz w:val="16"/>
                 <w:szCs w:val="18"/>
               </w:rPr>
             </w:pPr>
             <w:r>
               <w:rPr>
-                <w:rFonts w:asciiTheme="minorHAnsi" w:hAnsiTheme="minorHAnsi" w:cstheme="minorHAnsi"/>
+                <w:rFonts w:cstheme="minorHAnsi"/>
+                <w:sz w:val="16"/>
                 <w:szCs w:val="18"/>
               </w:rPr>
               <w:t>0</w:t>
@@ -7827,13 +7405,15 @@
               <w:jc w:val="center"/>
               <w:cnfStyle w:val="000000000000" w:firstRow="0" w:lastRow="0" w:firstColumn="0" w:lastColumn="0" w:oddVBand="0" w:evenVBand="0" w:oddHBand="0" w:evenHBand="0" w:firstRowFirstColumn="0" w:firstRowLastColumn="0" w:lastRowFirstColumn="0" w:lastRowLastColumn="0"/>
               <w:rPr>
-                <w:rFonts w:asciiTheme="minorHAnsi" w:hAnsiTheme="minorHAnsi" w:cstheme="minorHAnsi"/>
+                <w:rFonts w:cstheme="minorHAnsi"/>
+                <w:sz w:val="16"/>
                 <w:szCs w:val="18"/>
               </w:rPr>
             </w:pPr>
             <w:r>
               <w:rPr>
-                <w:rFonts w:asciiTheme="minorHAnsi" w:hAnsiTheme="minorHAnsi" w:cstheme="minorHAnsi"/>
+                <w:rFonts w:cstheme="minorHAnsi"/>
+                <w:sz w:val="16"/>
                 <w:szCs w:val="18"/>
               </w:rPr>
               <w:t>0</w:t>
@@ -7843,6 +7423,7 @@
       </w:tr>
       <w:tr>
         <w:trPr>
+          <w:cantSplit/>
           <w:trHeight w:val="360"/>
         </w:trPr>
         <w:tc>
@@ -7855,15 +7436,17 @@
               <w:ind w:right="657"/>
               <w:jc w:val="left"/>
               <w:rPr>
-                <w:rFonts w:asciiTheme="minorHAnsi" w:hAnsiTheme="minorHAnsi" w:cstheme="minorHAnsi"/>
+                <w:rFonts w:cstheme="minorHAnsi"/>
                 <w:b w:val="0"/>
+                <w:sz w:val="16"/>
                 <w:szCs w:val="18"/>
               </w:rPr>
             </w:pPr>
             <w:r>
               <w:rPr>
-                <w:rFonts w:asciiTheme="minorHAnsi" w:hAnsiTheme="minorHAnsi" w:cstheme="minorHAnsi"/>
+                <w:rFonts w:cstheme="minorHAnsi"/>
                 <w:b w:val="0"/>
+                <w:sz w:val="16"/>
                 <w:szCs w:val="18"/>
               </w:rPr>
               <w:t>Cat2</w:t>
@@ -7880,13 +7463,15 @@
               <w:jc w:val="center"/>
               <w:cnfStyle w:val="000000000000" w:firstRow="0" w:lastRow="0" w:firstColumn="0" w:lastColumn="0" w:oddVBand="0" w:evenVBand="0" w:oddHBand="0" w:evenHBand="0" w:firstRowFirstColumn="0" w:firstRowLastColumn="0" w:lastRowFirstColumn="0" w:lastRowLastColumn="0"/>
               <w:rPr>
-                <w:rFonts w:asciiTheme="minorHAnsi" w:hAnsiTheme="minorHAnsi" w:cstheme="minorHAnsi"/>
+                <w:rFonts w:cstheme="minorHAnsi"/>
+                <w:sz w:val="16"/>
                 <w:szCs w:val="18"/>
               </w:rPr>
             </w:pPr>
             <w:r>
               <w:rPr>
-                <w:rFonts w:asciiTheme="minorHAnsi" w:hAnsiTheme="minorHAnsi" w:cstheme="minorHAnsi"/>
+                <w:rFonts w:cstheme="minorHAnsi"/>
+                <w:sz w:val="16"/>
                 <w:szCs w:val="18"/>
               </w:rPr>
               <w:t>0</w:t>
@@ -7903,13 +7488,15 @@
               <w:jc w:val="center"/>
               <w:cnfStyle w:val="000000000000" w:firstRow="0" w:lastRow="0" w:firstColumn="0" w:lastColumn="0" w:oddVBand="0" w:evenVBand="0" w:oddHBand="0" w:evenHBand="0" w:firstRowFirstColumn="0" w:firstRowLastColumn="0" w:lastRowFirstColumn="0" w:lastRowLastColumn="0"/>
               <w:rPr>
-                <w:rFonts w:asciiTheme="minorHAnsi" w:hAnsiTheme="minorHAnsi" w:cstheme="minorHAnsi"/>
+                <w:rFonts w:cstheme="minorHAnsi"/>
+                <w:sz w:val="16"/>
                 <w:szCs w:val="18"/>
               </w:rPr>
             </w:pPr>
             <w:r>
               <w:rPr>
-                <w:rFonts w:asciiTheme="minorHAnsi" w:hAnsiTheme="minorHAnsi" w:cstheme="minorHAnsi"/>
+                <w:rFonts w:cstheme="minorHAnsi"/>
+                <w:sz w:val="16"/>
                 <w:szCs w:val="18"/>
               </w:rPr>
               <w:t>0</w:t>
@@ -7926,13 +7513,15 @@
               <w:jc w:val="center"/>
               <w:cnfStyle w:val="000000000000" w:firstRow="0" w:lastRow="0" w:firstColumn="0" w:lastColumn="0" w:oddVBand="0" w:evenVBand="0" w:oddHBand="0" w:evenHBand="0" w:firstRowFirstColumn="0" w:firstRowLastColumn="0" w:lastRowFirstColumn="0" w:lastRowLastColumn="0"/>
               <w:rPr>
-                <w:rFonts w:asciiTheme="minorHAnsi" w:hAnsiTheme="minorHAnsi" w:cstheme="minorHAnsi"/>
+                <w:rFonts w:cstheme="minorHAnsi"/>
+                <w:sz w:val="16"/>
                 <w:szCs w:val="18"/>
               </w:rPr>
             </w:pPr>
             <w:r>
               <w:rPr>
-                <w:rFonts w:asciiTheme="minorHAnsi" w:hAnsiTheme="minorHAnsi" w:cstheme="minorHAnsi"/>
+                <w:rFonts w:cstheme="minorHAnsi"/>
+                <w:sz w:val="16"/>
                 <w:szCs w:val="18"/>
               </w:rPr>
               <w:t>0</w:t>
@@ -7942,6 +7531,7 @@
       </w:tr>
       <w:tr>
         <w:trPr>
+          <w:cantSplit/>
           <w:trHeight w:val="360"/>
         </w:trPr>
         <w:tc>
@@ -7954,15 +7544,17 @@
               <w:ind w:right="657"/>
               <w:jc w:val="left"/>
               <w:rPr>
-                <w:rFonts w:asciiTheme="minorHAnsi" w:hAnsiTheme="minorHAnsi" w:cstheme="minorHAnsi"/>
+                <w:rFonts w:cstheme="minorHAnsi"/>
                 <w:b w:val="0"/>
+                <w:sz w:val="16"/>
                 <w:szCs w:val="18"/>
               </w:rPr>
             </w:pPr>
             <w:r>
               <w:rPr>
-                <w:rFonts w:asciiTheme="minorHAnsi" w:hAnsiTheme="minorHAnsi" w:cstheme="minorHAnsi"/>
+                <w:rFonts w:cstheme="minorHAnsi"/>
                 <w:b w:val="0"/>
+                <w:sz w:val="16"/>
                 <w:szCs w:val="18"/>
               </w:rPr>
               <w:t>Cat3</w:t>
@@ -7979,13 +7571,15 @@
               <w:jc w:val="center"/>
               <w:cnfStyle w:val="000000000000" w:firstRow="0" w:lastRow="0" w:firstColumn="0" w:lastColumn="0" w:oddVBand="0" w:evenVBand="0" w:oddHBand="0" w:evenHBand="0" w:firstRowFirstColumn="0" w:firstRowLastColumn="0" w:lastRowFirstColumn="0" w:lastRowLastColumn="0"/>
               <w:rPr>
-                <w:rFonts w:asciiTheme="minorHAnsi" w:hAnsiTheme="minorHAnsi" w:cstheme="minorHAnsi"/>
+                <w:rFonts w:cstheme="minorHAnsi"/>
+                <w:sz w:val="16"/>
                 <w:szCs w:val="18"/>
               </w:rPr>
             </w:pPr>
             <w:r>
               <w:rPr>
-                <w:rFonts w:asciiTheme="minorHAnsi" w:hAnsiTheme="minorHAnsi" w:cstheme="minorHAnsi"/>
+                <w:rFonts w:cstheme="minorHAnsi"/>
+                <w:sz w:val="16"/>
                 <w:szCs w:val="18"/>
               </w:rPr>
               <w:t>0</w:t>
@@ -8002,13 +7596,15 @@
               <w:jc w:val="center"/>
               <w:cnfStyle w:val="000000000000" w:firstRow="0" w:lastRow="0" w:firstColumn="0" w:lastColumn="0" w:oddVBand="0" w:evenVBand="0" w:oddHBand="0" w:evenHBand="0" w:firstRowFirstColumn="0" w:firstRowLastColumn="0" w:lastRowFirstColumn="0" w:lastRowLastColumn="0"/>
               <w:rPr>
-                <w:rFonts w:asciiTheme="minorHAnsi" w:hAnsiTheme="minorHAnsi" w:cstheme="minorHAnsi"/>
+                <w:rFonts w:cstheme="minorHAnsi"/>
+                <w:sz w:val="16"/>
                 <w:szCs w:val="18"/>
               </w:rPr>
             </w:pPr>
             <w:r>
               <w:rPr>
-                <w:rFonts w:asciiTheme="minorHAnsi" w:hAnsiTheme="minorHAnsi" w:cstheme="minorHAnsi"/>
+                <w:rFonts w:cstheme="minorHAnsi"/>
+                <w:sz w:val="16"/>
                 <w:szCs w:val="18"/>
               </w:rPr>
               <w:t>0</w:t>
@@ -8025,13 +7621,15 @@
               <w:jc w:val="center"/>
               <w:cnfStyle w:val="000000000000" w:firstRow="0" w:lastRow="0" w:firstColumn="0" w:lastColumn="0" w:oddVBand="0" w:evenVBand="0" w:oddHBand="0" w:evenHBand="0" w:firstRowFirstColumn="0" w:firstRowLastColumn="0" w:lastRowFirstColumn="0" w:lastRowLastColumn="0"/>
               <w:rPr>
-                <w:rFonts w:asciiTheme="minorHAnsi" w:hAnsiTheme="minorHAnsi" w:cstheme="minorHAnsi"/>
+                <w:rFonts w:cstheme="minorHAnsi"/>
+                <w:sz w:val="16"/>
                 <w:szCs w:val="18"/>
               </w:rPr>
             </w:pPr>
             <w:r>
               <w:rPr>
-                <w:rFonts w:asciiTheme="minorHAnsi" w:hAnsiTheme="minorHAnsi" w:cstheme="minorHAnsi"/>
+                <w:rFonts w:cstheme="minorHAnsi"/>
+                <w:sz w:val="16"/>
                 <w:szCs w:val="18"/>
               </w:rPr>
               <w:t>0</w:t>
@@ -8193,7 +7791,9 @@
       <w:tr>
         <w:trPr>
           <w:cnfStyle w:val="100000000000" w:firstRow="1" w:lastRow="0" w:firstColumn="0" w:lastColumn="0" w:oddVBand="0" w:evenVBand="0" w:oddHBand="0" w:evenHBand="0" w:firstRowFirstColumn="0" w:firstRowLastColumn="0" w:lastRowFirstColumn="0" w:lastRowLastColumn="0"/>
+          <w:cantSplit/>
           <w:trHeight w:val="585"/>
+          <w:tblHeader/>
         </w:trPr>
         <w:tc>
           <w:tcPr>
@@ -8207,12 +7807,16 @@
               <w:ind w:left="330" w:right="657"/>
               <w:jc w:val="left"/>
               <w:rPr>
-                <w:rFonts w:ascii="Open Sans" w:hAnsi="Open Sans" w:cs="Open Sans"/>
+                <w:rFonts w:cs="Open Sans"/>
+                <w:sz w:val="16"/>
+                <w:szCs w:val="18"/>
               </w:rPr>
             </w:pPr>
             <w:r>
               <w:rPr>
-                <w:rFonts w:ascii="Open Sans" w:hAnsi="Open Sans" w:cs="Open Sans"/>
+                <w:rFonts w:cs="Open Sans"/>
+                <w:sz w:val="16"/>
+                <w:szCs w:val="18"/>
               </w:rPr>
               <w:t>STIG V4R8</w:t>
             </w:r>
@@ -8230,14 +7834,18 @@
               <w:jc w:val="center"/>
               <w:cnfStyle w:val="100000000000" w:firstRow="1" w:lastRow="0" w:firstColumn="0" w:lastColumn="0" w:oddVBand="0" w:evenVBand="0" w:oddHBand="0" w:evenHBand="0" w:firstRowFirstColumn="0" w:firstRowLastColumn="0" w:lastRowFirstColumn="0" w:lastRowLastColumn="0"/>
               <w:rPr>
-                <w:rFonts w:ascii="Open Sans" w:hAnsi="Open Sans" w:cs="Open Sans"/>
+                <w:rFonts w:cs="Open Sans"/>
                 <w:b w:val="0"/>
+                <w:sz w:val="16"/>
+                <w:szCs w:val="18"/>
               </w:rPr>
             </w:pPr>
             <w:r>
               <w:rPr>
-                <w:rFonts w:ascii="Open Sans" w:hAnsi="Open Sans" w:cs="Open Sans"/>
+                <w:rFonts w:cs="Open Sans"/>
                 <w:b w:val="0"/>
+                <w:sz w:val="16"/>
+                <w:szCs w:val="18"/>
               </w:rPr>
               <w:t>Total Vulnerabilities</w:t>
             </w:r>
@@ -8255,14 +7863,18 @@
               <w:jc w:val="center"/>
               <w:cnfStyle w:val="100000000000" w:firstRow="1" w:lastRow="0" w:firstColumn="0" w:lastColumn="0" w:oddVBand="0" w:evenVBand="0" w:oddHBand="0" w:evenHBand="0" w:firstRowFirstColumn="0" w:firstRowLastColumn="0" w:lastRowFirstColumn="0" w:lastRowLastColumn="0"/>
               <w:rPr>
-                <w:rFonts w:ascii="Open Sans" w:hAnsi="Open Sans" w:cs="Open Sans"/>
+                <w:rFonts w:cs="Open Sans"/>
                 <w:b w:val="0"/>
+                <w:sz w:val="16"/>
+                <w:szCs w:val="18"/>
               </w:rPr>
             </w:pPr>
             <w:r>
               <w:rPr>
-                <w:rFonts w:ascii="Open Sans" w:hAnsi="Open Sans" w:cs="Open Sans"/>
+                <w:rFonts w:cs="Open Sans"/>
                 <w:b w:val="0"/>
+                <w:sz w:val="16"/>
+                <w:szCs w:val="18"/>
               </w:rPr>
               <w:t>Added Vulnerabilities</w:t>
             </w:r>
@@ -8280,29 +7892,27 @@
               <w:jc w:val="center"/>
               <w:cnfStyle w:val="100000000000" w:firstRow="1" w:lastRow="0" w:firstColumn="0" w:lastColumn="0" w:oddVBand="0" w:evenVBand="0" w:oddHBand="0" w:evenHBand="0" w:firstRowFirstColumn="0" w:firstRowLastColumn="0" w:lastRowFirstColumn="0" w:lastRowLastColumn="0"/>
               <w:rPr>
-                <w:rFonts w:ascii="Open Sans" w:hAnsi="Open Sans" w:cs="Open Sans"/>
+                <w:rFonts w:cs="Open Sans"/>
                 <w:b w:val="0"/>
+                <w:sz w:val="16"/>
+                <w:szCs w:val="18"/>
               </w:rPr>
             </w:pPr>
             <w:r>
               <w:rPr>
-                <w:rFonts w:ascii="Open Sans" w:hAnsi="Open Sans" w:cs="Open Sans"/>
+                <w:rFonts w:cs="Open Sans"/>
                 <w:b w:val="0"/>
-              </w:rPr>
-              <w:t xml:space="preserve">Removed </w:t>
-            </w:r>
-            <w:r>
-              <w:rPr>
-                <w:rFonts w:ascii="Open Sans" w:hAnsi="Open Sans" w:cs="Open Sans"/>
-                <w:b w:val="0"/>
-              </w:rPr>
-              <w:t>Vulnerabilities</w:t>
+                <w:sz w:val="16"/>
+                <w:szCs w:val="18"/>
+              </w:rPr>
+              <w:t>Removed Vulnerabilities</w:t>
             </w:r>
           </w:p>
         </w:tc>
       </w:tr>
       <w:tr>
         <w:trPr>
+          <w:cantSplit/>
           <w:trHeight w:val="360"/>
         </w:trPr>
         <w:tc>
@@ -8315,15 +7925,17 @@
               <w:ind w:right="657"/>
               <w:jc w:val="left"/>
               <w:rPr>
-                <w:rFonts w:asciiTheme="minorHAnsi" w:hAnsiTheme="minorHAnsi" w:cstheme="minorHAnsi"/>
+                <w:rFonts w:cstheme="minorHAnsi"/>
                 <w:b w:val="0"/>
+                <w:sz w:val="16"/>
                 <w:szCs w:val="18"/>
               </w:rPr>
             </w:pPr>
             <w:r>
               <w:rPr>
-                <w:rFonts w:asciiTheme="minorHAnsi" w:hAnsiTheme="minorHAnsi" w:cstheme="minorHAnsi"/>
+                <w:rFonts w:cstheme="minorHAnsi"/>
                 <w:b w:val="0"/>
+                <w:sz w:val="16"/>
                 <w:szCs w:val="18"/>
               </w:rPr>
               <w:t>Cat1</w:t>
@@ -8340,13 +7952,15 @@
               <w:jc w:val="center"/>
               <w:cnfStyle w:val="000000000000" w:firstRow="0" w:lastRow="0" w:firstColumn="0" w:lastColumn="0" w:oddVBand="0" w:evenVBand="0" w:oddHBand="0" w:evenHBand="0" w:firstRowFirstColumn="0" w:firstRowLastColumn="0" w:lastRowFirstColumn="0" w:lastRowLastColumn="0"/>
               <w:rPr>
-                <w:rFonts w:asciiTheme="minorHAnsi" w:hAnsiTheme="minorHAnsi" w:cstheme="minorHAnsi"/>
+                <w:rFonts w:cstheme="minorHAnsi"/>
+                <w:sz w:val="16"/>
                 <w:szCs w:val="18"/>
               </w:rPr>
             </w:pPr>
             <w:r>
               <w:rPr>
-                <w:rFonts w:asciiTheme="minorHAnsi" w:hAnsiTheme="minorHAnsi" w:cstheme="minorHAnsi"/>
+                <w:rFonts w:cstheme="minorHAnsi"/>
+                <w:sz w:val="16"/>
                 <w:szCs w:val="18"/>
               </w:rPr>
               <w:t>0</w:t>
@@ -8363,13 +7977,15 @@
               <w:jc w:val="center"/>
               <w:cnfStyle w:val="000000000000" w:firstRow="0" w:lastRow="0" w:firstColumn="0" w:lastColumn="0" w:oddVBand="0" w:evenVBand="0" w:oddHBand="0" w:evenHBand="0" w:firstRowFirstColumn="0" w:firstRowLastColumn="0" w:lastRowFirstColumn="0" w:lastRowLastColumn="0"/>
               <w:rPr>
-                <w:rFonts w:asciiTheme="minorHAnsi" w:hAnsiTheme="minorHAnsi" w:cstheme="minorHAnsi"/>
+                <w:rFonts w:cstheme="minorHAnsi"/>
+                <w:sz w:val="16"/>
                 <w:szCs w:val="18"/>
               </w:rPr>
             </w:pPr>
             <w:r>
               <w:rPr>
-                <w:rFonts w:asciiTheme="minorHAnsi" w:hAnsiTheme="minorHAnsi" w:cstheme="minorHAnsi"/>
+                <w:rFonts w:cstheme="minorHAnsi"/>
+                <w:sz w:val="16"/>
                 <w:szCs w:val="18"/>
               </w:rPr>
               <w:t>0</w:t>
@@ -8386,13 +8002,15 @@
               <w:jc w:val="center"/>
               <w:cnfStyle w:val="000000000000" w:firstRow="0" w:lastRow="0" w:firstColumn="0" w:lastColumn="0" w:oddVBand="0" w:evenVBand="0" w:oddHBand="0" w:evenHBand="0" w:firstRowFirstColumn="0" w:firstRowLastColumn="0" w:lastRowFirstColumn="0" w:lastRowLastColumn="0"/>
               <w:rPr>
-                <w:rFonts w:asciiTheme="minorHAnsi" w:hAnsiTheme="minorHAnsi" w:cstheme="minorHAnsi"/>
+                <w:rFonts w:cstheme="minorHAnsi"/>
+                <w:sz w:val="16"/>
                 <w:szCs w:val="18"/>
               </w:rPr>
             </w:pPr>
             <w:r>
               <w:rPr>
-                <w:rFonts w:asciiTheme="minorHAnsi" w:hAnsiTheme="minorHAnsi" w:cstheme="minorHAnsi"/>
+                <w:rFonts w:cstheme="minorHAnsi"/>
+                <w:sz w:val="16"/>
                 <w:szCs w:val="18"/>
               </w:rPr>
               <w:t>0</w:t>
@@ -8402,6 +8020,7 @@
       </w:tr>
       <w:tr>
         <w:trPr>
+          <w:cantSplit/>
           <w:trHeight w:val="360"/>
         </w:trPr>
         <w:tc>
@@ -8414,15 +8033,17 @@
               <w:ind w:right="657"/>
               <w:jc w:val="left"/>
               <w:rPr>
-                <w:rFonts w:asciiTheme="minorHAnsi" w:hAnsiTheme="minorHAnsi" w:cstheme="minorHAnsi"/>
+                <w:rFonts w:cstheme="minorHAnsi"/>
                 <w:b w:val="0"/>
+                <w:sz w:val="16"/>
                 <w:szCs w:val="18"/>
               </w:rPr>
             </w:pPr>
             <w:r>
               <w:rPr>
-                <w:rFonts w:asciiTheme="minorHAnsi" w:hAnsiTheme="minorHAnsi" w:cstheme="minorHAnsi"/>
+                <w:rFonts w:cstheme="minorHAnsi"/>
                 <w:b w:val="0"/>
+                <w:sz w:val="16"/>
                 <w:szCs w:val="18"/>
               </w:rPr>
               <w:t>Cat2</w:t>
@@ -8439,13 +8060,15 @@
               <w:jc w:val="center"/>
               <w:cnfStyle w:val="000000000000" w:firstRow="0" w:lastRow="0" w:firstColumn="0" w:lastColumn="0" w:oddVBand="0" w:evenVBand="0" w:oddHBand="0" w:evenHBand="0" w:firstRowFirstColumn="0" w:firstRowLastColumn="0" w:lastRowFirstColumn="0" w:lastRowLastColumn="0"/>
               <w:rPr>
-                <w:rFonts w:asciiTheme="minorHAnsi" w:hAnsiTheme="minorHAnsi" w:cstheme="minorHAnsi"/>
+                <w:rFonts w:cstheme="minorHAnsi"/>
+                <w:sz w:val="16"/>
                 <w:szCs w:val="18"/>
               </w:rPr>
             </w:pPr>
             <w:r>
               <w:rPr>
-                <w:rFonts w:asciiTheme="minorHAnsi" w:hAnsiTheme="minorHAnsi" w:cstheme="minorHAnsi"/>
+                <w:rFonts w:cstheme="minorHAnsi"/>
+                <w:sz w:val="16"/>
                 <w:szCs w:val="18"/>
               </w:rPr>
               <w:t>0</w:t>
@@ -8462,13 +8085,15 @@
               <w:jc w:val="center"/>
               <w:cnfStyle w:val="000000000000" w:firstRow="0" w:lastRow="0" w:firstColumn="0" w:lastColumn="0" w:oddVBand="0" w:evenVBand="0" w:oddHBand="0" w:evenHBand="0" w:firstRowFirstColumn="0" w:firstRowLastColumn="0" w:lastRowFirstColumn="0" w:lastRowLastColumn="0"/>
               <w:rPr>
-                <w:rFonts w:asciiTheme="minorHAnsi" w:hAnsiTheme="minorHAnsi" w:cstheme="minorHAnsi"/>
+                <w:rFonts w:cstheme="minorHAnsi"/>
+                <w:sz w:val="16"/>
                 <w:szCs w:val="18"/>
               </w:rPr>
             </w:pPr>
             <w:r>
               <w:rPr>
-                <w:rFonts w:asciiTheme="minorHAnsi" w:hAnsiTheme="minorHAnsi" w:cstheme="minorHAnsi"/>
+                <w:rFonts w:cstheme="minorHAnsi"/>
+                <w:sz w:val="16"/>
                 <w:szCs w:val="18"/>
               </w:rPr>
               <w:t>0</w:t>
@@ -8485,13 +8110,15 @@
               <w:jc w:val="center"/>
               <w:cnfStyle w:val="000000000000" w:firstRow="0" w:lastRow="0" w:firstColumn="0" w:lastColumn="0" w:oddVBand="0" w:evenVBand="0" w:oddHBand="0" w:evenHBand="0" w:firstRowFirstColumn="0" w:firstRowLastColumn="0" w:lastRowFirstColumn="0" w:lastRowLastColumn="0"/>
               <w:rPr>
-                <w:rFonts w:asciiTheme="minorHAnsi" w:hAnsiTheme="minorHAnsi" w:cstheme="minorHAnsi"/>
+                <w:rFonts w:cstheme="minorHAnsi"/>
+                <w:sz w:val="16"/>
                 <w:szCs w:val="18"/>
               </w:rPr>
             </w:pPr>
             <w:r>
               <w:rPr>
-                <w:rFonts w:asciiTheme="minorHAnsi" w:hAnsiTheme="minorHAnsi" w:cstheme="minorHAnsi"/>
+                <w:rFonts w:cstheme="minorHAnsi"/>
+                <w:sz w:val="16"/>
                 <w:szCs w:val="18"/>
               </w:rPr>
               <w:t>0</w:t>
@@ -8501,6 +8128,7 @@
       </w:tr>
       <w:tr>
         <w:trPr>
+          <w:cantSplit/>
           <w:trHeight w:val="360"/>
         </w:trPr>
         <w:tc>
@@ -8513,15 +8141,17 @@
               <w:ind w:right="657"/>
               <w:jc w:val="left"/>
               <w:rPr>
-                <w:rFonts w:asciiTheme="minorHAnsi" w:hAnsiTheme="minorHAnsi" w:cstheme="minorHAnsi"/>
+                <w:rFonts w:cstheme="minorHAnsi"/>
                 <w:b w:val="0"/>
+                <w:sz w:val="16"/>
                 <w:szCs w:val="18"/>
               </w:rPr>
             </w:pPr>
             <w:r>
               <w:rPr>
-                <w:rFonts w:asciiTheme="minorHAnsi" w:hAnsiTheme="minorHAnsi" w:cstheme="minorHAnsi"/>
+                <w:rFonts w:cstheme="minorHAnsi"/>
                 <w:b w:val="0"/>
+                <w:sz w:val="16"/>
                 <w:szCs w:val="18"/>
               </w:rPr>
               <w:t>Cat3</w:t>
@@ -8538,13 +8168,15 @@
               <w:jc w:val="center"/>
               <w:cnfStyle w:val="000000000000" w:firstRow="0" w:lastRow="0" w:firstColumn="0" w:lastColumn="0" w:oddVBand="0" w:evenVBand="0" w:oddHBand="0" w:evenHBand="0" w:firstRowFirstColumn="0" w:firstRowLastColumn="0" w:lastRowFirstColumn="0" w:lastRowLastColumn="0"/>
               <w:rPr>
-                <w:rFonts w:asciiTheme="minorHAnsi" w:hAnsiTheme="minorHAnsi" w:cstheme="minorHAnsi"/>
+                <w:rFonts w:cstheme="minorHAnsi"/>
+                <w:sz w:val="16"/>
                 <w:szCs w:val="18"/>
               </w:rPr>
             </w:pPr>
             <w:r>
               <w:rPr>
-                <w:rFonts w:asciiTheme="minorHAnsi" w:hAnsiTheme="minorHAnsi" w:cstheme="minorHAnsi"/>
+                <w:rFonts w:cstheme="minorHAnsi"/>
+                <w:sz w:val="16"/>
                 <w:szCs w:val="18"/>
               </w:rPr>
               <w:t>0</w:t>
@@ -8561,13 +8193,15 @@
               <w:jc w:val="center"/>
               <w:cnfStyle w:val="000000000000" w:firstRow="0" w:lastRow="0" w:firstColumn="0" w:lastColumn="0" w:oddVBand="0" w:evenVBand="0" w:oddHBand="0" w:evenHBand="0" w:firstRowFirstColumn="0" w:firstRowLastColumn="0" w:lastRowFirstColumn="0" w:lastRowLastColumn="0"/>
               <w:rPr>
-                <w:rFonts w:asciiTheme="minorHAnsi" w:hAnsiTheme="minorHAnsi" w:cstheme="minorHAnsi"/>
+                <w:rFonts w:cstheme="minorHAnsi"/>
+                <w:sz w:val="16"/>
                 <w:szCs w:val="18"/>
               </w:rPr>
             </w:pPr>
             <w:r>
               <w:rPr>
-                <w:rFonts w:asciiTheme="minorHAnsi" w:hAnsiTheme="minorHAnsi" w:cstheme="minorHAnsi"/>
+                <w:rFonts w:cstheme="minorHAnsi"/>
+                <w:sz w:val="16"/>
                 <w:szCs w:val="18"/>
               </w:rPr>
               <w:t>0</w:t>
@@ -8584,13 +8218,15 @@
               <w:jc w:val="center"/>
               <w:cnfStyle w:val="000000000000" w:firstRow="0" w:lastRow="0" w:firstColumn="0" w:lastColumn="0" w:oddVBand="0" w:evenVBand="0" w:oddHBand="0" w:evenHBand="0" w:firstRowFirstColumn="0" w:firstRowLastColumn="0" w:lastRowFirstColumn="0" w:lastRowLastColumn="0"/>
               <w:rPr>
-                <w:rFonts w:asciiTheme="minorHAnsi" w:hAnsiTheme="minorHAnsi" w:cstheme="minorHAnsi"/>
+                <w:rFonts w:cstheme="minorHAnsi"/>
+                <w:sz w:val="16"/>
                 <w:szCs w:val="18"/>
               </w:rPr>
             </w:pPr>
             <w:r>
               <w:rPr>
-                <w:rFonts w:asciiTheme="minorHAnsi" w:hAnsiTheme="minorHAnsi" w:cstheme="minorHAnsi"/>
+                <w:rFonts w:cstheme="minorHAnsi"/>
+                <w:sz w:val="16"/>
                 <w:szCs w:val="18"/>
               </w:rPr>
               <w:t>0</w:t>
@@ -8679,7 +8315,8 @@
           <w:rFonts w:eastAsia="Calibri"/>
         </w:rPr>
       </w:pPr>
-      <w:bookmarkStart w:id="9" w:name="_Toc14687797"/>
+      <w:bookmarkStart w:id="13" w:name="_Toc14781741"/>
+      <w:bookmarkStart w:id="14" w:name="_Toc14781752"/>
       <w:r>
         <w:rPr>
           <w:rFonts w:eastAsia="Calibri"/>
@@ -8706,9 +8343,13 @@
         <w:t xml:space="preserve"> </w:t>
       </w:r>
       <w:r>
-        <w:t>Findings Details</w:t>
+        <w:t xml:space="preserve">Findings </w:t>
       </w:r>
-      <w:bookmarkEnd w:id="9"/>
+      <w:r>
+        <w:t>Summary</w:t>
+      </w:r>
+      <w:bookmarkEnd w:id="13"/>
+      <w:bookmarkEnd w:id="14"/>
     </w:p>
     <w:p>
       <w:pPr>
@@ -8771,7 +8412,9 @@
       <w:tr>
         <w:trPr>
           <w:cnfStyle w:val="100000000000" w:firstRow="1" w:lastRow="0" w:firstColumn="0" w:lastColumn="0" w:oddVBand="0" w:evenVBand="0" w:oddHBand="0" w:evenHBand="0" w:firstRowFirstColumn="0" w:firstRowLastColumn="0" w:lastRowFirstColumn="0" w:lastRowLastColumn="0"/>
+          <w:cantSplit/>
           <w:trHeight w:val="585"/>
+          <w:tblHeader/>
         </w:trPr>
         <w:tc>
           <w:tcPr>
@@ -8785,12 +8428,16 @@
               <w:ind w:left="330" w:right="657"/>
               <w:jc w:val="left"/>
               <w:rPr>
-                <w:rFonts w:ascii="Open Sans" w:hAnsi="Open Sans" w:cs="Open Sans"/>
+                <w:rFonts w:cs="Open Sans"/>
+                <w:sz w:val="16"/>
+                <w:szCs w:val="18"/>
               </w:rPr>
             </w:pPr>
             <w:r>
               <w:rPr>
-                <w:rFonts w:ascii="Open Sans" w:hAnsi="Open Sans" w:cs="Open Sans"/>
+                <w:rFonts w:cs="Open Sans"/>
+                <w:sz w:val="16"/>
+                <w:szCs w:val="18"/>
               </w:rPr>
               <w:t>Rules</w:t>
             </w:r>
@@ -8808,21 +8455,27 @@
               <w:jc w:val="center"/>
               <w:cnfStyle w:val="100000000000" w:firstRow="1" w:lastRow="0" w:firstColumn="0" w:lastColumn="0" w:oddVBand="0" w:evenVBand="0" w:oddHBand="0" w:evenHBand="0" w:firstRowFirstColumn="0" w:firstRowLastColumn="0" w:lastRowFirstColumn="0" w:lastRowLastColumn="0"/>
               <w:rPr>
-                <w:rFonts w:ascii="Open Sans" w:hAnsi="Open Sans" w:cs="Open Sans"/>
+                <w:rFonts w:cs="Open Sans"/>
                 <w:b w:val="0"/>
+                <w:sz w:val="16"/>
+                <w:szCs w:val="18"/>
               </w:rPr>
             </w:pPr>
             <w:r>
               <w:rPr>
-                <w:rFonts w:ascii="Open Sans" w:hAnsi="Open Sans" w:cs="Open Sans"/>
+                <w:rFonts w:cs="Open Sans"/>
                 <w:b w:val="0"/>
+                <w:sz w:val="16"/>
+                <w:szCs w:val="18"/>
               </w:rPr>
               <w:t xml:space="preserve">Total </w:t>
             </w:r>
             <w:r>
               <w:rPr>
-                <w:rFonts w:ascii="Open Sans" w:hAnsi="Open Sans" w:cs="Open Sans"/>
+                <w:rFonts w:cs="Open Sans"/>
                 <w:b w:val="0"/>
+                <w:sz w:val="16"/>
+                <w:szCs w:val="18"/>
               </w:rPr>
               <w:t>Vulnerabilities</w:t>
             </w:r>
@@ -8840,21 +8493,27 @@
               <w:jc w:val="center"/>
               <w:cnfStyle w:val="100000000000" w:firstRow="1" w:lastRow="0" w:firstColumn="0" w:lastColumn="0" w:oddVBand="0" w:evenVBand="0" w:oddHBand="0" w:evenHBand="0" w:firstRowFirstColumn="0" w:firstRowLastColumn="0" w:lastRowFirstColumn="0" w:lastRowLastColumn="0"/>
               <w:rPr>
-                <w:rFonts w:ascii="Open Sans" w:hAnsi="Open Sans" w:cs="Open Sans"/>
+                <w:rFonts w:cs="Open Sans"/>
                 <w:b w:val="0"/>
+                <w:sz w:val="16"/>
+                <w:szCs w:val="18"/>
               </w:rPr>
             </w:pPr>
             <w:r>
               <w:rPr>
-                <w:rFonts w:ascii="Open Sans" w:hAnsi="Open Sans" w:cs="Open Sans"/>
+                <w:rFonts w:cs="Open Sans"/>
                 <w:b w:val="0"/>
+                <w:sz w:val="16"/>
+                <w:szCs w:val="18"/>
               </w:rPr>
               <w:t xml:space="preserve">Added </w:t>
             </w:r>
             <w:r>
               <w:rPr>
-                <w:rFonts w:ascii="Open Sans" w:hAnsi="Open Sans" w:cs="Open Sans"/>
+                <w:rFonts w:cs="Open Sans"/>
                 <w:b w:val="0"/>
+                <w:sz w:val="16"/>
+                <w:szCs w:val="18"/>
               </w:rPr>
               <w:t>Vulnerabilities</w:t>
             </w:r>
@@ -8872,21 +8531,27 @@
               <w:jc w:val="center"/>
               <w:cnfStyle w:val="100000000000" w:firstRow="1" w:lastRow="0" w:firstColumn="0" w:lastColumn="0" w:oddVBand="0" w:evenVBand="0" w:oddHBand="0" w:evenHBand="0" w:firstRowFirstColumn="0" w:firstRowLastColumn="0" w:lastRowFirstColumn="0" w:lastRowLastColumn="0"/>
               <w:rPr>
-                <w:rFonts w:ascii="Open Sans" w:hAnsi="Open Sans" w:cs="Open Sans"/>
+                <w:rFonts w:cs="Open Sans"/>
                 <w:bCs w:val="0"/>
+                <w:sz w:val="16"/>
+                <w:szCs w:val="18"/>
               </w:rPr>
             </w:pPr>
             <w:r>
               <w:rPr>
-                <w:rFonts w:ascii="Open Sans" w:hAnsi="Open Sans" w:cs="Open Sans"/>
+                <w:rFonts w:cs="Open Sans"/>
                 <w:b w:val="0"/>
+                <w:sz w:val="16"/>
+                <w:szCs w:val="18"/>
               </w:rPr>
               <w:t xml:space="preserve">Removed </w:t>
             </w:r>
             <w:r>
               <w:rPr>
-                <w:rFonts w:ascii="Open Sans" w:hAnsi="Open Sans" w:cs="Open Sans"/>
+                <w:rFonts w:cs="Open Sans"/>
                 <w:b w:val="0"/>
+                <w:sz w:val="16"/>
+                <w:szCs w:val="18"/>
               </w:rPr>
               <w:t>Vulnerabilities</w:t>
             </w:r>
@@ -8895,6 +8560,7 @@
       </w:tr>
       <w:tr>
         <w:trPr>
+          <w:cantSplit/>
           <w:trHeight w:val="360"/>
         </w:trPr>
         <w:tc>
@@ -8907,15 +8573,17 @@
               <w:ind w:right="657"/>
               <w:jc w:val="left"/>
               <w:rPr>
-                <w:rFonts w:asciiTheme="minorHAnsi" w:hAnsiTheme="minorHAnsi" w:cstheme="minorHAnsi"/>
+                <w:rFonts w:cstheme="minorHAnsi"/>
                 <w:b w:val="0"/>
+                <w:sz w:val="16"/>
                 <w:szCs w:val="18"/>
               </w:rPr>
             </w:pPr>
             <w:r>
               <w:rPr>
-                <w:rFonts w:asciiTheme="minorHAnsi" w:hAnsiTheme="minorHAnsi" w:cstheme="minorHAnsi"/>
+                <w:rFonts w:cstheme="minorHAnsi"/>
                 <w:b w:val="0"/>
+                <w:sz w:val="16"/>
                 <w:szCs w:val="18"/>
               </w:rPr>
               <w:t>Rule 1</w:t>
@@ -8932,13 +8600,15 @@
               <w:jc w:val="center"/>
               <w:cnfStyle w:val="000000000000" w:firstRow="0" w:lastRow="0" w:firstColumn="0" w:lastColumn="0" w:oddVBand="0" w:evenVBand="0" w:oddHBand="0" w:evenHBand="0" w:firstRowFirstColumn="0" w:firstRowLastColumn="0" w:lastRowFirstColumn="0" w:lastRowLastColumn="0"/>
               <w:rPr>
-                <w:rFonts w:asciiTheme="minorHAnsi" w:hAnsiTheme="minorHAnsi" w:cstheme="minorHAnsi"/>
+                <w:rFonts w:cstheme="minorHAnsi"/>
+                <w:sz w:val="16"/>
                 <w:szCs w:val="18"/>
               </w:rPr>
             </w:pPr>
             <w:r>
               <w:rPr>
-                <w:rFonts w:asciiTheme="minorHAnsi" w:hAnsiTheme="minorHAnsi" w:cstheme="minorHAnsi"/>
+                <w:rFonts w:cstheme="minorHAnsi"/>
+                <w:sz w:val="16"/>
                 <w:szCs w:val="18"/>
               </w:rPr>
               <w:t>0</w:t>
@@ -8955,13 +8625,15 @@
               <w:jc w:val="center"/>
               <w:cnfStyle w:val="000000000000" w:firstRow="0" w:lastRow="0" w:firstColumn="0" w:lastColumn="0" w:oddVBand="0" w:evenVBand="0" w:oddHBand="0" w:evenHBand="0" w:firstRowFirstColumn="0" w:firstRowLastColumn="0" w:lastRowFirstColumn="0" w:lastRowLastColumn="0"/>
               <w:rPr>
-                <w:rFonts w:asciiTheme="minorHAnsi" w:hAnsiTheme="minorHAnsi" w:cstheme="minorHAnsi"/>
+                <w:rFonts w:cstheme="minorHAnsi"/>
+                <w:sz w:val="16"/>
                 <w:szCs w:val="18"/>
               </w:rPr>
             </w:pPr>
             <w:r>
               <w:rPr>
-                <w:rFonts w:asciiTheme="minorHAnsi" w:hAnsiTheme="minorHAnsi" w:cstheme="minorHAnsi"/>
+                <w:rFonts w:cstheme="minorHAnsi"/>
+                <w:sz w:val="16"/>
                 <w:szCs w:val="18"/>
               </w:rPr>
               <w:t>0</w:t>
@@ -8978,13 +8650,15 @@
               <w:jc w:val="center"/>
               <w:cnfStyle w:val="000000000000" w:firstRow="0" w:lastRow="0" w:firstColumn="0" w:lastColumn="0" w:oddVBand="0" w:evenVBand="0" w:oddHBand="0" w:evenHBand="0" w:firstRowFirstColumn="0" w:firstRowLastColumn="0" w:lastRowFirstColumn="0" w:lastRowLastColumn="0"/>
               <w:rPr>
-                <w:rFonts w:asciiTheme="minorHAnsi" w:hAnsiTheme="minorHAnsi" w:cstheme="minorHAnsi"/>
+                <w:rFonts w:cstheme="minorHAnsi"/>
+                <w:sz w:val="16"/>
                 <w:szCs w:val="18"/>
               </w:rPr>
             </w:pPr>
             <w:r>
               <w:rPr>
-                <w:rFonts w:asciiTheme="minorHAnsi" w:hAnsiTheme="minorHAnsi" w:cstheme="minorHAnsi"/>
+                <w:rFonts w:cstheme="minorHAnsi"/>
+                <w:sz w:val="16"/>
                 <w:szCs w:val="18"/>
               </w:rPr>
               <w:t>0</w:t>
@@ -8994,6 +8668,7 @@
       </w:tr>
       <w:tr>
         <w:trPr>
+          <w:cantSplit/>
           <w:trHeight w:val="360"/>
         </w:trPr>
         <w:tc>
@@ -9006,15 +8681,17 @@
               <w:ind w:right="657"/>
               <w:jc w:val="left"/>
               <w:rPr>
-                <w:rFonts w:asciiTheme="minorHAnsi" w:hAnsiTheme="minorHAnsi" w:cstheme="minorHAnsi"/>
+                <w:rFonts w:cstheme="minorHAnsi"/>
                 <w:b w:val="0"/>
+                <w:sz w:val="16"/>
                 <w:szCs w:val="18"/>
               </w:rPr>
             </w:pPr>
             <w:r>
               <w:rPr>
-                <w:rFonts w:asciiTheme="minorHAnsi" w:hAnsiTheme="minorHAnsi" w:cstheme="minorHAnsi"/>
+                <w:rFonts w:cstheme="minorHAnsi"/>
                 <w:b w:val="0"/>
+                <w:sz w:val="16"/>
                 <w:szCs w:val="18"/>
               </w:rPr>
               <w:t>Rule 2</w:t>
@@ -9031,13 +8708,15 @@
               <w:jc w:val="center"/>
               <w:cnfStyle w:val="000000000000" w:firstRow="0" w:lastRow="0" w:firstColumn="0" w:lastColumn="0" w:oddVBand="0" w:evenVBand="0" w:oddHBand="0" w:evenHBand="0" w:firstRowFirstColumn="0" w:firstRowLastColumn="0" w:lastRowFirstColumn="0" w:lastRowLastColumn="0"/>
               <w:rPr>
-                <w:rFonts w:asciiTheme="minorHAnsi" w:hAnsiTheme="minorHAnsi" w:cstheme="minorHAnsi"/>
+                <w:rFonts w:cstheme="minorHAnsi"/>
+                <w:sz w:val="16"/>
                 <w:szCs w:val="18"/>
               </w:rPr>
             </w:pPr>
             <w:r>
               <w:rPr>
-                <w:rFonts w:asciiTheme="minorHAnsi" w:hAnsiTheme="minorHAnsi" w:cstheme="minorHAnsi"/>
+                <w:rFonts w:cstheme="minorHAnsi"/>
+                <w:sz w:val="16"/>
                 <w:szCs w:val="18"/>
               </w:rPr>
               <w:t>0</w:t>
@@ -9054,13 +8733,15 @@
               <w:jc w:val="center"/>
               <w:cnfStyle w:val="000000000000" w:firstRow="0" w:lastRow="0" w:firstColumn="0" w:lastColumn="0" w:oddVBand="0" w:evenVBand="0" w:oddHBand="0" w:evenHBand="0" w:firstRowFirstColumn="0" w:firstRowLastColumn="0" w:lastRowFirstColumn="0" w:lastRowLastColumn="0"/>
               <w:rPr>
-                <w:rFonts w:asciiTheme="minorHAnsi" w:hAnsiTheme="minorHAnsi" w:cstheme="minorHAnsi"/>
+                <w:rFonts w:cstheme="minorHAnsi"/>
+                <w:sz w:val="16"/>
                 <w:szCs w:val="18"/>
               </w:rPr>
             </w:pPr>
             <w:r>
               <w:rPr>
-                <w:rFonts w:asciiTheme="minorHAnsi" w:hAnsiTheme="minorHAnsi" w:cstheme="minorHAnsi"/>
+                <w:rFonts w:cstheme="minorHAnsi"/>
+                <w:sz w:val="16"/>
                 <w:szCs w:val="18"/>
               </w:rPr>
               <w:t>0</w:t>
@@ -9077,13 +8758,15 @@
               <w:jc w:val="center"/>
               <w:cnfStyle w:val="000000000000" w:firstRow="0" w:lastRow="0" w:firstColumn="0" w:lastColumn="0" w:oddVBand="0" w:evenVBand="0" w:oddHBand="0" w:evenHBand="0" w:firstRowFirstColumn="0" w:firstRowLastColumn="0" w:lastRowFirstColumn="0" w:lastRowLastColumn="0"/>
               <w:rPr>
-                <w:rFonts w:asciiTheme="minorHAnsi" w:hAnsiTheme="minorHAnsi" w:cstheme="minorHAnsi"/>
+                <w:rFonts w:cstheme="minorHAnsi"/>
+                <w:sz w:val="16"/>
                 <w:szCs w:val="18"/>
               </w:rPr>
             </w:pPr>
             <w:r>
               <w:rPr>
-                <w:rFonts w:asciiTheme="minorHAnsi" w:hAnsiTheme="minorHAnsi" w:cstheme="minorHAnsi"/>
+                <w:rFonts w:cstheme="minorHAnsi"/>
+                <w:sz w:val="16"/>
                 <w:szCs w:val="18"/>
               </w:rPr>
               <w:t>0</w:t>
@@ -9093,6 +8776,7 @@
       </w:tr>
       <w:tr>
         <w:trPr>
+          <w:cantSplit/>
           <w:trHeight w:val="360"/>
         </w:trPr>
         <w:tc>
@@ -9105,15 +8789,17 @@
               <w:ind w:right="657"/>
               <w:jc w:val="left"/>
               <w:rPr>
-                <w:rFonts w:asciiTheme="minorHAnsi" w:hAnsiTheme="minorHAnsi" w:cstheme="minorHAnsi"/>
+                <w:rFonts w:cstheme="minorHAnsi"/>
                 <w:b w:val="0"/>
+                <w:sz w:val="16"/>
                 <w:szCs w:val="18"/>
               </w:rPr>
             </w:pPr>
             <w:r>
               <w:rPr>
-                <w:rFonts w:asciiTheme="minorHAnsi" w:hAnsiTheme="minorHAnsi" w:cstheme="minorHAnsi"/>
+                <w:rFonts w:cstheme="minorHAnsi"/>
                 <w:b w:val="0"/>
+                <w:sz w:val="16"/>
                 <w:szCs w:val="18"/>
               </w:rPr>
               <w:t>Rule 3</w:t>
@@ -9130,13 +8816,15 @@
               <w:jc w:val="center"/>
               <w:cnfStyle w:val="000000000000" w:firstRow="0" w:lastRow="0" w:firstColumn="0" w:lastColumn="0" w:oddVBand="0" w:evenVBand="0" w:oddHBand="0" w:evenHBand="0" w:firstRowFirstColumn="0" w:firstRowLastColumn="0" w:lastRowFirstColumn="0" w:lastRowLastColumn="0"/>
               <w:rPr>
-                <w:rFonts w:asciiTheme="minorHAnsi" w:hAnsiTheme="minorHAnsi" w:cstheme="minorHAnsi"/>
+                <w:rFonts w:cstheme="minorHAnsi"/>
+                <w:sz w:val="16"/>
                 <w:szCs w:val="18"/>
               </w:rPr>
             </w:pPr>
             <w:r>
               <w:rPr>
-                <w:rFonts w:asciiTheme="minorHAnsi" w:hAnsiTheme="minorHAnsi" w:cstheme="minorHAnsi"/>
+                <w:rFonts w:cstheme="minorHAnsi"/>
+                <w:sz w:val="16"/>
                 <w:szCs w:val="18"/>
               </w:rPr>
               <w:t>0</w:t>
@@ -9153,13 +8841,15 @@
               <w:jc w:val="center"/>
               <w:cnfStyle w:val="000000000000" w:firstRow="0" w:lastRow="0" w:firstColumn="0" w:lastColumn="0" w:oddVBand="0" w:evenVBand="0" w:oddHBand="0" w:evenHBand="0" w:firstRowFirstColumn="0" w:firstRowLastColumn="0" w:lastRowFirstColumn="0" w:lastRowLastColumn="0"/>
               <w:rPr>
-                <w:rFonts w:asciiTheme="minorHAnsi" w:hAnsiTheme="minorHAnsi" w:cstheme="minorHAnsi"/>
+                <w:rFonts w:cstheme="minorHAnsi"/>
+                <w:sz w:val="16"/>
                 <w:szCs w:val="18"/>
               </w:rPr>
             </w:pPr>
             <w:r>
               <w:rPr>
-                <w:rFonts w:asciiTheme="minorHAnsi" w:hAnsiTheme="minorHAnsi" w:cstheme="minorHAnsi"/>
+                <w:rFonts w:cstheme="minorHAnsi"/>
+                <w:sz w:val="16"/>
                 <w:szCs w:val="18"/>
               </w:rPr>
               <w:t>0</w:t>
@@ -9176,13 +8866,15 @@
               <w:jc w:val="center"/>
               <w:cnfStyle w:val="000000000000" w:firstRow="0" w:lastRow="0" w:firstColumn="0" w:lastColumn="0" w:oddVBand="0" w:evenVBand="0" w:oddHBand="0" w:evenHBand="0" w:firstRowFirstColumn="0" w:firstRowLastColumn="0" w:lastRowFirstColumn="0" w:lastRowLastColumn="0"/>
               <w:rPr>
-                <w:rFonts w:asciiTheme="minorHAnsi" w:hAnsiTheme="minorHAnsi" w:cstheme="minorHAnsi"/>
+                <w:rFonts w:cstheme="minorHAnsi"/>
+                <w:sz w:val="16"/>
                 <w:szCs w:val="18"/>
               </w:rPr>
             </w:pPr>
             <w:r>
               <w:rPr>
-                <w:rFonts w:asciiTheme="minorHAnsi" w:hAnsiTheme="minorHAnsi" w:cstheme="minorHAnsi"/>
+                <w:rFonts w:cstheme="minorHAnsi"/>
+                <w:sz w:val="16"/>
                 <w:szCs w:val="18"/>
               </w:rPr>
               <w:t>0</w:t>
@@ -9192,6 +8884,7 @@
       </w:tr>
       <w:tr>
         <w:trPr>
+          <w:cantSplit/>
           <w:trHeight w:val="360"/>
         </w:trPr>
         <w:tc>
@@ -9204,15 +8897,17 @@
               <w:ind w:right="657"/>
               <w:jc w:val="left"/>
               <w:rPr>
-                <w:rFonts w:asciiTheme="minorHAnsi" w:hAnsiTheme="minorHAnsi" w:cstheme="minorHAnsi"/>
+                <w:rFonts w:cstheme="minorHAnsi"/>
                 <w:b w:val="0"/>
+                <w:sz w:val="16"/>
                 <w:szCs w:val="18"/>
               </w:rPr>
             </w:pPr>
             <w:r>
               <w:rPr>
-                <w:rFonts w:asciiTheme="minorHAnsi" w:hAnsiTheme="minorHAnsi" w:cstheme="minorHAnsi"/>
+                <w:rFonts w:cstheme="minorHAnsi"/>
                 <w:b w:val="0"/>
+                <w:sz w:val="16"/>
                 <w:szCs w:val="18"/>
               </w:rPr>
               <w:t>Rule 4</w:t>
@@ -9229,13 +8924,15 @@
               <w:jc w:val="center"/>
               <w:cnfStyle w:val="000000000000" w:firstRow="0" w:lastRow="0" w:firstColumn="0" w:lastColumn="0" w:oddVBand="0" w:evenVBand="0" w:oddHBand="0" w:evenHBand="0" w:firstRowFirstColumn="0" w:firstRowLastColumn="0" w:lastRowFirstColumn="0" w:lastRowLastColumn="0"/>
               <w:rPr>
-                <w:rFonts w:asciiTheme="minorHAnsi" w:hAnsiTheme="minorHAnsi" w:cstheme="minorHAnsi"/>
+                <w:rFonts w:cstheme="minorHAnsi"/>
+                <w:sz w:val="16"/>
                 <w:szCs w:val="18"/>
               </w:rPr>
             </w:pPr>
             <w:r>
               <w:rPr>
-                <w:rFonts w:asciiTheme="minorHAnsi" w:hAnsiTheme="minorHAnsi" w:cstheme="minorHAnsi"/>
+                <w:rFonts w:cstheme="minorHAnsi"/>
+                <w:sz w:val="16"/>
                 <w:szCs w:val="18"/>
               </w:rPr>
               <w:t>0</w:t>
@@ -9252,13 +8949,15 @@
               <w:jc w:val="center"/>
               <w:cnfStyle w:val="000000000000" w:firstRow="0" w:lastRow="0" w:firstColumn="0" w:lastColumn="0" w:oddVBand="0" w:evenVBand="0" w:oddHBand="0" w:evenHBand="0" w:firstRowFirstColumn="0" w:firstRowLastColumn="0" w:lastRowFirstColumn="0" w:lastRowLastColumn="0"/>
               <w:rPr>
-                <w:rFonts w:asciiTheme="minorHAnsi" w:hAnsiTheme="minorHAnsi" w:cstheme="minorHAnsi"/>
+                <w:rFonts w:cstheme="minorHAnsi"/>
+                <w:sz w:val="16"/>
                 <w:szCs w:val="18"/>
               </w:rPr>
             </w:pPr>
             <w:r>
               <w:rPr>
-                <w:rFonts w:asciiTheme="minorHAnsi" w:hAnsiTheme="minorHAnsi" w:cstheme="minorHAnsi"/>
+                <w:rFonts w:cstheme="minorHAnsi"/>
+                <w:sz w:val="16"/>
                 <w:szCs w:val="18"/>
               </w:rPr>
               <w:t>0</w:t>
@@ -9275,13 +8974,15 @@
               <w:jc w:val="center"/>
               <w:cnfStyle w:val="000000000000" w:firstRow="0" w:lastRow="0" w:firstColumn="0" w:lastColumn="0" w:oddVBand="0" w:evenVBand="0" w:oddHBand="0" w:evenHBand="0" w:firstRowFirstColumn="0" w:firstRowLastColumn="0" w:lastRowFirstColumn="0" w:lastRowLastColumn="0"/>
               <w:rPr>
-                <w:rFonts w:asciiTheme="minorHAnsi" w:hAnsiTheme="minorHAnsi" w:cstheme="minorHAnsi"/>
+                <w:rFonts w:cstheme="minorHAnsi"/>
+                <w:sz w:val="16"/>
                 <w:szCs w:val="18"/>
               </w:rPr>
             </w:pPr>
             <w:r>
               <w:rPr>
-                <w:rFonts w:asciiTheme="minorHAnsi" w:hAnsiTheme="minorHAnsi" w:cstheme="minorHAnsi"/>
+                <w:rFonts w:cstheme="minorHAnsi"/>
+                <w:sz w:val="16"/>
                 <w:szCs w:val="18"/>
               </w:rPr>
               <w:t>0</w:t>
@@ -9291,6 +8992,7 @@
       </w:tr>
       <w:tr>
         <w:trPr>
+          <w:cantSplit/>
           <w:trHeight w:val="360"/>
         </w:trPr>
         <w:tc>
@@ -9303,15 +9005,17 @@
               <w:ind w:right="657"/>
               <w:jc w:val="left"/>
               <w:rPr>
-                <w:rFonts w:asciiTheme="minorHAnsi" w:hAnsiTheme="minorHAnsi" w:cstheme="minorHAnsi"/>
+                <w:rFonts w:cstheme="minorHAnsi"/>
                 <w:b w:val="0"/>
+                <w:sz w:val="16"/>
                 <w:szCs w:val="18"/>
               </w:rPr>
             </w:pPr>
             <w:r>
               <w:rPr>
-                <w:rFonts w:asciiTheme="minorHAnsi" w:hAnsiTheme="minorHAnsi" w:cstheme="minorHAnsi"/>
+                <w:rFonts w:cstheme="minorHAnsi"/>
                 <w:b w:val="0"/>
+                <w:sz w:val="16"/>
                 <w:szCs w:val="18"/>
               </w:rPr>
               <w:t>Rule 5</w:t>
@@ -9328,13 +9032,15 @@
               <w:jc w:val="center"/>
               <w:cnfStyle w:val="000000000000" w:firstRow="0" w:lastRow="0" w:firstColumn="0" w:lastColumn="0" w:oddVBand="0" w:evenVBand="0" w:oddHBand="0" w:evenHBand="0" w:firstRowFirstColumn="0" w:firstRowLastColumn="0" w:lastRowFirstColumn="0" w:lastRowLastColumn="0"/>
               <w:rPr>
-                <w:rFonts w:asciiTheme="minorHAnsi" w:hAnsiTheme="minorHAnsi" w:cstheme="minorHAnsi"/>
+                <w:rFonts w:cstheme="minorHAnsi"/>
+                <w:sz w:val="16"/>
                 <w:szCs w:val="18"/>
               </w:rPr>
             </w:pPr>
             <w:r>
               <w:rPr>
-                <w:rFonts w:asciiTheme="minorHAnsi" w:hAnsiTheme="minorHAnsi" w:cstheme="minorHAnsi"/>
+                <w:rFonts w:cstheme="minorHAnsi"/>
+                <w:sz w:val="16"/>
                 <w:szCs w:val="18"/>
               </w:rPr>
               <w:t>0</w:t>
@@ -9351,13 +9057,15 @@
               <w:jc w:val="center"/>
               <w:cnfStyle w:val="000000000000" w:firstRow="0" w:lastRow="0" w:firstColumn="0" w:lastColumn="0" w:oddVBand="0" w:evenVBand="0" w:oddHBand="0" w:evenHBand="0" w:firstRowFirstColumn="0" w:firstRowLastColumn="0" w:lastRowFirstColumn="0" w:lastRowLastColumn="0"/>
               <w:rPr>
-                <w:rFonts w:asciiTheme="minorHAnsi" w:hAnsiTheme="minorHAnsi" w:cstheme="minorHAnsi"/>
+                <w:rFonts w:cstheme="minorHAnsi"/>
+                <w:sz w:val="16"/>
                 <w:szCs w:val="18"/>
               </w:rPr>
             </w:pPr>
             <w:r>
               <w:rPr>
-                <w:rFonts w:asciiTheme="minorHAnsi" w:hAnsiTheme="minorHAnsi" w:cstheme="minorHAnsi"/>
+                <w:rFonts w:cstheme="minorHAnsi"/>
+                <w:sz w:val="16"/>
                 <w:szCs w:val="18"/>
               </w:rPr>
               <w:t>0</w:t>
@@ -9374,13 +9082,15 @@
               <w:jc w:val="center"/>
               <w:cnfStyle w:val="000000000000" w:firstRow="0" w:lastRow="0" w:firstColumn="0" w:lastColumn="0" w:oddVBand="0" w:evenVBand="0" w:oddHBand="0" w:evenHBand="0" w:firstRowFirstColumn="0" w:firstRowLastColumn="0" w:lastRowFirstColumn="0" w:lastRowLastColumn="0"/>
               <w:rPr>
-                <w:rFonts w:asciiTheme="minorHAnsi" w:hAnsiTheme="minorHAnsi" w:cstheme="minorHAnsi"/>
+                <w:rFonts w:cstheme="minorHAnsi"/>
+                <w:sz w:val="16"/>
                 <w:szCs w:val="18"/>
               </w:rPr>
             </w:pPr>
             <w:r>
               <w:rPr>
-                <w:rFonts w:asciiTheme="minorHAnsi" w:hAnsiTheme="minorHAnsi" w:cstheme="minorHAnsi"/>
+                <w:rFonts w:cstheme="minorHAnsi"/>
+                <w:sz w:val="16"/>
                 <w:szCs w:val="18"/>
               </w:rPr>
               <w:t>0</w:t>
@@ -9390,6 +9100,7 @@
       </w:tr>
       <w:tr>
         <w:trPr>
+          <w:cantSplit/>
           <w:trHeight w:val="360"/>
         </w:trPr>
         <w:tc>
@@ -9402,15 +9113,17 @@
               <w:ind w:right="657"/>
               <w:jc w:val="left"/>
               <w:rPr>
-                <w:rFonts w:asciiTheme="minorHAnsi" w:hAnsiTheme="minorHAnsi" w:cstheme="minorHAnsi"/>
+                <w:rFonts w:cstheme="minorHAnsi"/>
                 <w:b w:val="0"/>
+                <w:sz w:val="16"/>
                 <w:szCs w:val="18"/>
               </w:rPr>
             </w:pPr>
             <w:r>
               <w:rPr>
-                <w:rFonts w:asciiTheme="minorHAnsi" w:hAnsiTheme="minorHAnsi" w:cstheme="minorHAnsi"/>
+                <w:rFonts w:cstheme="minorHAnsi"/>
                 <w:b w:val="0"/>
+                <w:sz w:val="16"/>
                 <w:szCs w:val="18"/>
               </w:rPr>
               <w:t>Rule 6</w:t>
@@ -9427,13 +9140,15 @@
               <w:jc w:val="center"/>
               <w:cnfStyle w:val="000000000000" w:firstRow="0" w:lastRow="0" w:firstColumn="0" w:lastColumn="0" w:oddVBand="0" w:evenVBand="0" w:oddHBand="0" w:evenHBand="0" w:firstRowFirstColumn="0" w:firstRowLastColumn="0" w:lastRowFirstColumn="0" w:lastRowLastColumn="0"/>
               <w:rPr>
-                <w:rFonts w:asciiTheme="minorHAnsi" w:hAnsiTheme="minorHAnsi" w:cstheme="minorHAnsi"/>
+                <w:rFonts w:cstheme="minorHAnsi"/>
+                <w:sz w:val="16"/>
                 <w:szCs w:val="18"/>
               </w:rPr>
             </w:pPr>
             <w:r>
               <w:rPr>
-                <w:rFonts w:asciiTheme="minorHAnsi" w:hAnsiTheme="minorHAnsi" w:cstheme="minorHAnsi"/>
+                <w:rFonts w:cstheme="minorHAnsi"/>
+                <w:sz w:val="16"/>
                 <w:szCs w:val="18"/>
               </w:rPr>
               <w:t>0</w:t>
@@ -9450,13 +9165,15 @@
               <w:jc w:val="center"/>
               <w:cnfStyle w:val="000000000000" w:firstRow="0" w:lastRow="0" w:firstColumn="0" w:lastColumn="0" w:oddVBand="0" w:evenVBand="0" w:oddHBand="0" w:evenHBand="0" w:firstRowFirstColumn="0" w:firstRowLastColumn="0" w:lastRowFirstColumn="0" w:lastRowLastColumn="0"/>
               <w:rPr>
-                <w:rFonts w:asciiTheme="minorHAnsi" w:hAnsiTheme="minorHAnsi" w:cstheme="minorHAnsi"/>
+                <w:rFonts w:cstheme="minorHAnsi"/>
+                <w:sz w:val="16"/>
                 <w:szCs w:val="18"/>
               </w:rPr>
             </w:pPr>
             <w:r>
               <w:rPr>
-                <w:rFonts w:asciiTheme="minorHAnsi" w:hAnsiTheme="minorHAnsi" w:cstheme="minorHAnsi"/>
+                <w:rFonts w:cstheme="minorHAnsi"/>
+                <w:sz w:val="16"/>
                 <w:szCs w:val="18"/>
               </w:rPr>
               <w:t>0</w:t>
@@ -9473,13 +9190,15 @@
               <w:jc w:val="center"/>
               <w:cnfStyle w:val="000000000000" w:firstRow="0" w:lastRow="0" w:firstColumn="0" w:lastColumn="0" w:oddVBand="0" w:evenVBand="0" w:oddHBand="0" w:evenHBand="0" w:firstRowFirstColumn="0" w:firstRowLastColumn="0" w:lastRowFirstColumn="0" w:lastRowLastColumn="0"/>
               <w:rPr>
-                <w:rFonts w:asciiTheme="minorHAnsi" w:hAnsiTheme="minorHAnsi" w:cstheme="minorHAnsi"/>
+                <w:rFonts w:cstheme="minorHAnsi"/>
+                <w:sz w:val="16"/>
                 <w:szCs w:val="18"/>
               </w:rPr>
             </w:pPr>
             <w:r>
               <w:rPr>
-                <w:rFonts w:asciiTheme="minorHAnsi" w:hAnsiTheme="minorHAnsi" w:cstheme="minorHAnsi"/>
+                <w:rFonts w:cstheme="minorHAnsi"/>
+                <w:sz w:val="16"/>
                 <w:szCs w:val="18"/>
               </w:rPr>
               <w:t>0</w:t>
@@ -9489,6 +9208,7 @@
       </w:tr>
       <w:tr>
         <w:trPr>
+          <w:cantSplit/>
           <w:trHeight w:val="360"/>
         </w:trPr>
         <w:tc>
@@ -9501,15 +9221,17 @@
               <w:ind w:right="657"/>
               <w:jc w:val="left"/>
               <w:rPr>
-                <w:rFonts w:asciiTheme="minorHAnsi" w:hAnsiTheme="minorHAnsi" w:cstheme="minorHAnsi"/>
+                <w:rFonts w:cstheme="minorHAnsi"/>
                 <w:b w:val="0"/>
+                <w:sz w:val="16"/>
                 <w:szCs w:val="18"/>
               </w:rPr>
             </w:pPr>
             <w:r>
               <w:rPr>
-                <w:rFonts w:asciiTheme="minorHAnsi" w:hAnsiTheme="minorHAnsi" w:cstheme="minorHAnsi"/>
+                <w:rFonts w:cstheme="minorHAnsi"/>
                 <w:b w:val="0"/>
+                <w:sz w:val="16"/>
                 <w:szCs w:val="18"/>
               </w:rPr>
               <w:t>Rule 7</w:t>
@@ -9526,13 +9248,15 @@
               <w:jc w:val="center"/>
               <w:cnfStyle w:val="000000000000" w:firstRow="0" w:lastRow="0" w:firstColumn="0" w:lastColumn="0" w:oddVBand="0" w:evenVBand="0" w:oddHBand="0" w:evenHBand="0" w:firstRowFirstColumn="0" w:firstRowLastColumn="0" w:lastRowFirstColumn="0" w:lastRowLastColumn="0"/>
               <w:rPr>
-                <w:rFonts w:asciiTheme="minorHAnsi" w:hAnsiTheme="minorHAnsi" w:cstheme="minorHAnsi"/>
+                <w:rFonts w:cstheme="minorHAnsi"/>
+                <w:sz w:val="16"/>
                 <w:szCs w:val="18"/>
               </w:rPr>
             </w:pPr>
             <w:r>
               <w:rPr>
-                <w:rFonts w:asciiTheme="minorHAnsi" w:hAnsiTheme="minorHAnsi" w:cstheme="minorHAnsi"/>
+                <w:rFonts w:cstheme="minorHAnsi"/>
+                <w:sz w:val="16"/>
                 <w:szCs w:val="18"/>
               </w:rPr>
               <w:t>0</w:t>
@@ -9549,13 +9273,15 @@
               <w:jc w:val="center"/>
               <w:cnfStyle w:val="000000000000" w:firstRow="0" w:lastRow="0" w:firstColumn="0" w:lastColumn="0" w:oddVBand="0" w:evenVBand="0" w:oddHBand="0" w:evenHBand="0" w:firstRowFirstColumn="0" w:firstRowLastColumn="0" w:lastRowFirstColumn="0" w:lastRowLastColumn="0"/>
               <w:rPr>
-                <w:rFonts w:asciiTheme="minorHAnsi" w:hAnsiTheme="minorHAnsi" w:cstheme="minorHAnsi"/>
+                <w:rFonts w:cstheme="minorHAnsi"/>
+                <w:sz w:val="16"/>
                 <w:szCs w:val="18"/>
               </w:rPr>
             </w:pPr>
             <w:r>
               <w:rPr>
-                <w:rFonts w:asciiTheme="minorHAnsi" w:hAnsiTheme="minorHAnsi" w:cstheme="minorHAnsi"/>
+                <w:rFonts w:cstheme="minorHAnsi"/>
+                <w:sz w:val="16"/>
                 <w:szCs w:val="18"/>
               </w:rPr>
               <w:t>0</w:t>
@@ -9572,13 +9298,15 @@
               <w:jc w:val="center"/>
               <w:cnfStyle w:val="000000000000" w:firstRow="0" w:lastRow="0" w:firstColumn="0" w:lastColumn="0" w:oddVBand="0" w:evenVBand="0" w:oddHBand="0" w:evenHBand="0" w:firstRowFirstColumn="0" w:firstRowLastColumn="0" w:lastRowFirstColumn="0" w:lastRowLastColumn="0"/>
               <w:rPr>
-                <w:rFonts w:asciiTheme="minorHAnsi" w:hAnsiTheme="minorHAnsi" w:cstheme="minorHAnsi"/>
+                <w:rFonts w:cstheme="minorHAnsi"/>
+                <w:sz w:val="16"/>
                 <w:szCs w:val="18"/>
               </w:rPr>
             </w:pPr>
             <w:r>
               <w:rPr>
-                <w:rFonts w:asciiTheme="minorHAnsi" w:hAnsiTheme="minorHAnsi" w:cstheme="minorHAnsi"/>
+                <w:rFonts w:cstheme="minorHAnsi"/>
+                <w:sz w:val="16"/>
                 <w:szCs w:val="18"/>
               </w:rPr>
               <w:t>0</w:t>
@@ -9588,6 +9316,7 @@
       </w:tr>
       <w:tr>
         <w:trPr>
+          <w:cantSplit/>
           <w:trHeight w:val="360"/>
         </w:trPr>
         <w:tc>
@@ -9600,15 +9329,17 @@
               <w:ind w:right="657"/>
               <w:jc w:val="left"/>
               <w:rPr>
-                <w:rFonts w:asciiTheme="minorHAnsi" w:hAnsiTheme="minorHAnsi" w:cstheme="minorHAnsi"/>
+                <w:rFonts w:cstheme="minorHAnsi"/>
                 <w:b w:val="0"/>
+                <w:sz w:val="16"/>
                 <w:szCs w:val="18"/>
               </w:rPr>
             </w:pPr>
             <w:r>
               <w:rPr>
-                <w:rFonts w:asciiTheme="minorHAnsi" w:hAnsiTheme="minorHAnsi" w:cstheme="minorHAnsi"/>
+                <w:rFonts w:cstheme="minorHAnsi"/>
                 <w:b w:val="0"/>
+                <w:sz w:val="16"/>
                 <w:szCs w:val="18"/>
               </w:rPr>
               <w:t>Rule 8</w:t>
@@ -9625,13 +9356,15 @@
               <w:jc w:val="center"/>
               <w:cnfStyle w:val="000000000000" w:firstRow="0" w:lastRow="0" w:firstColumn="0" w:lastColumn="0" w:oddVBand="0" w:evenVBand="0" w:oddHBand="0" w:evenHBand="0" w:firstRowFirstColumn="0" w:firstRowLastColumn="0" w:lastRowFirstColumn="0" w:lastRowLastColumn="0"/>
               <w:rPr>
-                <w:rFonts w:asciiTheme="minorHAnsi" w:hAnsiTheme="minorHAnsi" w:cstheme="minorHAnsi"/>
+                <w:rFonts w:cstheme="minorHAnsi"/>
+                <w:sz w:val="16"/>
                 <w:szCs w:val="18"/>
               </w:rPr>
             </w:pPr>
             <w:r>
               <w:rPr>
-                <w:rFonts w:asciiTheme="minorHAnsi" w:hAnsiTheme="minorHAnsi" w:cstheme="minorHAnsi"/>
+                <w:rFonts w:cstheme="minorHAnsi"/>
+                <w:sz w:val="16"/>
                 <w:szCs w:val="18"/>
               </w:rPr>
               <w:t>0</w:t>
@@ -9648,13 +9381,15 @@
               <w:jc w:val="center"/>
               <w:cnfStyle w:val="000000000000" w:firstRow="0" w:lastRow="0" w:firstColumn="0" w:lastColumn="0" w:oddVBand="0" w:evenVBand="0" w:oddHBand="0" w:evenHBand="0" w:firstRowFirstColumn="0" w:firstRowLastColumn="0" w:lastRowFirstColumn="0" w:lastRowLastColumn="0"/>
               <w:rPr>
-                <w:rFonts w:asciiTheme="minorHAnsi" w:hAnsiTheme="minorHAnsi" w:cstheme="minorHAnsi"/>
+                <w:rFonts w:cstheme="minorHAnsi"/>
+                <w:sz w:val="16"/>
                 <w:szCs w:val="18"/>
               </w:rPr>
             </w:pPr>
             <w:r>
               <w:rPr>
-                <w:rFonts w:asciiTheme="minorHAnsi" w:hAnsiTheme="minorHAnsi" w:cstheme="minorHAnsi"/>
+                <w:rFonts w:cstheme="minorHAnsi"/>
+                <w:sz w:val="16"/>
                 <w:szCs w:val="18"/>
               </w:rPr>
               <w:t>0</w:t>
@@ -9671,13 +9406,15 @@
               <w:jc w:val="center"/>
               <w:cnfStyle w:val="000000000000" w:firstRow="0" w:lastRow="0" w:firstColumn="0" w:lastColumn="0" w:oddVBand="0" w:evenVBand="0" w:oddHBand="0" w:evenHBand="0" w:firstRowFirstColumn="0" w:firstRowLastColumn="0" w:lastRowFirstColumn="0" w:lastRowLastColumn="0"/>
               <w:rPr>
-                <w:rFonts w:asciiTheme="minorHAnsi" w:hAnsiTheme="minorHAnsi" w:cstheme="minorHAnsi"/>
+                <w:rFonts w:cstheme="minorHAnsi"/>
+                <w:sz w:val="16"/>
                 <w:szCs w:val="18"/>
               </w:rPr>
             </w:pPr>
             <w:r>
               <w:rPr>
-                <w:rFonts w:asciiTheme="minorHAnsi" w:hAnsiTheme="minorHAnsi" w:cstheme="minorHAnsi"/>
+                <w:rFonts w:cstheme="minorHAnsi"/>
+                <w:sz w:val="16"/>
                 <w:szCs w:val="18"/>
               </w:rPr>
               <w:t>0</w:t>
@@ -9759,7 +9496,8 @@
           <w:rFonts w:eastAsia="Calibri"/>
         </w:rPr>
       </w:pPr>
-      <w:bookmarkStart w:id="10" w:name="_Toc14687798"/>
+      <w:bookmarkStart w:id="15" w:name="_Toc14781742"/>
+      <w:bookmarkStart w:id="16" w:name="_Toc14781753"/>
       <w:r>
         <w:rPr>
           <w:rFonts w:eastAsia="Calibri"/>
@@ -9780,9 +9518,13 @@
         <w:t xml:space="preserve"> </w:t>
       </w:r>
       <w:r>
-        <w:t>Findings Details</w:t>
+        <w:t xml:space="preserve">Findings </w:t>
       </w:r>
-      <w:bookmarkEnd w:id="10"/>
+      <w:r>
+        <w:t>Summary</w:t>
+      </w:r>
+      <w:bookmarkEnd w:id="15"/>
+      <w:bookmarkEnd w:id="16"/>
     </w:p>
     <w:p>
       <w:pPr>
@@ -9837,7 +9579,9 @@
       <w:tr>
         <w:trPr>
           <w:cnfStyle w:val="100000000000" w:firstRow="1" w:lastRow="0" w:firstColumn="0" w:lastColumn="0" w:oddVBand="0" w:evenVBand="0" w:oddHBand="0" w:evenHBand="0" w:firstRowFirstColumn="0" w:firstRowLastColumn="0" w:lastRowFirstColumn="0" w:lastRowLastColumn="0"/>
+          <w:cantSplit/>
           <w:trHeight w:val="585"/>
+          <w:tblHeader/>
         </w:trPr>
         <w:tc>
           <w:tcPr>
@@ -9851,12 +9595,16 @@
               <w:ind w:left="330" w:right="657"/>
               <w:jc w:val="left"/>
               <w:rPr>
-                <w:rFonts w:ascii="Open Sans" w:hAnsi="Open Sans" w:cs="Open Sans"/>
+                <w:rFonts w:cs="Open Sans"/>
+                <w:sz w:val="16"/>
+                <w:szCs w:val="18"/>
               </w:rPr>
             </w:pPr>
             <w:r>
               <w:rPr>
-                <w:rFonts w:ascii="Open Sans" w:hAnsi="Open Sans" w:cs="Open Sans"/>
+                <w:rFonts w:cs="Open Sans"/>
+                <w:sz w:val="16"/>
+                <w:szCs w:val="18"/>
               </w:rPr>
               <w:t>Rules</w:t>
             </w:r>
@@ -9874,14 +9622,18 @@
               <w:jc w:val="center"/>
               <w:cnfStyle w:val="100000000000" w:firstRow="1" w:lastRow="0" w:firstColumn="0" w:lastColumn="0" w:oddVBand="0" w:evenVBand="0" w:oddHBand="0" w:evenHBand="0" w:firstRowFirstColumn="0" w:firstRowLastColumn="0" w:lastRowFirstColumn="0" w:lastRowLastColumn="0"/>
               <w:rPr>
-                <w:rFonts w:ascii="Open Sans" w:hAnsi="Open Sans" w:cs="Open Sans"/>
+                <w:rFonts w:cs="Open Sans"/>
                 <w:b w:val="0"/>
+                <w:sz w:val="16"/>
+                <w:szCs w:val="18"/>
               </w:rPr>
             </w:pPr>
             <w:r>
               <w:rPr>
-                <w:rFonts w:ascii="Open Sans" w:hAnsi="Open Sans" w:cs="Open Sans"/>
+                <w:rFonts w:cs="Open Sans"/>
                 <w:b w:val="0"/>
+                <w:sz w:val="16"/>
+                <w:szCs w:val="18"/>
               </w:rPr>
               <w:t>Total Vulnerabilities</w:t>
             </w:r>
@@ -9899,14 +9651,18 @@
               <w:jc w:val="center"/>
               <w:cnfStyle w:val="100000000000" w:firstRow="1" w:lastRow="0" w:firstColumn="0" w:lastColumn="0" w:oddVBand="0" w:evenVBand="0" w:oddHBand="0" w:evenHBand="0" w:firstRowFirstColumn="0" w:firstRowLastColumn="0" w:lastRowFirstColumn="0" w:lastRowLastColumn="0"/>
               <w:rPr>
-                <w:rFonts w:ascii="Open Sans" w:hAnsi="Open Sans" w:cs="Open Sans"/>
+                <w:rFonts w:cs="Open Sans"/>
                 <w:b w:val="0"/>
+                <w:sz w:val="16"/>
+                <w:szCs w:val="18"/>
               </w:rPr>
             </w:pPr>
             <w:r>
               <w:rPr>
-                <w:rFonts w:ascii="Open Sans" w:hAnsi="Open Sans" w:cs="Open Sans"/>
+                <w:rFonts w:cs="Open Sans"/>
                 <w:b w:val="0"/>
+                <w:sz w:val="16"/>
+                <w:szCs w:val="18"/>
               </w:rPr>
               <w:t>Added Vulnerabilities</w:t>
             </w:r>
@@ -9924,29 +9680,27 @@
               <w:jc w:val="center"/>
               <w:cnfStyle w:val="100000000000" w:firstRow="1" w:lastRow="0" w:firstColumn="0" w:lastColumn="0" w:oddVBand="0" w:evenVBand="0" w:oddHBand="0" w:evenHBand="0" w:firstRowFirstColumn="0" w:firstRowLastColumn="0" w:lastRowFirstColumn="0" w:lastRowLastColumn="0"/>
               <w:rPr>
-                <w:rFonts w:ascii="Open Sans" w:hAnsi="Open Sans" w:cs="Open Sans"/>
+                <w:rFonts w:cs="Open Sans"/>
                 <w:bCs w:val="0"/>
+                <w:sz w:val="16"/>
+                <w:szCs w:val="18"/>
               </w:rPr>
             </w:pPr>
             <w:r>
               <w:rPr>
-                <w:rFonts w:ascii="Open Sans" w:hAnsi="Open Sans" w:cs="Open Sans"/>
+                <w:rFonts w:cs="Open Sans"/>
                 <w:b w:val="0"/>
-              </w:rPr>
-              <w:t xml:space="preserve">Removed </w:t>
-            </w:r>
-            <w:r>
-              <w:rPr>
-                <w:rFonts w:ascii="Open Sans" w:hAnsi="Open Sans" w:cs="Open Sans"/>
-                <w:b w:val="0"/>
-              </w:rPr>
-              <w:t>Vulnerabilities</w:t>
+                <w:sz w:val="16"/>
+                <w:szCs w:val="18"/>
+              </w:rPr>
+              <w:t>Removed Vulnerabilities</w:t>
             </w:r>
           </w:p>
         </w:tc>
       </w:tr>
       <w:tr>
         <w:trPr>
+          <w:cantSplit/>
           <w:trHeight w:val="360"/>
         </w:trPr>
         <w:tc>
@@ -9959,15 +9713,17 @@
               <w:ind w:right="657"/>
               <w:jc w:val="left"/>
               <w:rPr>
-                <w:rFonts w:asciiTheme="minorHAnsi" w:hAnsiTheme="minorHAnsi" w:cstheme="minorHAnsi"/>
+                <w:rFonts w:cstheme="minorHAnsi"/>
                 <w:b w:val="0"/>
+                <w:sz w:val="16"/>
                 <w:szCs w:val="18"/>
               </w:rPr>
             </w:pPr>
             <w:r>
               <w:rPr>
-                <w:rFonts w:asciiTheme="minorHAnsi" w:hAnsiTheme="minorHAnsi" w:cstheme="minorHAnsi"/>
+                <w:rFonts w:cstheme="minorHAnsi"/>
                 <w:b w:val="0"/>
+                <w:sz w:val="16"/>
                 <w:szCs w:val="18"/>
               </w:rPr>
               <w:t>Rule 1</w:t>
@@ -9984,13 +9740,15 @@
               <w:jc w:val="center"/>
               <w:cnfStyle w:val="000000000000" w:firstRow="0" w:lastRow="0" w:firstColumn="0" w:lastColumn="0" w:oddVBand="0" w:evenVBand="0" w:oddHBand="0" w:evenHBand="0" w:firstRowFirstColumn="0" w:firstRowLastColumn="0" w:lastRowFirstColumn="0" w:lastRowLastColumn="0"/>
               <w:rPr>
-                <w:rFonts w:asciiTheme="minorHAnsi" w:hAnsiTheme="minorHAnsi" w:cstheme="minorHAnsi"/>
+                <w:rFonts w:cstheme="minorHAnsi"/>
+                <w:sz w:val="16"/>
                 <w:szCs w:val="18"/>
               </w:rPr>
             </w:pPr>
             <w:r>
               <w:rPr>
-                <w:rFonts w:asciiTheme="minorHAnsi" w:hAnsiTheme="minorHAnsi" w:cstheme="minorHAnsi"/>
+                <w:rFonts w:cstheme="minorHAnsi"/>
+                <w:sz w:val="16"/>
                 <w:szCs w:val="18"/>
               </w:rPr>
               <w:t>0</w:t>
@@ -10007,13 +9765,15 @@
               <w:jc w:val="center"/>
               <w:cnfStyle w:val="000000000000" w:firstRow="0" w:lastRow="0" w:firstColumn="0" w:lastColumn="0" w:oddVBand="0" w:evenVBand="0" w:oddHBand="0" w:evenHBand="0" w:firstRowFirstColumn="0" w:firstRowLastColumn="0" w:lastRowFirstColumn="0" w:lastRowLastColumn="0"/>
               <w:rPr>
-                <w:rFonts w:asciiTheme="minorHAnsi" w:hAnsiTheme="minorHAnsi" w:cstheme="minorHAnsi"/>
+                <w:rFonts w:cstheme="minorHAnsi"/>
+                <w:sz w:val="16"/>
                 <w:szCs w:val="18"/>
               </w:rPr>
             </w:pPr>
             <w:r>
               <w:rPr>
-                <w:rFonts w:asciiTheme="minorHAnsi" w:hAnsiTheme="minorHAnsi" w:cstheme="minorHAnsi"/>
+                <w:rFonts w:cstheme="minorHAnsi"/>
+                <w:sz w:val="16"/>
                 <w:szCs w:val="18"/>
               </w:rPr>
               <w:t>0</w:t>
@@ -10030,13 +9790,15 @@
               <w:jc w:val="center"/>
               <w:cnfStyle w:val="000000000000" w:firstRow="0" w:lastRow="0" w:firstColumn="0" w:lastColumn="0" w:oddVBand="0" w:evenVBand="0" w:oddHBand="0" w:evenHBand="0" w:firstRowFirstColumn="0" w:firstRowLastColumn="0" w:lastRowFirstColumn="0" w:lastRowLastColumn="0"/>
               <w:rPr>
-                <w:rFonts w:asciiTheme="minorHAnsi" w:hAnsiTheme="minorHAnsi" w:cstheme="minorHAnsi"/>
+                <w:rFonts w:cstheme="minorHAnsi"/>
+                <w:sz w:val="16"/>
                 <w:szCs w:val="18"/>
               </w:rPr>
             </w:pPr>
             <w:r>
               <w:rPr>
-                <w:rFonts w:asciiTheme="minorHAnsi" w:hAnsiTheme="minorHAnsi" w:cstheme="minorHAnsi"/>
+                <w:rFonts w:cstheme="minorHAnsi"/>
+                <w:sz w:val="16"/>
                 <w:szCs w:val="18"/>
               </w:rPr>
               <w:t>0</w:t>
@@ -10046,6 +9808,7 @@
       </w:tr>
       <w:tr>
         <w:trPr>
+          <w:cantSplit/>
           <w:trHeight w:val="360"/>
         </w:trPr>
         <w:tc>
@@ -10058,15 +9821,17 @@
               <w:ind w:right="657"/>
               <w:jc w:val="left"/>
               <w:rPr>
-                <w:rFonts w:asciiTheme="minorHAnsi" w:hAnsiTheme="minorHAnsi" w:cstheme="minorHAnsi"/>
+                <w:rFonts w:cstheme="minorHAnsi"/>
                 <w:b w:val="0"/>
+                <w:sz w:val="16"/>
                 <w:szCs w:val="18"/>
               </w:rPr>
             </w:pPr>
             <w:r>
               <w:rPr>
-                <w:rFonts w:asciiTheme="minorHAnsi" w:hAnsiTheme="minorHAnsi" w:cstheme="minorHAnsi"/>
+                <w:rFonts w:cstheme="minorHAnsi"/>
                 <w:b w:val="0"/>
+                <w:sz w:val="16"/>
                 <w:szCs w:val="18"/>
               </w:rPr>
               <w:t>Rule 2</w:t>
@@ -10083,13 +9848,15 @@
               <w:jc w:val="center"/>
               <w:cnfStyle w:val="000000000000" w:firstRow="0" w:lastRow="0" w:firstColumn="0" w:lastColumn="0" w:oddVBand="0" w:evenVBand="0" w:oddHBand="0" w:evenHBand="0" w:firstRowFirstColumn="0" w:firstRowLastColumn="0" w:lastRowFirstColumn="0" w:lastRowLastColumn="0"/>
               <w:rPr>
-                <w:rFonts w:asciiTheme="minorHAnsi" w:hAnsiTheme="minorHAnsi" w:cstheme="minorHAnsi"/>
+                <w:rFonts w:cstheme="minorHAnsi"/>
+                <w:sz w:val="16"/>
                 <w:szCs w:val="18"/>
               </w:rPr>
             </w:pPr>
             <w:r>
               <w:rPr>
-                <w:rFonts w:asciiTheme="minorHAnsi" w:hAnsiTheme="minorHAnsi" w:cstheme="minorHAnsi"/>
+                <w:rFonts w:cstheme="minorHAnsi"/>
+                <w:sz w:val="16"/>
                 <w:szCs w:val="18"/>
               </w:rPr>
               <w:t>0</w:t>
@@ -10106,13 +9873,15 @@
               <w:jc w:val="center"/>
               <w:cnfStyle w:val="000000000000" w:firstRow="0" w:lastRow="0" w:firstColumn="0" w:lastColumn="0" w:oddVBand="0" w:evenVBand="0" w:oddHBand="0" w:evenHBand="0" w:firstRowFirstColumn="0" w:firstRowLastColumn="0" w:lastRowFirstColumn="0" w:lastRowLastColumn="0"/>
               <w:rPr>
-                <w:rFonts w:asciiTheme="minorHAnsi" w:hAnsiTheme="minorHAnsi" w:cstheme="minorHAnsi"/>
+                <w:rFonts w:cstheme="minorHAnsi"/>
+                <w:sz w:val="16"/>
                 <w:szCs w:val="18"/>
               </w:rPr>
             </w:pPr>
             <w:r>
               <w:rPr>
-                <w:rFonts w:asciiTheme="minorHAnsi" w:hAnsiTheme="minorHAnsi" w:cstheme="minorHAnsi"/>
+                <w:rFonts w:cstheme="minorHAnsi"/>
+                <w:sz w:val="16"/>
                 <w:szCs w:val="18"/>
               </w:rPr>
               <w:t>0</w:t>
@@ -10129,13 +9898,15 @@
               <w:jc w:val="center"/>
               <w:cnfStyle w:val="000000000000" w:firstRow="0" w:lastRow="0" w:firstColumn="0" w:lastColumn="0" w:oddVBand="0" w:evenVBand="0" w:oddHBand="0" w:evenHBand="0" w:firstRowFirstColumn="0" w:firstRowLastColumn="0" w:lastRowFirstColumn="0" w:lastRowLastColumn="0"/>
               <w:rPr>
-                <w:rFonts w:asciiTheme="minorHAnsi" w:hAnsiTheme="minorHAnsi" w:cstheme="minorHAnsi"/>
+                <w:rFonts w:cstheme="minorHAnsi"/>
+                <w:sz w:val="16"/>
                 <w:szCs w:val="18"/>
               </w:rPr>
             </w:pPr>
             <w:r>
               <w:rPr>
-                <w:rFonts w:asciiTheme="minorHAnsi" w:hAnsiTheme="minorHAnsi" w:cstheme="minorHAnsi"/>
+                <w:rFonts w:cstheme="minorHAnsi"/>
+                <w:sz w:val="16"/>
                 <w:szCs w:val="18"/>
               </w:rPr>
               <w:t>0</w:t>
@@ -10145,6 +9916,7 @@
       </w:tr>
       <w:tr>
         <w:trPr>
+          <w:cantSplit/>
           <w:trHeight w:val="360"/>
         </w:trPr>
         <w:tc>
@@ -10157,15 +9929,17 @@
               <w:ind w:right="657"/>
               <w:jc w:val="left"/>
               <w:rPr>
-                <w:rFonts w:asciiTheme="minorHAnsi" w:hAnsiTheme="minorHAnsi" w:cstheme="minorHAnsi"/>
+                <w:rFonts w:cstheme="minorHAnsi"/>
                 <w:b w:val="0"/>
+                <w:sz w:val="16"/>
                 <w:szCs w:val="18"/>
               </w:rPr>
             </w:pPr>
             <w:r>
               <w:rPr>
-                <w:rFonts w:asciiTheme="minorHAnsi" w:hAnsiTheme="minorHAnsi" w:cstheme="minorHAnsi"/>
+                <w:rFonts w:cstheme="minorHAnsi"/>
                 <w:b w:val="0"/>
+                <w:sz w:val="16"/>
                 <w:szCs w:val="18"/>
               </w:rPr>
               <w:t>Rule 3</w:t>
@@ -10182,13 +9956,15 @@
               <w:jc w:val="center"/>
               <w:cnfStyle w:val="000000000000" w:firstRow="0" w:lastRow="0" w:firstColumn="0" w:lastColumn="0" w:oddVBand="0" w:evenVBand="0" w:oddHBand="0" w:evenHBand="0" w:firstRowFirstColumn="0" w:firstRowLastColumn="0" w:lastRowFirstColumn="0" w:lastRowLastColumn="0"/>
               <w:rPr>
-                <w:rFonts w:asciiTheme="minorHAnsi" w:hAnsiTheme="minorHAnsi" w:cstheme="minorHAnsi"/>
+                <w:rFonts w:cstheme="minorHAnsi"/>
+                <w:sz w:val="16"/>
                 <w:szCs w:val="18"/>
               </w:rPr>
             </w:pPr>
             <w:r>
               <w:rPr>
-                <w:rFonts w:asciiTheme="minorHAnsi" w:hAnsiTheme="minorHAnsi" w:cstheme="minorHAnsi"/>
+                <w:rFonts w:cstheme="minorHAnsi"/>
+                <w:sz w:val="16"/>
                 <w:szCs w:val="18"/>
               </w:rPr>
               <w:t>0</w:t>
@@ -10205,13 +9981,15 @@
               <w:jc w:val="center"/>
               <w:cnfStyle w:val="000000000000" w:firstRow="0" w:lastRow="0" w:firstColumn="0" w:lastColumn="0" w:oddVBand="0" w:evenVBand="0" w:oddHBand="0" w:evenHBand="0" w:firstRowFirstColumn="0" w:firstRowLastColumn="0" w:lastRowFirstColumn="0" w:lastRowLastColumn="0"/>
               <w:rPr>
-                <w:rFonts w:asciiTheme="minorHAnsi" w:hAnsiTheme="minorHAnsi" w:cstheme="minorHAnsi"/>
+                <w:rFonts w:cstheme="minorHAnsi"/>
+                <w:sz w:val="16"/>
                 <w:szCs w:val="18"/>
               </w:rPr>
             </w:pPr>
             <w:r>
               <w:rPr>
-                <w:rFonts w:asciiTheme="minorHAnsi" w:hAnsiTheme="minorHAnsi" w:cstheme="minorHAnsi"/>
+                <w:rFonts w:cstheme="minorHAnsi"/>
+                <w:sz w:val="16"/>
                 <w:szCs w:val="18"/>
               </w:rPr>
               <w:t>0</w:t>
@@ -10228,13 +10006,15 @@
               <w:jc w:val="center"/>
               <w:cnfStyle w:val="000000000000" w:firstRow="0" w:lastRow="0" w:firstColumn="0" w:lastColumn="0" w:oddVBand="0" w:evenVBand="0" w:oddHBand="0" w:evenHBand="0" w:firstRowFirstColumn="0" w:firstRowLastColumn="0" w:lastRowFirstColumn="0" w:lastRowLastColumn="0"/>
               <w:rPr>
-                <w:rFonts w:asciiTheme="minorHAnsi" w:hAnsiTheme="minorHAnsi" w:cstheme="minorHAnsi"/>
+                <w:rFonts w:cstheme="minorHAnsi"/>
+                <w:sz w:val="16"/>
                 <w:szCs w:val="18"/>
               </w:rPr>
             </w:pPr>
             <w:r>
               <w:rPr>
-                <w:rFonts w:asciiTheme="minorHAnsi" w:hAnsiTheme="minorHAnsi" w:cstheme="minorHAnsi"/>
+                <w:rFonts w:cstheme="minorHAnsi"/>
+                <w:sz w:val="16"/>
                 <w:szCs w:val="18"/>
               </w:rPr>
               <w:t>0</w:t>
@@ -10244,6 +10024,7 @@
       </w:tr>
       <w:tr>
         <w:trPr>
+          <w:cantSplit/>
           <w:trHeight w:val="360"/>
         </w:trPr>
         <w:tc>
@@ -10256,15 +10037,17 @@
               <w:ind w:right="657"/>
               <w:jc w:val="left"/>
               <w:rPr>
-                <w:rFonts w:asciiTheme="minorHAnsi" w:hAnsiTheme="minorHAnsi" w:cstheme="minorHAnsi"/>
+                <w:rFonts w:cstheme="minorHAnsi"/>
                 <w:b w:val="0"/>
+                <w:sz w:val="16"/>
                 <w:szCs w:val="18"/>
               </w:rPr>
             </w:pPr>
             <w:r>
               <w:rPr>
-                <w:rFonts w:asciiTheme="minorHAnsi" w:hAnsiTheme="minorHAnsi" w:cstheme="minorHAnsi"/>
+                <w:rFonts w:cstheme="minorHAnsi"/>
                 <w:b w:val="0"/>
+                <w:sz w:val="16"/>
                 <w:szCs w:val="18"/>
               </w:rPr>
               <w:t>Rule 4</w:t>
@@ -10281,13 +10064,15 @@
               <w:jc w:val="center"/>
               <w:cnfStyle w:val="000000000000" w:firstRow="0" w:lastRow="0" w:firstColumn="0" w:lastColumn="0" w:oddVBand="0" w:evenVBand="0" w:oddHBand="0" w:evenHBand="0" w:firstRowFirstColumn="0" w:firstRowLastColumn="0" w:lastRowFirstColumn="0" w:lastRowLastColumn="0"/>
               <w:rPr>
-                <w:rFonts w:asciiTheme="minorHAnsi" w:hAnsiTheme="minorHAnsi" w:cstheme="minorHAnsi"/>
+                <w:rFonts w:cstheme="minorHAnsi"/>
+                <w:sz w:val="16"/>
                 <w:szCs w:val="18"/>
               </w:rPr>
             </w:pPr>
             <w:r>
               <w:rPr>
-                <w:rFonts w:asciiTheme="minorHAnsi" w:hAnsiTheme="minorHAnsi" w:cstheme="minorHAnsi"/>
+                <w:rFonts w:cstheme="minorHAnsi"/>
+                <w:sz w:val="16"/>
                 <w:szCs w:val="18"/>
               </w:rPr>
               <w:t>0</w:t>
@@ -10304,13 +10089,15 @@
               <w:jc w:val="center"/>
               <w:cnfStyle w:val="000000000000" w:firstRow="0" w:lastRow="0" w:firstColumn="0" w:lastColumn="0" w:oddVBand="0" w:evenVBand="0" w:oddHBand="0" w:evenHBand="0" w:firstRowFirstColumn="0" w:firstRowLastColumn="0" w:lastRowFirstColumn="0" w:lastRowLastColumn="0"/>
               <w:rPr>
-                <w:rFonts w:asciiTheme="minorHAnsi" w:hAnsiTheme="minorHAnsi" w:cstheme="minorHAnsi"/>
+                <w:rFonts w:cstheme="minorHAnsi"/>
+                <w:sz w:val="16"/>
                 <w:szCs w:val="18"/>
               </w:rPr>
             </w:pPr>
             <w:r>
               <w:rPr>
-                <w:rFonts w:asciiTheme="minorHAnsi" w:hAnsiTheme="minorHAnsi" w:cstheme="minorHAnsi"/>
+                <w:rFonts w:cstheme="minorHAnsi"/>
+                <w:sz w:val="16"/>
                 <w:szCs w:val="18"/>
               </w:rPr>
               <w:t>0</w:t>
@@ -10327,13 +10114,15 @@
               <w:jc w:val="center"/>
               <w:cnfStyle w:val="000000000000" w:firstRow="0" w:lastRow="0" w:firstColumn="0" w:lastColumn="0" w:oddVBand="0" w:evenVBand="0" w:oddHBand="0" w:evenHBand="0" w:firstRowFirstColumn="0" w:firstRowLastColumn="0" w:lastRowFirstColumn="0" w:lastRowLastColumn="0"/>
               <w:rPr>
-                <w:rFonts w:asciiTheme="minorHAnsi" w:hAnsiTheme="minorHAnsi" w:cstheme="minorHAnsi"/>
+                <w:rFonts w:cstheme="minorHAnsi"/>
+                <w:sz w:val="16"/>
                 <w:szCs w:val="18"/>
               </w:rPr>
             </w:pPr>
             <w:r>
               <w:rPr>
-                <w:rFonts w:asciiTheme="minorHAnsi" w:hAnsiTheme="minorHAnsi" w:cstheme="minorHAnsi"/>
+                <w:rFonts w:cstheme="minorHAnsi"/>
+                <w:sz w:val="16"/>
                 <w:szCs w:val="18"/>
               </w:rPr>
               <w:t>0</w:t>
@@ -10343,6 +10132,7 @@
       </w:tr>
       <w:tr>
         <w:trPr>
+          <w:cantSplit/>
           <w:trHeight w:val="360"/>
         </w:trPr>
         <w:tc>
@@ -10355,15 +10145,17 @@
               <w:ind w:right="657"/>
               <w:jc w:val="left"/>
               <w:rPr>
-                <w:rFonts w:asciiTheme="minorHAnsi" w:hAnsiTheme="minorHAnsi" w:cstheme="minorHAnsi"/>
+                <w:rFonts w:cstheme="minorHAnsi"/>
                 <w:b w:val="0"/>
+                <w:sz w:val="16"/>
                 <w:szCs w:val="18"/>
               </w:rPr>
             </w:pPr>
             <w:r>
               <w:rPr>
-                <w:rFonts w:asciiTheme="minorHAnsi" w:hAnsiTheme="minorHAnsi" w:cstheme="minorHAnsi"/>
+                <w:rFonts w:cstheme="minorHAnsi"/>
                 <w:b w:val="0"/>
+                <w:sz w:val="16"/>
                 <w:szCs w:val="18"/>
               </w:rPr>
               <w:t>Rule 5</w:t>
@@ -10380,13 +10172,15 @@
               <w:jc w:val="center"/>
               <w:cnfStyle w:val="000000000000" w:firstRow="0" w:lastRow="0" w:firstColumn="0" w:lastColumn="0" w:oddVBand="0" w:evenVBand="0" w:oddHBand="0" w:evenHBand="0" w:firstRowFirstColumn="0" w:firstRowLastColumn="0" w:lastRowFirstColumn="0" w:lastRowLastColumn="0"/>
               <w:rPr>
-                <w:rFonts w:asciiTheme="minorHAnsi" w:hAnsiTheme="minorHAnsi" w:cstheme="minorHAnsi"/>
+                <w:rFonts w:cstheme="minorHAnsi"/>
+                <w:sz w:val="16"/>
                 <w:szCs w:val="18"/>
               </w:rPr>
             </w:pPr>
             <w:r>
               <w:rPr>
-                <w:rFonts w:asciiTheme="minorHAnsi" w:hAnsiTheme="minorHAnsi" w:cstheme="minorHAnsi"/>
+                <w:rFonts w:cstheme="minorHAnsi"/>
+                <w:sz w:val="16"/>
                 <w:szCs w:val="18"/>
               </w:rPr>
               <w:t>0</w:t>
@@ -10403,13 +10197,15 @@
               <w:jc w:val="center"/>
               <w:cnfStyle w:val="000000000000" w:firstRow="0" w:lastRow="0" w:firstColumn="0" w:lastColumn="0" w:oddVBand="0" w:evenVBand="0" w:oddHBand="0" w:evenHBand="0" w:firstRowFirstColumn="0" w:firstRowLastColumn="0" w:lastRowFirstColumn="0" w:lastRowLastColumn="0"/>
               <w:rPr>
-                <w:rFonts w:asciiTheme="minorHAnsi" w:hAnsiTheme="minorHAnsi" w:cstheme="minorHAnsi"/>
+                <w:rFonts w:cstheme="minorHAnsi"/>
+                <w:sz w:val="16"/>
                 <w:szCs w:val="18"/>
               </w:rPr>
             </w:pPr>
             <w:r>
               <w:rPr>
-                <w:rFonts w:asciiTheme="minorHAnsi" w:hAnsiTheme="minorHAnsi" w:cstheme="minorHAnsi"/>
+                <w:rFonts w:cstheme="minorHAnsi"/>
+                <w:sz w:val="16"/>
                 <w:szCs w:val="18"/>
               </w:rPr>
               <w:t>0</w:t>
@@ -10426,13 +10222,15 @@
               <w:jc w:val="center"/>
               <w:cnfStyle w:val="000000000000" w:firstRow="0" w:lastRow="0" w:firstColumn="0" w:lastColumn="0" w:oddVBand="0" w:evenVBand="0" w:oddHBand="0" w:evenHBand="0" w:firstRowFirstColumn="0" w:firstRowLastColumn="0" w:lastRowFirstColumn="0" w:lastRowLastColumn="0"/>
               <w:rPr>
-                <w:rFonts w:asciiTheme="minorHAnsi" w:hAnsiTheme="minorHAnsi" w:cstheme="minorHAnsi"/>
+                <w:rFonts w:cstheme="minorHAnsi"/>
+                <w:sz w:val="16"/>
                 <w:szCs w:val="18"/>
               </w:rPr>
             </w:pPr>
             <w:r>
               <w:rPr>
-                <w:rFonts w:asciiTheme="minorHAnsi" w:hAnsiTheme="minorHAnsi" w:cstheme="minorHAnsi"/>
+                <w:rFonts w:cstheme="minorHAnsi"/>
+                <w:sz w:val="16"/>
                 <w:szCs w:val="18"/>
               </w:rPr>
               <w:t>0</w:t>
@@ -10442,6 +10240,7 @@
       </w:tr>
       <w:tr>
         <w:trPr>
+          <w:cantSplit/>
           <w:trHeight w:val="360"/>
         </w:trPr>
         <w:tc>
@@ -10454,15 +10253,17 @@
               <w:ind w:right="657"/>
               <w:jc w:val="left"/>
               <w:rPr>
-                <w:rFonts w:asciiTheme="minorHAnsi" w:hAnsiTheme="minorHAnsi" w:cstheme="minorHAnsi"/>
+                <w:rFonts w:cstheme="minorHAnsi"/>
                 <w:b w:val="0"/>
+                <w:sz w:val="16"/>
                 <w:szCs w:val="18"/>
               </w:rPr>
             </w:pPr>
             <w:r>
               <w:rPr>
-                <w:rFonts w:asciiTheme="minorHAnsi" w:hAnsiTheme="minorHAnsi" w:cstheme="minorHAnsi"/>
+                <w:rFonts w:cstheme="minorHAnsi"/>
                 <w:b w:val="0"/>
+                <w:sz w:val="16"/>
                 <w:szCs w:val="18"/>
               </w:rPr>
               <w:t>Rule 6</w:t>
@@ -10479,13 +10280,15 @@
               <w:jc w:val="center"/>
               <w:cnfStyle w:val="000000000000" w:firstRow="0" w:lastRow="0" w:firstColumn="0" w:lastColumn="0" w:oddVBand="0" w:evenVBand="0" w:oddHBand="0" w:evenHBand="0" w:firstRowFirstColumn="0" w:firstRowLastColumn="0" w:lastRowFirstColumn="0" w:lastRowLastColumn="0"/>
               <w:rPr>
-                <w:rFonts w:asciiTheme="minorHAnsi" w:hAnsiTheme="minorHAnsi" w:cstheme="minorHAnsi"/>
+                <w:rFonts w:cstheme="minorHAnsi"/>
+                <w:sz w:val="16"/>
                 <w:szCs w:val="18"/>
               </w:rPr>
             </w:pPr>
             <w:r>
               <w:rPr>
-                <w:rFonts w:asciiTheme="minorHAnsi" w:hAnsiTheme="minorHAnsi" w:cstheme="minorHAnsi"/>
+                <w:rFonts w:cstheme="minorHAnsi"/>
+                <w:sz w:val="16"/>
                 <w:szCs w:val="18"/>
               </w:rPr>
               <w:t>0</w:t>
@@ -10502,13 +10305,15 @@
               <w:jc w:val="center"/>
               <w:cnfStyle w:val="000000000000" w:firstRow="0" w:lastRow="0" w:firstColumn="0" w:lastColumn="0" w:oddVBand="0" w:evenVBand="0" w:oddHBand="0" w:evenHBand="0" w:firstRowFirstColumn="0" w:firstRowLastColumn="0" w:lastRowFirstColumn="0" w:lastRowLastColumn="0"/>
               <w:rPr>
-                <w:rFonts w:asciiTheme="minorHAnsi" w:hAnsiTheme="minorHAnsi" w:cstheme="minorHAnsi"/>
+                <w:rFonts w:cstheme="minorHAnsi"/>
+                <w:sz w:val="16"/>
                 <w:szCs w:val="18"/>
               </w:rPr>
             </w:pPr>
             <w:r>
               <w:rPr>
-                <w:rFonts w:asciiTheme="minorHAnsi" w:hAnsiTheme="minorHAnsi" w:cstheme="minorHAnsi"/>
+                <w:rFonts w:cstheme="minorHAnsi"/>
+                <w:sz w:val="16"/>
                 <w:szCs w:val="18"/>
               </w:rPr>
               <w:t>0</w:t>
@@ -10525,13 +10330,15 @@
               <w:jc w:val="center"/>
               <w:cnfStyle w:val="000000000000" w:firstRow="0" w:lastRow="0" w:firstColumn="0" w:lastColumn="0" w:oddVBand="0" w:evenVBand="0" w:oddHBand="0" w:evenHBand="0" w:firstRowFirstColumn="0" w:firstRowLastColumn="0" w:lastRowFirstColumn="0" w:lastRowLastColumn="0"/>
               <w:rPr>
-                <w:rFonts w:asciiTheme="minorHAnsi" w:hAnsiTheme="minorHAnsi" w:cstheme="minorHAnsi"/>
+                <w:rFonts w:cstheme="minorHAnsi"/>
+                <w:sz w:val="16"/>
                 <w:szCs w:val="18"/>
               </w:rPr>
             </w:pPr>
             <w:r>
               <w:rPr>
-                <w:rFonts w:asciiTheme="minorHAnsi" w:hAnsiTheme="minorHAnsi" w:cstheme="minorHAnsi"/>
+                <w:rFonts w:cstheme="minorHAnsi"/>
+                <w:sz w:val="16"/>
                 <w:szCs w:val="18"/>
               </w:rPr>
               <w:t>0</w:t>
@@ -10541,6 +10348,7 @@
       </w:tr>
       <w:tr>
         <w:trPr>
+          <w:cantSplit/>
           <w:trHeight w:val="360"/>
         </w:trPr>
         <w:tc>
@@ -10553,15 +10361,17 @@
               <w:ind w:right="657"/>
               <w:jc w:val="left"/>
               <w:rPr>
-                <w:rFonts w:asciiTheme="minorHAnsi" w:hAnsiTheme="minorHAnsi" w:cstheme="minorHAnsi"/>
+                <w:rFonts w:cstheme="minorHAnsi"/>
                 <w:b w:val="0"/>
+                <w:sz w:val="16"/>
                 <w:szCs w:val="18"/>
               </w:rPr>
             </w:pPr>
             <w:r>
               <w:rPr>
-                <w:rFonts w:asciiTheme="minorHAnsi" w:hAnsiTheme="minorHAnsi" w:cstheme="minorHAnsi"/>
+                <w:rFonts w:cstheme="minorHAnsi"/>
                 <w:b w:val="0"/>
+                <w:sz w:val="16"/>
                 <w:szCs w:val="18"/>
               </w:rPr>
               <w:t>Rule 7</w:t>
@@ -10578,13 +10388,15 @@
               <w:jc w:val="center"/>
               <w:cnfStyle w:val="000000000000" w:firstRow="0" w:lastRow="0" w:firstColumn="0" w:lastColumn="0" w:oddVBand="0" w:evenVBand="0" w:oddHBand="0" w:evenHBand="0" w:firstRowFirstColumn="0" w:firstRowLastColumn="0" w:lastRowFirstColumn="0" w:lastRowLastColumn="0"/>
               <w:rPr>
-                <w:rFonts w:asciiTheme="minorHAnsi" w:hAnsiTheme="minorHAnsi" w:cstheme="minorHAnsi"/>
+                <w:rFonts w:cstheme="minorHAnsi"/>
+                <w:sz w:val="16"/>
                 <w:szCs w:val="18"/>
               </w:rPr>
             </w:pPr>
             <w:r>
               <w:rPr>
-                <w:rFonts w:asciiTheme="minorHAnsi" w:hAnsiTheme="minorHAnsi" w:cstheme="minorHAnsi"/>
+                <w:rFonts w:cstheme="minorHAnsi"/>
+                <w:sz w:val="16"/>
                 <w:szCs w:val="18"/>
               </w:rPr>
               <w:t>0</w:t>
@@ -10601,13 +10413,15 @@
               <w:jc w:val="center"/>
               <w:cnfStyle w:val="000000000000" w:firstRow="0" w:lastRow="0" w:firstColumn="0" w:lastColumn="0" w:oddVBand="0" w:evenVBand="0" w:oddHBand="0" w:evenHBand="0" w:firstRowFirstColumn="0" w:firstRowLastColumn="0" w:lastRowFirstColumn="0" w:lastRowLastColumn="0"/>
               <w:rPr>
-                <w:rFonts w:asciiTheme="minorHAnsi" w:hAnsiTheme="minorHAnsi" w:cstheme="minorHAnsi"/>
+                <w:rFonts w:cstheme="minorHAnsi"/>
+                <w:sz w:val="16"/>
                 <w:szCs w:val="18"/>
               </w:rPr>
             </w:pPr>
             <w:r>
               <w:rPr>
-                <w:rFonts w:asciiTheme="minorHAnsi" w:hAnsiTheme="minorHAnsi" w:cstheme="minorHAnsi"/>
+                <w:rFonts w:cstheme="minorHAnsi"/>
+                <w:sz w:val="16"/>
                 <w:szCs w:val="18"/>
               </w:rPr>
               <w:t>0</w:t>
@@ -10624,13 +10438,15 @@
               <w:jc w:val="center"/>
               <w:cnfStyle w:val="000000000000" w:firstRow="0" w:lastRow="0" w:firstColumn="0" w:lastColumn="0" w:oddVBand="0" w:evenVBand="0" w:oddHBand="0" w:evenHBand="0" w:firstRowFirstColumn="0" w:firstRowLastColumn="0" w:lastRowFirstColumn="0" w:lastRowLastColumn="0"/>
               <w:rPr>
-                <w:rFonts w:asciiTheme="minorHAnsi" w:hAnsiTheme="minorHAnsi" w:cstheme="minorHAnsi"/>
+                <w:rFonts w:cstheme="minorHAnsi"/>
+                <w:sz w:val="16"/>
                 <w:szCs w:val="18"/>
               </w:rPr>
             </w:pPr>
             <w:r>
               <w:rPr>
-                <w:rFonts w:asciiTheme="minorHAnsi" w:hAnsiTheme="minorHAnsi" w:cstheme="minorHAnsi"/>
+                <w:rFonts w:cstheme="minorHAnsi"/>
+                <w:sz w:val="16"/>
                 <w:szCs w:val="18"/>
               </w:rPr>
               <w:t>0</w:t>
@@ -10640,6 +10456,7 @@
       </w:tr>
       <w:tr>
         <w:trPr>
+          <w:cantSplit/>
           <w:trHeight w:val="360"/>
         </w:trPr>
         <w:tc>
@@ -10652,15 +10469,17 @@
               <w:ind w:right="657"/>
               <w:jc w:val="left"/>
               <w:rPr>
-                <w:rFonts w:asciiTheme="minorHAnsi" w:hAnsiTheme="minorHAnsi" w:cstheme="minorHAnsi"/>
+                <w:rFonts w:cstheme="minorHAnsi"/>
                 <w:b w:val="0"/>
+                <w:sz w:val="16"/>
                 <w:szCs w:val="18"/>
               </w:rPr>
             </w:pPr>
             <w:r>
               <w:rPr>
-                <w:rFonts w:asciiTheme="minorHAnsi" w:hAnsiTheme="minorHAnsi" w:cstheme="minorHAnsi"/>
+                <w:rFonts w:cstheme="minorHAnsi"/>
                 <w:b w:val="0"/>
+                <w:sz w:val="16"/>
                 <w:szCs w:val="18"/>
               </w:rPr>
               <w:t>Rule 8</w:t>
@@ -10677,13 +10496,15 @@
               <w:jc w:val="center"/>
               <w:cnfStyle w:val="000000000000" w:firstRow="0" w:lastRow="0" w:firstColumn="0" w:lastColumn="0" w:oddVBand="0" w:evenVBand="0" w:oddHBand="0" w:evenHBand="0" w:firstRowFirstColumn="0" w:firstRowLastColumn="0" w:lastRowFirstColumn="0" w:lastRowLastColumn="0"/>
               <w:rPr>
-                <w:rFonts w:asciiTheme="minorHAnsi" w:hAnsiTheme="minorHAnsi" w:cstheme="minorHAnsi"/>
+                <w:rFonts w:cstheme="minorHAnsi"/>
+                <w:sz w:val="16"/>
                 <w:szCs w:val="18"/>
               </w:rPr>
             </w:pPr>
             <w:r>
               <w:rPr>
-                <w:rFonts w:asciiTheme="minorHAnsi" w:hAnsiTheme="minorHAnsi" w:cstheme="minorHAnsi"/>
+                <w:rFonts w:cstheme="minorHAnsi"/>
+                <w:sz w:val="16"/>
                 <w:szCs w:val="18"/>
               </w:rPr>
               <w:t>0</w:t>
@@ -10700,13 +10521,15 @@
               <w:jc w:val="center"/>
               <w:cnfStyle w:val="000000000000" w:firstRow="0" w:lastRow="0" w:firstColumn="0" w:lastColumn="0" w:oddVBand="0" w:evenVBand="0" w:oddHBand="0" w:evenHBand="0" w:firstRowFirstColumn="0" w:firstRowLastColumn="0" w:lastRowFirstColumn="0" w:lastRowLastColumn="0"/>
               <w:rPr>
-                <w:rFonts w:asciiTheme="minorHAnsi" w:hAnsiTheme="minorHAnsi" w:cstheme="minorHAnsi"/>
+                <w:rFonts w:cstheme="minorHAnsi"/>
+                <w:sz w:val="16"/>
                 <w:szCs w:val="18"/>
               </w:rPr>
             </w:pPr>
             <w:r>
               <w:rPr>
-                <w:rFonts w:asciiTheme="minorHAnsi" w:hAnsiTheme="minorHAnsi" w:cstheme="minorHAnsi"/>
+                <w:rFonts w:cstheme="minorHAnsi"/>
+                <w:sz w:val="16"/>
                 <w:szCs w:val="18"/>
               </w:rPr>
               <w:t>0</w:t>
@@ -10723,13 +10546,15 @@
               <w:jc w:val="center"/>
               <w:cnfStyle w:val="000000000000" w:firstRow="0" w:lastRow="0" w:firstColumn="0" w:lastColumn="0" w:oddVBand="0" w:evenVBand="0" w:oddHBand="0" w:evenHBand="0" w:firstRowFirstColumn="0" w:firstRowLastColumn="0" w:lastRowFirstColumn="0" w:lastRowLastColumn="0"/>
               <w:rPr>
-                <w:rFonts w:asciiTheme="minorHAnsi" w:hAnsiTheme="minorHAnsi" w:cstheme="minorHAnsi"/>
+                <w:rFonts w:cstheme="minorHAnsi"/>
+                <w:sz w:val="16"/>
                 <w:szCs w:val="18"/>
               </w:rPr>
             </w:pPr>
             <w:r>
               <w:rPr>
-                <w:rFonts w:asciiTheme="minorHAnsi" w:hAnsiTheme="minorHAnsi" w:cstheme="minorHAnsi"/>
+                <w:rFonts w:cstheme="minorHAnsi"/>
+                <w:sz w:val="16"/>
                 <w:szCs w:val="18"/>
               </w:rPr>
               <w:t>0</w:t>
@@ -10811,7 +10636,8 @@
           <w:rFonts w:eastAsia="Calibri"/>
         </w:rPr>
       </w:pPr>
-      <w:bookmarkStart w:id="11" w:name="_Toc14687799"/>
+      <w:bookmarkStart w:id="17" w:name="_Toc14781743"/>
+      <w:bookmarkStart w:id="18" w:name="_Toc14781754"/>
       <w:r>
         <w:rPr>
           <w:rFonts w:eastAsia="Calibri"/>
@@ -10826,9 +10652,13 @@
         <w:t xml:space="preserve"> </w:t>
       </w:r>
       <w:r>
-        <w:t>Findings Details</w:t>
+        <w:t xml:space="preserve">Findings </w:t>
       </w:r>
-      <w:bookmarkEnd w:id="11"/>
+      <w:r>
+        <w:t>Summary</w:t>
+      </w:r>
+      <w:bookmarkEnd w:id="17"/>
+      <w:bookmarkEnd w:id="18"/>
     </w:p>
     <w:p>
       <w:pPr>
@@ -10867,7 +10697,9 @@
       <w:tr>
         <w:trPr>
           <w:cnfStyle w:val="100000000000" w:firstRow="1" w:lastRow="0" w:firstColumn="0" w:lastColumn="0" w:oddVBand="0" w:evenVBand="0" w:oddHBand="0" w:evenHBand="0" w:firstRowFirstColumn="0" w:firstRowLastColumn="0" w:lastRowFirstColumn="0" w:lastRowLastColumn="0"/>
+          <w:cantSplit/>
           <w:trHeight w:val="585"/>
+          <w:tblHeader/>
         </w:trPr>
         <w:tc>
           <w:tcPr>
@@ -10881,12 +10713,16 @@
               <w:ind w:left="330" w:right="657"/>
               <w:jc w:val="left"/>
               <w:rPr>
-                <w:rFonts w:ascii="Open Sans" w:hAnsi="Open Sans" w:cs="Open Sans"/>
+                <w:rFonts w:cs="Open Sans"/>
+                <w:sz w:val="16"/>
+                <w:szCs w:val="18"/>
               </w:rPr>
             </w:pPr>
             <w:r>
               <w:rPr>
-                <w:rFonts w:ascii="Open Sans" w:hAnsi="Open Sans" w:cs="Open Sans"/>
+                <w:rFonts w:cs="Open Sans"/>
+                <w:sz w:val="16"/>
+                <w:szCs w:val="18"/>
               </w:rPr>
               <w:t>Rules</w:t>
             </w:r>
@@ -10904,14 +10740,18 @@
               <w:jc w:val="center"/>
               <w:cnfStyle w:val="100000000000" w:firstRow="1" w:lastRow="0" w:firstColumn="0" w:lastColumn="0" w:oddVBand="0" w:evenVBand="0" w:oddHBand="0" w:evenHBand="0" w:firstRowFirstColumn="0" w:firstRowLastColumn="0" w:lastRowFirstColumn="0" w:lastRowLastColumn="0"/>
               <w:rPr>
-                <w:rFonts w:ascii="Open Sans" w:hAnsi="Open Sans" w:cs="Open Sans"/>
+                <w:rFonts w:cs="Open Sans"/>
                 <w:b w:val="0"/>
+                <w:sz w:val="16"/>
+                <w:szCs w:val="18"/>
               </w:rPr>
             </w:pPr>
             <w:r>
               <w:rPr>
-                <w:rFonts w:ascii="Open Sans" w:hAnsi="Open Sans" w:cs="Open Sans"/>
+                <w:rFonts w:cs="Open Sans"/>
                 <w:b w:val="0"/>
+                <w:sz w:val="16"/>
+                <w:szCs w:val="18"/>
               </w:rPr>
               <w:t>Total Vulnerabilities</w:t>
             </w:r>
@@ -10929,14 +10769,18 @@
               <w:jc w:val="center"/>
               <w:cnfStyle w:val="100000000000" w:firstRow="1" w:lastRow="0" w:firstColumn="0" w:lastColumn="0" w:oddVBand="0" w:evenVBand="0" w:oddHBand="0" w:evenHBand="0" w:firstRowFirstColumn="0" w:firstRowLastColumn="0" w:lastRowFirstColumn="0" w:lastRowLastColumn="0"/>
               <w:rPr>
-                <w:rFonts w:ascii="Open Sans" w:hAnsi="Open Sans" w:cs="Open Sans"/>
+                <w:rFonts w:cs="Open Sans"/>
                 <w:b w:val="0"/>
+                <w:sz w:val="16"/>
+                <w:szCs w:val="18"/>
               </w:rPr>
             </w:pPr>
             <w:r>
               <w:rPr>
-                <w:rFonts w:ascii="Open Sans" w:hAnsi="Open Sans" w:cs="Open Sans"/>
+                <w:rFonts w:cs="Open Sans"/>
                 <w:b w:val="0"/>
+                <w:sz w:val="16"/>
+                <w:szCs w:val="18"/>
               </w:rPr>
               <w:t>Added Vulnerabilities</w:t>
             </w:r>
@@ -10954,29 +10798,27 @@
               <w:jc w:val="center"/>
               <w:cnfStyle w:val="100000000000" w:firstRow="1" w:lastRow="0" w:firstColumn="0" w:lastColumn="0" w:oddVBand="0" w:evenVBand="0" w:oddHBand="0" w:evenHBand="0" w:firstRowFirstColumn="0" w:firstRowLastColumn="0" w:lastRowFirstColumn="0" w:lastRowLastColumn="0"/>
               <w:rPr>
-                <w:rFonts w:ascii="Open Sans" w:hAnsi="Open Sans" w:cs="Open Sans"/>
+                <w:rFonts w:cs="Open Sans"/>
                 <w:bCs w:val="0"/>
+                <w:sz w:val="16"/>
+                <w:szCs w:val="18"/>
               </w:rPr>
             </w:pPr>
             <w:r>
               <w:rPr>
-                <w:rFonts w:ascii="Open Sans" w:hAnsi="Open Sans" w:cs="Open Sans"/>
+                <w:rFonts w:cs="Open Sans"/>
                 <w:b w:val="0"/>
-              </w:rPr>
-              <w:t xml:space="preserve">Removed </w:t>
-            </w:r>
-            <w:r>
-              <w:rPr>
-                <w:rFonts w:ascii="Open Sans" w:hAnsi="Open Sans" w:cs="Open Sans"/>
-                <w:b w:val="0"/>
-              </w:rPr>
-              <w:t>Vulnerabilities</w:t>
+                <w:sz w:val="16"/>
+                <w:szCs w:val="18"/>
+              </w:rPr>
+              <w:t>Removed Vulnerabilities</w:t>
             </w:r>
           </w:p>
         </w:tc>
       </w:tr>
       <w:tr>
         <w:trPr>
+          <w:cantSplit/>
           <w:trHeight w:val="360"/>
         </w:trPr>
         <w:tc>
@@ -10989,15 +10831,17 @@
               <w:ind w:right="657"/>
               <w:jc w:val="left"/>
               <w:rPr>
-                <w:rFonts w:asciiTheme="minorHAnsi" w:hAnsiTheme="minorHAnsi" w:cstheme="minorHAnsi"/>
+                <w:rFonts w:cstheme="minorHAnsi"/>
                 <w:b w:val="0"/>
+                <w:sz w:val="16"/>
                 <w:szCs w:val="18"/>
               </w:rPr>
             </w:pPr>
             <w:r>
               <w:rPr>
-                <w:rFonts w:asciiTheme="minorHAnsi" w:hAnsiTheme="minorHAnsi" w:cstheme="minorHAnsi"/>
+                <w:rFonts w:cstheme="minorHAnsi"/>
                 <w:b w:val="0"/>
+                <w:sz w:val="16"/>
                 <w:szCs w:val="18"/>
               </w:rPr>
               <w:t>Rule 1</w:t>
@@ -11014,13 +10858,15 @@
               <w:jc w:val="center"/>
               <w:cnfStyle w:val="000000000000" w:firstRow="0" w:lastRow="0" w:firstColumn="0" w:lastColumn="0" w:oddVBand="0" w:evenVBand="0" w:oddHBand="0" w:evenHBand="0" w:firstRowFirstColumn="0" w:firstRowLastColumn="0" w:lastRowFirstColumn="0" w:lastRowLastColumn="0"/>
               <w:rPr>
-                <w:rFonts w:asciiTheme="minorHAnsi" w:hAnsiTheme="minorHAnsi" w:cstheme="minorHAnsi"/>
+                <w:rFonts w:cstheme="minorHAnsi"/>
+                <w:sz w:val="16"/>
                 <w:szCs w:val="18"/>
               </w:rPr>
             </w:pPr>
             <w:r>
               <w:rPr>
-                <w:rFonts w:asciiTheme="minorHAnsi" w:hAnsiTheme="minorHAnsi" w:cstheme="minorHAnsi"/>
+                <w:rFonts w:cstheme="minorHAnsi"/>
+                <w:sz w:val="16"/>
                 <w:szCs w:val="18"/>
               </w:rPr>
               <w:t>0</w:t>
@@ -11037,13 +10883,15 @@
               <w:jc w:val="center"/>
               <w:cnfStyle w:val="000000000000" w:firstRow="0" w:lastRow="0" w:firstColumn="0" w:lastColumn="0" w:oddVBand="0" w:evenVBand="0" w:oddHBand="0" w:evenHBand="0" w:firstRowFirstColumn="0" w:firstRowLastColumn="0" w:lastRowFirstColumn="0" w:lastRowLastColumn="0"/>
               <w:rPr>
-                <w:rFonts w:asciiTheme="minorHAnsi" w:hAnsiTheme="minorHAnsi" w:cstheme="minorHAnsi"/>
+                <w:rFonts w:cstheme="minorHAnsi"/>
+                <w:sz w:val="16"/>
                 <w:szCs w:val="18"/>
               </w:rPr>
             </w:pPr>
             <w:r>
               <w:rPr>
-                <w:rFonts w:asciiTheme="minorHAnsi" w:hAnsiTheme="minorHAnsi" w:cstheme="minorHAnsi"/>
+                <w:rFonts w:cstheme="minorHAnsi"/>
+                <w:sz w:val="16"/>
                 <w:szCs w:val="18"/>
               </w:rPr>
               <w:t>0</w:t>
@@ -11060,13 +10908,15 @@
               <w:jc w:val="center"/>
               <w:cnfStyle w:val="000000000000" w:firstRow="0" w:lastRow="0" w:firstColumn="0" w:lastColumn="0" w:oddVBand="0" w:evenVBand="0" w:oddHBand="0" w:evenHBand="0" w:firstRowFirstColumn="0" w:firstRowLastColumn="0" w:lastRowFirstColumn="0" w:lastRowLastColumn="0"/>
               <w:rPr>
-                <w:rFonts w:asciiTheme="minorHAnsi" w:hAnsiTheme="minorHAnsi" w:cstheme="minorHAnsi"/>
+                <w:rFonts w:cstheme="minorHAnsi"/>
+                <w:sz w:val="16"/>
                 <w:szCs w:val="18"/>
               </w:rPr>
             </w:pPr>
             <w:r>
               <w:rPr>
-                <w:rFonts w:asciiTheme="minorHAnsi" w:hAnsiTheme="minorHAnsi" w:cstheme="minorHAnsi"/>
+                <w:rFonts w:cstheme="minorHAnsi"/>
+                <w:sz w:val="16"/>
                 <w:szCs w:val="18"/>
               </w:rPr>
               <w:t>0</w:t>
@@ -11076,6 +10926,7 @@
       </w:tr>
       <w:tr>
         <w:trPr>
+          <w:cantSplit/>
           <w:trHeight w:val="360"/>
         </w:trPr>
         <w:tc>
@@ -11087,15 +10938,17 @@
             <w:pPr>
               <w:ind w:right="657"/>
               <w:rPr>
-                <w:rFonts w:asciiTheme="minorHAnsi" w:hAnsiTheme="minorHAnsi" w:cstheme="minorHAnsi"/>
+                <w:rFonts w:cstheme="minorHAnsi"/>
                 <w:b w:val="0"/>
+                <w:sz w:val="16"/>
                 <w:szCs w:val="18"/>
               </w:rPr>
             </w:pPr>
             <w:r>
               <w:rPr>
-                <w:rFonts w:asciiTheme="minorHAnsi" w:hAnsiTheme="minorHAnsi" w:cstheme="minorHAnsi"/>
+                <w:rFonts w:cstheme="minorHAnsi"/>
                 <w:b w:val="0"/>
+                <w:sz w:val="16"/>
                 <w:szCs w:val="18"/>
               </w:rPr>
               <w:t>Rule 2</w:t>
@@ -11112,13 +10965,15 @@
               <w:jc w:val="center"/>
               <w:cnfStyle w:val="000000000000" w:firstRow="0" w:lastRow="0" w:firstColumn="0" w:lastColumn="0" w:oddVBand="0" w:evenVBand="0" w:oddHBand="0" w:evenHBand="0" w:firstRowFirstColumn="0" w:firstRowLastColumn="0" w:lastRowFirstColumn="0" w:lastRowLastColumn="0"/>
               <w:rPr>
-                <w:rFonts w:asciiTheme="minorHAnsi" w:hAnsiTheme="minorHAnsi" w:cstheme="minorHAnsi"/>
+                <w:rFonts w:cstheme="minorHAnsi"/>
+                <w:sz w:val="16"/>
                 <w:szCs w:val="18"/>
               </w:rPr>
             </w:pPr>
             <w:r>
               <w:rPr>
-                <w:rFonts w:asciiTheme="minorHAnsi" w:hAnsiTheme="minorHAnsi" w:cstheme="minorHAnsi"/>
+                <w:rFonts w:cstheme="minorHAnsi"/>
+                <w:sz w:val="16"/>
                 <w:szCs w:val="18"/>
               </w:rPr>
               <w:t>0</w:t>
@@ -11135,13 +10990,15 @@
               <w:jc w:val="center"/>
               <w:cnfStyle w:val="000000000000" w:firstRow="0" w:lastRow="0" w:firstColumn="0" w:lastColumn="0" w:oddVBand="0" w:evenVBand="0" w:oddHBand="0" w:evenHBand="0" w:firstRowFirstColumn="0" w:firstRowLastColumn="0" w:lastRowFirstColumn="0" w:lastRowLastColumn="0"/>
               <w:rPr>
-                <w:rFonts w:asciiTheme="minorHAnsi" w:hAnsiTheme="minorHAnsi" w:cstheme="minorHAnsi"/>
+                <w:rFonts w:cstheme="minorHAnsi"/>
+                <w:sz w:val="16"/>
                 <w:szCs w:val="18"/>
               </w:rPr>
             </w:pPr>
             <w:r>
               <w:rPr>
-                <w:rFonts w:asciiTheme="minorHAnsi" w:hAnsiTheme="minorHAnsi" w:cstheme="minorHAnsi"/>
+                <w:rFonts w:cstheme="minorHAnsi"/>
+                <w:sz w:val="16"/>
                 <w:szCs w:val="18"/>
               </w:rPr>
               <w:t>0</w:t>
@@ -11158,13 +11015,15 @@
               <w:jc w:val="center"/>
               <w:cnfStyle w:val="000000000000" w:firstRow="0" w:lastRow="0" w:firstColumn="0" w:lastColumn="0" w:oddVBand="0" w:evenVBand="0" w:oddHBand="0" w:evenHBand="0" w:firstRowFirstColumn="0" w:firstRowLastColumn="0" w:lastRowFirstColumn="0" w:lastRowLastColumn="0"/>
               <w:rPr>
-                <w:rFonts w:asciiTheme="minorHAnsi" w:hAnsiTheme="minorHAnsi" w:cstheme="minorHAnsi"/>
+                <w:rFonts w:cstheme="minorHAnsi"/>
+                <w:sz w:val="16"/>
                 <w:szCs w:val="18"/>
               </w:rPr>
             </w:pPr>
             <w:r>
               <w:rPr>
-                <w:rFonts w:asciiTheme="minorHAnsi" w:hAnsiTheme="minorHAnsi" w:cstheme="minorHAnsi"/>
+                <w:rFonts w:cstheme="minorHAnsi"/>
+                <w:sz w:val="16"/>
                 <w:szCs w:val="18"/>
               </w:rPr>
               <w:t>0</w:t>
@@ -11174,6 +11033,7 @@
       </w:tr>
       <w:tr>
         <w:trPr>
+          <w:cantSplit/>
           <w:trHeight w:val="360"/>
         </w:trPr>
         <w:tc>
@@ -11185,15 +11045,17 @@
             <w:pPr>
               <w:ind w:right="657"/>
               <w:rPr>
-                <w:rFonts w:asciiTheme="minorHAnsi" w:hAnsiTheme="minorHAnsi" w:cstheme="minorHAnsi"/>
+                <w:rFonts w:cstheme="minorHAnsi"/>
                 <w:b w:val="0"/>
+                <w:sz w:val="16"/>
                 <w:szCs w:val="18"/>
               </w:rPr>
             </w:pPr>
             <w:r>
               <w:rPr>
-                <w:rFonts w:asciiTheme="minorHAnsi" w:hAnsiTheme="minorHAnsi" w:cstheme="minorHAnsi"/>
+                <w:rFonts w:cstheme="minorHAnsi"/>
                 <w:b w:val="0"/>
+                <w:sz w:val="16"/>
                 <w:szCs w:val="18"/>
               </w:rPr>
               <w:t>Rule 3</w:t>
@@ -11210,13 +11072,15 @@
               <w:jc w:val="center"/>
               <w:cnfStyle w:val="000000000000" w:firstRow="0" w:lastRow="0" w:firstColumn="0" w:lastColumn="0" w:oddVBand="0" w:evenVBand="0" w:oddHBand="0" w:evenHBand="0" w:firstRowFirstColumn="0" w:firstRowLastColumn="0" w:lastRowFirstColumn="0" w:lastRowLastColumn="0"/>
               <w:rPr>
-                <w:rFonts w:asciiTheme="minorHAnsi" w:hAnsiTheme="minorHAnsi" w:cstheme="minorHAnsi"/>
+                <w:rFonts w:cstheme="minorHAnsi"/>
+                <w:sz w:val="16"/>
                 <w:szCs w:val="18"/>
               </w:rPr>
             </w:pPr>
             <w:r>
               <w:rPr>
-                <w:rFonts w:asciiTheme="minorHAnsi" w:hAnsiTheme="minorHAnsi" w:cstheme="minorHAnsi"/>
+                <w:rFonts w:cstheme="minorHAnsi"/>
+                <w:sz w:val="16"/>
                 <w:szCs w:val="18"/>
               </w:rPr>
               <w:t>0</w:t>
@@ -11233,13 +11097,15 @@
               <w:jc w:val="center"/>
               <w:cnfStyle w:val="000000000000" w:firstRow="0" w:lastRow="0" w:firstColumn="0" w:lastColumn="0" w:oddVBand="0" w:evenVBand="0" w:oddHBand="0" w:evenHBand="0" w:firstRowFirstColumn="0" w:firstRowLastColumn="0" w:lastRowFirstColumn="0" w:lastRowLastColumn="0"/>
               <w:rPr>
-                <w:rFonts w:asciiTheme="minorHAnsi" w:hAnsiTheme="minorHAnsi" w:cstheme="minorHAnsi"/>
+                <w:rFonts w:cstheme="minorHAnsi"/>
+                <w:sz w:val="16"/>
                 <w:szCs w:val="18"/>
               </w:rPr>
             </w:pPr>
             <w:r>
               <w:rPr>
-                <w:rFonts w:asciiTheme="minorHAnsi" w:hAnsiTheme="minorHAnsi" w:cstheme="minorHAnsi"/>
+                <w:rFonts w:cstheme="minorHAnsi"/>
+                <w:sz w:val="16"/>
                 <w:szCs w:val="18"/>
               </w:rPr>
               <w:t>0</w:t>
@@ -11256,13 +11122,15 @@
               <w:jc w:val="center"/>
               <w:cnfStyle w:val="000000000000" w:firstRow="0" w:lastRow="0" w:firstColumn="0" w:lastColumn="0" w:oddVBand="0" w:evenVBand="0" w:oddHBand="0" w:evenHBand="0" w:firstRowFirstColumn="0" w:firstRowLastColumn="0" w:lastRowFirstColumn="0" w:lastRowLastColumn="0"/>
               <w:rPr>
-                <w:rFonts w:asciiTheme="minorHAnsi" w:hAnsiTheme="minorHAnsi" w:cstheme="minorHAnsi"/>
+                <w:rFonts w:cstheme="minorHAnsi"/>
+                <w:sz w:val="16"/>
                 <w:szCs w:val="18"/>
               </w:rPr>
             </w:pPr>
             <w:r>
               <w:rPr>
-                <w:rFonts w:asciiTheme="minorHAnsi" w:hAnsiTheme="minorHAnsi" w:cstheme="minorHAnsi"/>
+                <w:rFonts w:cstheme="minorHAnsi"/>
+                <w:sz w:val="16"/>
                 <w:szCs w:val="18"/>
               </w:rPr>
               <w:t>0</w:t>
@@ -11272,6 +11140,7 @@
       </w:tr>
       <w:tr>
         <w:trPr>
+          <w:cantSplit/>
           <w:trHeight w:val="360"/>
         </w:trPr>
         <w:tc>
@@ -11283,15 +11152,17 @@
             <w:pPr>
               <w:ind w:right="657"/>
               <w:rPr>
-                <w:rFonts w:asciiTheme="minorHAnsi" w:hAnsiTheme="minorHAnsi" w:cstheme="minorHAnsi"/>
+                <w:rFonts w:cstheme="minorHAnsi"/>
                 <w:b w:val="0"/>
+                <w:sz w:val="16"/>
                 <w:szCs w:val="18"/>
               </w:rPr>
             </w:pPr>
             <w:r>
               <w:rPr>
-                <w:rFonts w:asciiTheme="minorHAnsi" w:hAnsiTheme="minorHAnsi" w:cstheme="minorHAnsi"/>
+                <w:rFonts w:cstheme="minorHAnsi"/>
                 <w:b w:val="0"/>
+                <w:sz w:val="16"/>
                 <w:szCs w:val="18"/>
               </w:rPr>
               <w:t>Rule 4</w:t>
@@ -11308,13 +11179,15 @@
               <w:jc w:val="center"/>
               <w:cnfStyle w:val="000000000000" w:firstRow="0" w:lastRow="0" w:firstColumn="0" w:lastColumn="0" w:oddVBand="0" w:evenVBand="0" w:oddHBand="0" w:evenHBand="0" w:firstRowFirstColumn="0" w:firstRowLastColumn="0" w:lastRowFirstColumn="0" w:lastRowLastColumn="0"/>
               <w:rPr>
-                <w:rFonts w:asciiTheme="minorHAnsi" w:hAnsiTheme="minorHAnsi" w:cstheme="minorHAnsi"/>
+                <w:rFonts w:cstheme="minorHAnsi"/>
+                <w:sz w:val="16"/>
                 <w:szCs w:val="18"/>
               </w:rPr>
             </w:pPr>
             <w:r>
               <w:rPr>
-                <w:rFonts w:asciiTheme="minorHAnsi" w:hAnsiTheme="minorHAnsi" w:cstheme="minorHAnsi"/>
+                <w:rFonts w:cstheme="minorHAnsi"/>
+                <w:sz w:val="16"/>
                 <w:szCs w:val="18"/>
               </w:rPr>
               <w:t>0</w:t>
@@ -11331,13 +11204,15 @@
               <w:jc w:val="center"/>
               <w:cnfStyle w:val="000000000000" w:firstRow="0" w:lastRow="0" w:firstColumn="0" w:lastColumn="0" w:oddVBand="0" w:evenVBand="0" w:oddHBand="0" w:evenHBand="0" w:firstRowFirstColumn="0" w:firstRowLastColumn="0" w:lastRowFirstColumn="0" w:lastRowLastColumn="0"/>
               <w:rPr>
-                <w:rFonts w:asciiTheme="minorHAnsi" w:hAnsiTheme="minorHAnsi" w:cstheme="minorHAnsi"/>
+                <w:rFonts w:cstheme="minorHAnsi"/>
+                <w:sz w:val="16"/>
                 <w:szCs w:val="18"/>
               </w:rPr>
             </w:pPr>
             <w:r>
               <w:rPr>
-                <w:rFonts w:asciiTheme="minorHAnsi" w:hAnsiTheme="minorHAnsi" w:cstheme="minorHAnsi"/>
+                <w:rFonts w:cstheme="minorHAnsi"/>
+                <w:sz w:val="16"/>
                 <w:szCs w:val="18"/>
               </w:rPr>
               <w:t>0</w:t>
@@ -11354,13 +11229,15 @@
               <w:jc w:val="center"/>
               <w:cnfStyle w:val="000000000000" w:firstRow="0" w:lastRow="0" w:firstColumn="0" w:lastColumn="0" w:oddVBand="0" w:evenVBand="0" w:oddHBand="0" w:evenHBand="0" w:firstRowFirstColumn="0" w:firstRowLastColumn="0" w:lastRowFirstColumn="0" w:lastRowLastColumn="0"/>
               <w:rPr>
-                <w:rFonts w:asciiTheme="minorHAnsi" w:hAnsiTheme="minorHAnsi" w:cstheme="minorHAnsi"/>
+                <w:rFonts w:cstheme="minorHAnsi"/>
+                <w:sz w:val="16"/>
                 <w:szCs w:val="18"/>
               </w:rPr>
             </w:pPr>
             <w:r>
               <w:rPr>
-                <w:rFonts w:asciiTheme="minorHAnsi" w:hAnsiTheme="minorHAnsi" w:cstheme="minorHAnsi"/>
+                <w:rFonts w:cstheme="minorHAnsi"/>
+                <w:sz w:val="16"/>
                 <w:szCs w:val="18"/>
               </w:rPr>
               <w:t>0</w:t>
@@ -11370,6 +11247,7 @@
       </w:tr>
       <w:tr>
         <w:trPr>
+          <w:cantSplit/>
           <w:trHeight w:val="360"/>
         </w:trPr>
         <w:tc>
@@ -11381,15 +11259,17 @@
             <w:pPr>
               <w:ind w:right="657"/>
               <w:rPr>
-                <w:rFonts w:asciiTheme="minorHAnsi" w:hAnsiTheme="minorHAnsi" w:cstheme="minorHAnsi"/>
+                <w:rFonts w:cstheme="minorHAnsi"/>
                 <w:b w:val="0"/>
+                <w:sz w:val="16"/>
                 <w:szCs w:val="18"/>
               </w:rPr>
             </w:pPr>
             <w:r>
               <w:rPr>
-                <w:rFonts w:asciiTheme="minorHAnsi" w:hAnsiTheme="minorHAnsi" w:cstheme="minorHAnsi"/>
+                <w:rFonts w:cstheme="minorHAnsi"/>
                 <w:b w:val="0"/>
+                <w:sz w:val="16"/>
                 <w:szCs w:val="18"/>
               </w:rPr>
               <w:t>Rule 5</w:t>
@@ -11406,13 +11286,15 @@
               <w:jc w:val="center"/>
               <w:cnfStyle w:val="000000000000" w:firstRow="0" w:lastRow="0" w:firstColumn="0" w:lastColumn="0" w:oddVBand="0" w:evenVBand="0" w:oddHBand="0" w:evenHBand="0" w:firstRowFirstColumn="0" w:firstRowLastColumn="0" w:lastRowFirstColumn="0" w:lastRowLastColumn="0"/>
               <w:rPr>
-                <w:rFonts w:asciiTheme="minorHAnsi" w:hAnsiTheme="minorHAnsi" w:cstheme="minorHAnsi"/>
+                <w:rFonts w:cstheme="minorHAnsi"/>
+                <w:sz w:val="16"/>
                 <w:szCs w:val="18"/>
               </w:rPr>
             </w:pPr>
             <w:r>
               <w:rPr>
-                <w:rFonts w:asciiTheme="minorHAnsi" w:hAnsiTheme="minorHAnsi" w:cstheme="minorHAnsi"/>
+                <w:rFonts w:cstheme="minorHAnsi"/>
+                <w:sz w:val="16"/>
                 <w:szCs w:val="18"/>
               </w:rPr>
               <w:t>0</w:t>
@@ -11429,13 +11311,15 @@
               <w:jc w:val="center"/>
               <w:cnfStyle w:val="000000000000" w:firstRow="0" w:lastRow="0" w:firstColumn="0" w:lastColumn="0" w:oddVBand="0" w:evenVBand="0" w:oddHBand="0" w:evenHBand="0" w:firstRowFirstColumn="0" w:firstRowLastColumn="0" w:lastRowFirstColumn="0" w:lastRowLastColumn="0"/>
               <w:rPr>
-                <w:rFonts w:asciiTheme="minorHAnsi" w:hAnsiTheme="minorHAnsi" w:cstheme="minorHAnsi"/>
+                <w:rFonts w:cstheme="minorHAnsi"/>
+                <w:sz w:val="16"/>
                 <w:szCs w:val="18"/>
               </w:rPr>
             </w:pPr>
             <w:r>
               <w:rPr>
-                <w:rFonts w:asciiTheme="minorHAnsi" w:hAnsiTheme="minorHAnsi" w:cstheme="minorHAnsi"/>
+                <w:rFonts w:cstheme="minorHAnsi"/>
+                <w:sz w:val="16"/>
                 <w:szCs w:val="18"/>
               </w:rPr>
               <w:t>0</w:t>
@@ -11452,13 +11336,15 @@
               <w:jc w:val="center"/>
               <w:cnfStyle w:val="000000000000" w:firstRow="0" w:lastRow="0" w:firstColumn="0" w:lastColumn="0" w:oddVBand="0" w:evenVBand="0" w:oddHBand="0" w:evenHBand="0" w:firstRowFirstColumn="0" w:firstRowLastColumn="0" w:lastRowFirstColumn="0" w:lastRowLastColumn="0"/>
               <w:rPr>
-                <w:rFonts w:asciiTheme="minorHAnsi" w:hAnsiTheme="minorHAnsi" w:cstheme="minorHAnsi"/>
+                <w:rFonts w:cstheme="minorHAnsi"/>
+                <w:sz w:val="16"/>
                 <w:szCs w:val="18"/>
               </w:rPr>
             </w:pPr>
             <w:r>
               <w:rPr>
-                <w:rFonts w:asciiTheme="minorHAnsi" w:hAnsiTheme="minorHAnsi" w:cstheme="minorHAnsi"/>
+                <w:rFonts w:cstheme="minorHAnsi"/>
+                <w:sz w:val="16"/>
                 <w:szCs w:val="18"/>
               </w:rPr>
               <w:t>0</w:t>
@@ -11468,6 +11354,7 @@
       </w:tr>
       <w:tr>
         <w:trPr>
+          <w:cantSplit/>
           <w:trHeight w:val="360"/>
         </w:trPr>
         <w:tc>
@@ -11479,15 +11366,17 @@
             <w:pPr>
               <w:ind w:right="657"/>
               <w:rPr>
-                <w:rFonts w:asciiTheme="minorHAnsi" w:hAnsiTheme="minorHAnsi" w:cstheme="minorHAnsi"/>
+                <w:rFonts w:cstheme="minorHAnsi"/>
                 <w:b w:val="0"/>
+                <w:sz w:val="16"/>
                 <w:szCs w:val="18"/>
               </w:rPr>
             </w:pPr>
             <w:r>
               <w:rPr>
-                <w:rFonts w:asciiTheme="minorHAnsi" w:hAnsiTheme="minorHAnsi" w:cstheme="minorHAnsi"/>
+                <w:rFonts w:cstheme="minorHAnsi"/>
                 <w:b w:val="0"/>
+                <w:sz w:val="16"/>
                 <w:szCs w:val="18"/>
               </w:rPr>
               <w:t>Rule 6</w:t>
@@ -11504,13 +11393,15 @@
               <w:jc w:val="center"/>
               <w:cnfStyle w:val="000000000000" w:firstRow="0" w:lastRow="0" w:firstColumn="0" w:lastColumn="0" w:oddVBand="0" w:evenVBand="0" w:oddHBand="0" w:evenHBand="0" w:firstRowFirstColumn="0" w:firstRowLastColumn="0" w:lastRowFirstColumn="0" w:lastRowLastColumn="0"/>
               <w:rPr>
-                <w:rFonts w:asciiTheme="minorHAnsi" w:hAnsiTheme="minorHAnsi" w:cstheme="minorHAnsi"/>
+                <w:rFonts w:cstheme="minorHAnsi"/>
+                <w:sz w:val="16"/>
                 <w:szCs w:val="18"/>
               </w:rPr>
             </w:pPr>
             <w:r>
               <w:rPr>
-                <w:rFonts w:asciiTheme="minorHAnsi" w:hAnsiTheme="minorHAnsi" w:cstheme="minorHAnsi"/>
+                <w:rFonts w:cstheme="minorHAnsi"/>
+                <w:sz w:val="16"/>
                 <w:szCs w:val="18"/>
               </w:rPr>
               <w:t>0</w:t>
@@ -11527,13 +11418,15 @@
               <w:jc w:val="center"/>
               <w:cnfStyle w:val="000000000000" w:firstRow="0" w:lastRow="0" w:firstColumn="0" w:lastColumn="0" w:oddVBand="0" w:evenVBand="0" w:oddHBand="0" w:evenHBand="0" w:firstRowFirstColumn="0" w:firstRowLastColumn="0" w:lastRowFirstColumn="0" w:lastRowLastColumn="0"/>
               <w:rPr>
-                <w:rFonts w:asciiTheme="minorHAnsi" w:hAnsiTheme="minorHAnsi" w:cstheme="minorHAnsi"/>
+                <w:rFonts w:cstheme="minorHAnsi"/>
+                <w:sz w:val="16"/>
                 <w:szCs w:val="18"/>
               </w:rPr>
             </w:pPr>
             <w:r>
               <w:rPr>
-                <w:rFonts w:asciiTheme="minorHAnsi" w:hAnsiTheme="minorHAnsi" w:cstheme="minorHAnsi"/>
+                <w:rFonts w:cstheme="minorHAnsi"/>
+                <w:sz w:val="16"/>
                 <w:szCs w:val="18"/>
               </w:rPr>
               <w:t>0</w:t>
@@ -11550,13 +11443,15 @@
               <w:jc w:val="center"/>
               <w:cnfStyle w:val="000000000000" w:firstRow="0" w:lastRow="0" w:firstColumn="0" w:lastColumn="0" w:oddVBand="0" w:evenVBand="0" w:oddHBand="0" w:evenHBand="0" w:firstRowFirstColumn="0" w:firstRowLastColumn="0" w:lastRowFirstColumn="0" w:lastRowLastColumn="0"/>
               <w:rPr>
-                <w:rFonts w:asciiTheme="minorHAnsi" w:hAnsiTheme="minorHAnsi" w:cstheme="minorHAnsi"/>
+                <w:rFonts w:cstheme="minorHAnsi"/>
+                <w:sz w:val="16"/>
                 <w:szCs w:val="18"/>
               </w:rPr>
             </w:pPr>
             <w:r>
               <w:rPr>
-                <w:rFonts w:asciiTheme="minorHAnsi" w:hAnsiTheme="minorHAnsi" w:cstheme="minorHAnsi"/>
+                <w:rFonts w:cstheme="minorHAnsi"/>
+                <w:sz w:val="16"/>
                 <w:szCs w:val="18"/>
               </w:rPr>
               <w:t>0</w:t>
@@ -11566,6 +11461,7 @@
       </w:tr>
       <w:tr>
         <w:trPr>
+          <w:cantSplit/>
           <w:trHeight w:val="360"/>
         </w:trPr>
         <w:tc>
@@ -11577,15 +11473,17 @@
             <w:pPr>
               <w:ind w:right="657"/>
               <w:rPr>
-                <w:rFonts w:asciiTheme="minorHAnsi" w:hAnsiTheme="minorHAnsi" w:cstheme="minorHAnsi"/>
+                <w:rFonts w:cstheme="minorHAnsi"/>
                 <w:b w:val="0"/>
+                <w:sz w:val="16"/>
                 <w:szCs w:val="18"/>
               </w:rPr>
             </w:pPr>
             <w:r>
               <w:rPr>
-                <w:rFonts w:asciiTheme="minorHAnsi" w:hAnsiTheme="minorHAnsi" w:cstheme="minorHAnsi"/>
+                <w:rFonts w:cstheme="minorHAnsi"/>
                 <w:b w:val="0"/>
+                <w:sz w:val="16"/>
                 <w:szCs w:val="18"/>
               </w:rPr>
               <w:t>Rule 7</w:t>
@@ -11602,13 +11500,15 @@
               <w:jc w:val="center"/>
               <w:cnfStyle w:val="000000000000" w:firstRow="0" w:lastRow="0" w:firstColumn="0" w:lastColumn="0" w:oddVBand="0" w:evenVBand="0" w:oddHBand="0" w:evenHBand="0" w:firstRowFirstColumn="0" w:firstRowLastColumn="0" w:lastRowFirstColumn="0" w:lastRowLastColumn="0"/>
               <w:rPr>
-                <w:rFonts w:asciiTheme="minorHAnsi" w:hAnsiTheme="minorHAnsi" w:cstheme="minorHAnsi"/>
+                <w:rFonts w:cstheme="minorHAnsi"/>
+                <w:sz w:val="16"/>
                 <w:szCs w:val="18"/>
               </w:rPr>
             </w:pPr>
             <w:r>
               <w:rPr>
-                <w:rFonts w:asciiTheme="minorHAnsi" w:hAnsiTheme="minorHAnsi" w:cstheme="minorHAnsi"/>
+                <w:rFonts w:cstheme="minorHAnsi"/>
+                <w:sz w:val="16"/>
                 <w:szCs w:val="18"/>
               </w:rPr>
               <w:t>0</w:t>
@@ -11625,13 +11525,15 @@
               <w:jc w:val="center"/>
               <w:cnfStyle w:val="000000000000" w:firstRow="0" w:lastRow="0" w:firstColumn="0" w:lastColumn="0" w:oddVBand="0" w:evenVBand="0" w:oddHBand="0" w:evenHBand="0" w:firstRowFirstColumn="0" w:firstRowLastColumn="0" w:lastRowFirstColumn="0" w:lastRowLastColumn="0"/>
               <w:rPr>
-                <w:rFonts w:asciiTheme="minorHAnsi" w:hAnsiTheme="minorHAnsi" w:cstheme="minorHAnsi"/>
+                <w:rFonts w:cstheme="minorHAnsi"/>
+                <w:sz w:val="16"/>
                 <w:szCs w:val="18"/>
               </w:rPr>
             </w:pPr>
             <w:r>
               <w:rPr>
-                <w:rFonts w:asciiTheme="minorHAnsi" w:hAnsiTheme="minorHAnsi" w:cstheme="minorHAnsi"/>
+                <w:rFonts w:cstheme="minorHAnsi"/>
+                <w:sz w:val="16"/>
                 <w:szCs w:val="18"/>
               </w:rPr>
               <w:t>0</w:t>
@@ -11648,13 +11550,15 @@
               <w:jc w:val="center"/>
               <w:cnfStyle w:val="000000000000" w:firstRow="0" w:lastRow="0" w:firstColumn="0" w:lastColumn="0" w:oddVBand="0" w:evenVBand="0" w:oddHBand="0" w:evenHBand="0" w:firstRowFirstColumn="0" w:firstRowLastColumn="0" w:lastRowFirstColumn="0" w:lastRowLastColumn="0"/>
               <w:rPr>
-                <w:rFonts w:asciiTheme="minorHAnsi" w:hAnsiTheme="minorHAnsi" w:cstheme="minorHAnsi"/>
+                <w:rFonts w:cstheme="minorHAnsi"/>
+                <w:sz w:val="16"/>
                 <w:szCs w:val="18"/>
               </w:rPr>
             </w:pPr>
             <w:r>
               <w:rPr>
-                <w:rFonts w:asciiTheme="minorHAnsi" w:hAnsiTheme="minorHAnsi" w:cstheme="minorHAnsi"/>
+                <w:rFonts w:cstheme="minorHAnsi"/>
+                <w:sz w:val="16"/>
                 <w:szCs w:val="18"/>
               </w:rPr>
               <w:t>0</w:t>
@@ -11664,6 +11568,7 @@
       </w:tr>
       <w:tr>
         <w:trPr>
+          <w:cantSplit/>
           <w:trHeight w:val="360"/>
         </w:trPr>
         <w:tc>
@@ -11675,15 +11580,17 @@
             <w:pPr>
               <w:ind w:right="657"/>
               <w:rPr>
-                <w:rFonts w:asciiTheme="minorHAnsi" w:hAnsiTheme="minorHAnsi" w:cstheme="minorHAnsi"/>
+                <w:rFonts w:cstheme="minorHAnsi"/>
                 <w:b w:val="0"/>
+                <w:sz w:val="16"/>
                 <w:szCs w:val="18"/>
               </w:rPr>
             </w:pPr>
             <w:r>
               <w:rPr>
-                <w:rFonts w:asciiTheme="minorHAnsi" w:hAnsiTheme="minorHAnsi" w:cstheme="minorHAnsi"/>
+                <w:rFonts w:cstheme="minorHAnsi"/>
                 <w:b w:val="0"/>
+                <w:sz w:val="16"/>
                 <w:szCs w:val="18"/>
               </w:rPr>
               <w:t>Rule 8</w:t>
@@ -11700,13 +11607,15 @@
               <w:jc w:val="center"/>
               <w:cnfStyle w:val="000000000000" w:firstRow="0" w:lastRow="0" w:firstColumn="0" w:lastColumn="0" w:oddVBand="0" w:evenVBand="0" w:oddHBand="0" w:evenHBand="0" w:firstRowFirstColumn="0" w:firstRowLastColumn="0" w:lastRowFirstColumn="0" w:lastRowLastColumn="0"/>
               <w:rPr>
-                <w:rFonts w:asciiTheme="minorHAnsi" w:hAnsiTheme="minorHAnsi" w:cstheme="minorHAnsi"/>
+                <w:rFonts w:cstheme="minorHAnsi"/>
+                <w:sz w:val="16"/>
                 <w:szCs w:val="18"/>
               </w:rPr>
             </w:pPr>
             <w:r>
               <w:rPr>
-                <w:rFonts w:asciiTheme="minorHAnsi" w:hAnsiTheme="minorHAnsi" w:cstheme="minorHAnsi"/>
+                <w:rFonts w:cstheme="minorHAnsi"/>
+                <w:sz w:val="16"/>
                 <w:szCs w:val="18"/>
               </w:rPr>
               <w:t>0</w:t>
@@ -11723,13 +11632,15 @@
               <w:jc w:val="center"/>
               <w:cnfStyle w:val="000000000000" w:firstRow="0" w:lastRow="0" w:firstColumn="0" w:lastColumn="0" w:oddVBand="0" w:evenVBand="0" w:oddHBand="0" w:evenHBand="0" w:firstRowFirstColumn="0" w:firstRowLastColumn="0" w:lastRowFirstColumn="0" w:lastRowLastColumn="0"/>
               <w:rPr>
-                <w:rFonts w:asciiTheme="minorHAnsi" w:hAnsiTheme="minorHAnsi" w:cstheme="minorHAnsi"/>
+                <w:rFonts w:cstheme="minorHAnsi"/>
+                <w:sz w:val="16"/>
                 <w:szCs w:val="18"/>
               </w:rPr>
             </w:pPr>
             <w:r>
               <w:rPr>
-                <w:rFonts w:asciiTheme="minorHAnsi" w:hAnsiTheme="minorHAnsi" w:cstheme="minorHAnsi"/>
+                <w:rFonts w:cstheme="minorHAnsi"/>
+                <w:sz w:val="16"/>
                 <w:szCs w:val="18"/>
               </w:rPr>
               <w:t>0</w:t>
@@ -11746,13 +11657,15 @@
               <w:jc w:val="center"/>
               <w:cnfStyle w:val="000000000000" w:firstRow="0" w:lastRow="0" w:firstColumn="0" w:lastColumn="0" w:oddVBand="0" w:evenVBand="0" w:oddHBand="0" w:evenHBand="0" w:firstRowFirstColumn="0" w:firstRowLastColumn="0" w:lastRowFirstColumn="0" w:lastRowLastColumn="0"/>
               <w:rPr>
-                <w:rFonts w:asciiTheme="minorHAnsi" w:hAnsiTheme="minorHAnsi" w:cstheme="minorHAnsi"/>
+                <w:rFonts w:cstheme="minorHAnsi"/>
+                <w:sz w:val="16"/>
                 <w:szCs w:val="18"/>
               </w:rPr>
             </w:pPr>
             <w:r>
               <w:rPr>
-                <w:rFonts w:asciiTheme="minorHAnsi" w:hAnsiTheme="minorHAnsi" w:cstheme="minorHAnsi"/>
+                <w:rFonts w:cstheme="minorHAnsi"/>
+                <w:sz w:val="16"/>
                 <w:szCs w:val="18"/>
               </w:rPr>
               <w:t>0</w:t>
@@ -11826,6 +11739,8 @@
         </w:rPr>
         <w:t xml:space="preserve"> </w:t>
       </w:r>
+      <w:bookmarkStart w:id="19" w:name="_GoBack"/>
+      <w:bookmarkEnd w:id="19"/>
       <w:r>
         <w:rPr>
           <w:rFonts w:asciiTheme="minorHAnsi" w:eastAsia="Calibri" w:hAnsiTheme="minorHAnsi" w:cstheme="minorHAnsi"/>
@@ -11845,7 +11760,8 @@
       <w:pPr>
         <w:pStyle w:val="Heading1"/>
       </w:pPr>
-      <w:bookmarkStart w:id="12" w:name="_Toc14687800"/>
+      <w:bookmarkStart w:id="20" w:name="_Toc14781744"/>
+      <w:bookmarkStart w:id="21" w:name="_Toc14781755"/>
       <w:r>
         <w:lastRenderedPageBreak/>
         <w:t>A</w:t>
@@ -11853,7 +11769,8 @@
       <w:r>
         <w:t>ppendix</w:t>
       </w:r>
-      <w:bookmarkEnd w:id="12"/>
+      <w:bookmarkEnd w:id="20"/>
+      <w:bookmarkEnd w:id="21"/>
       <w:r>
         <w:t xml:space="preserve"> </w:t>
       </w:r>
@@ -11863,17 +11780,19 @@
         <w:pStyle w:val="Heading2"/>
         <w:ind w:right="657"/>
       </w:pPr>
-      <w:bookmarkStart w:id="13" w:name="_Toc14688965"/>
-      <w:bookmarkStart w:id="14" w:name="_Toc14689045"/>
-      <w:bookmarkStart w:id="15" w:name="_Toc14680777"/>
-      <w:bookmarkStart w:id="16" w:name="_Toc14687801"/>
+      <w:bookmarkStart w:id="22" w:name="_Toc14688965"/>
+      <w:bookmarkStart w:id="23" w:name="_Toc14689045"/>
+      <w:bookmarkStart w:id="24" w:name="_Toc14680777"/>
+      <w:bookmarkStart w:id="25" w:name="_Toc14781745"/>
+      <w:bookmarkStart w:id="26" w:name="_Toc14781756"/>
       <w:r>
         <w:t>About CAST Software Intelligence</w:t>
       </w:r>
-      <w:bookmarkEnd w:id="13"/>
-      <w:bookmarkEnd w:id="14"/>
-      <w:bookmarkEnd w:id="15"/>
-      <w:bookmarkEnd w:id="16"/>
+      <w:bookmarkEnd w:id="22"/>
+      <w:bookmarkEnd w:id="23"/>
+      <w:bookmarkEnd w:id="24"/>
+      <w:bookmarkEnd w:id="25"/>
+      <w:bookmarkEnd w:id="26"/>
       <w:r>
         <w:t xml:space="preserve"> </w:t>
       </w:r>
@@ -11937,32 +11856,20 @@
       <w:r>
         <w:t xml:space="preserve"> </w:t>
       </w:r>
-      <w:bookmarkStart w:id="17" w:name="_Toc14688966"/>
-      <w:bookmarkStart w:id="18" w:name="_Toc14689046"/>
-      <w:bookmarkStart w:id="19" w:name="_Toc14680778"/>
-      <w:bookmarkStart w:id="20" w:name="_Toc14687802"/>
+      <w:bookmarkStart w:id="27" w:name="_Toc14688966"/>
+      <w:bookmarkStart w:id="28" w:name="_Toc14689046"/>
+      <w:bookmarkStart w:id="29" w:name="_Toc14680778"/>
+      <w:bookmarkStart w:id="30" w:name="_Toc14781746"/>
+      <w:bookmarkStart w:id="31" w:name="_Toc14781757"/>
       <w:r>
         <w:t>About CAST Security</w:t>
       </w:r>
-      <w:bookmarkEnd w:id="17"/>
-      <w:bookmarkEnd w:id="18"/>
-      <w:bookmarkEnd w:id="19"/>
-      <w:bookmarkEnd w:id="20"/>
+      <w:bookmarkEnd w:id="27"/>
+      <w:bookmarkEnd w:id="28"/>
+      <w:bookmarkEnd w:id="29"/>
+      <w:bookmarkEnd w:id="30"/>
+      <w:bookmarkEnd w:id="31"/>
       <w:r>
-        <w:t xml:space="preserve"> </w:t>
-      </w:r>
-    </w:p>
-    <w:p>
-      <w:pPr>
-        <w:ind w:right="657"/>
-        <w:rPr>
-          <w:rFonts w:cs="Arial"/>
-        </w:rPr>
-      </w:pPr>
-      <w:r>
-        <w:rPr>
-          <w:rFonts w:cs="Arial"/>
-        </w:rPr>
         <w:t xml:space="preserve"> </w:t>
       </w:r>
     </w:p>
@@ -19448,7 +19355,7 @@
 </file>
 
 <file path=customXml/itemProps2.xml><?xml version="1.0" encoding="utf-8"?>
-<ds:datastoreItem xmlns:ds="http://schemas.openxmlformats.org/officeDocument/2006/customXml" ds:itemID="{315F9D08-24AA-4D31-BC23-47135235BE4A}">
+<ds:datastoreItem xmlns:ds="http://schemas.openxmlformats.org/officeDocument/2006/customXml" ds:itemID="{99844F56-8ECD-4FD5-9E8A-C0B6F1134DD4}">
   <ds:schemaRefs>
     <ds:schemaRef ds:uri="http://schemas.openxmlformats.org/officeDocument/2006/bibliography"/>
   </ds:schemaRefs>

</xml_diff>